<commit_message>
Atualização da RN do cadastro de clientes
</commit_message>
<xml_diff>
--- a/Documentos/Estrutural/2- Requisitos do Sistema - My Nail Salon.docx
+++ b/Documentos/Estrutural/2- Requisitos do Sistema - My Nail Salon.docx
@@ -4605,23 +4605,7 @@
         <w:t xml:space="preserve">Este documento tem como objetivo descrever os requisitos funcionais, não funcionais e as regras de negócio do </w:t>
       </w:r>
       <w:r>
-        <w:t xml:space="preserve">sistema web </w:t>
-      </w:r>
-      <w:proofErr w:type="spellStart"/>
-      <w:r>
-        <w:t>My</w:t>
-      </w:r>
-      <w:proofErr w:type="spellEnd"/>
-      <w:r>
-        <w:t xml:space="preserve"> </w:t>
-      </w:r>
-      <w:proofErr w:type="spellStart"/>
-      <w:r>
-        <w:t>Nail</w:t>
-      </w:r>
-      <w:proofErr w:type="spellEnd"/>
-      <w:r>
-        <w:t xml:space="preserve"> Salon.</w:t>
+        <w:t>sistema web My Nail Salon.</w:t>
       </w:r>
     </w:p>
     <w:p/>
@@ -4674,15 +4658,7 @@
       </w:pPr>
       <w:bookmarkStart w:id="3" w:name="_Toc189932267"/>
       <w:r>
-        <w:t>[RF01</w:t>
-      </w:r>
-      <w:proofErr w:type="gramStart"/>
-      <w:r>
-        <w:t>] Manter</w:t>
-      </w:r>
-      <w:proofErr w:type="gramEnd"/>
-      <w:r>
-        <w:t xml:space="preserve"> perfis de acesso</w:t>
+        <w:t>[RF01] Manter perfis de acesso</w:t>
       </w:r>
       <w:bookmarkEnd w:id="3"/>
     </w:p>
@@ -4743,15 +4719,7 @@
       </w:pPr>
       <w:bookmarkStart w:id="6" w:name="_Toc189932270"/>
       <w:r>
-        <w:t>[RF02</w:t>
-      </w:r>
-      <w:proofErr w:type="gramStart"/>
-      <w:r>
-        <w:t>] Manter</w:t>
-      </w:r>
-      <w:proofErr w:type="gramEnd"/>
-      <w:r>
-        <w:t xml:space="preserve"> profissionais</w:t>
+        <w:t>[RF02] Manter profissionais</w:t>
       </w:r>
       <w:bookmarkEnd w:id="6"/>
     </w:p>
@@ -4827,15 +4795,7 @@
       </w:pPr>
       <w:bookmarkStart w:id="10" w:name="_Toc189932274"/>
       <w:r>
-        <w:t>[RF03</w:t>
-      </w:r>
-      <w:proofErr w:type="gramStart"/>
-      <w:r>
-        <w:t>] Manter</w:t>
-      </w:r>
-      <w:proofErr w:type="gramEnd"/>
-      <w:r>
-        <w:t xml:space="preserve"> procedimentos</w:t>
+        <w:t>[RF03] Manter procedimentos</w:t>
       </w:r>
       <w:bookmarkEnd w:id="10"/>
     </w:p>
@@ -4911,15 +4871,7 @@
       </w:pPr>
       <w:bookmarkStart w:id="14" w:name="_Toc189932278"/>
       <w:r>
-        <w:t>[RF04</w:t>
-      </w:r>
-      <w:proofErr w:type="gramStart"/>
-      <w:r>
-        <w:t>] Manter</w:t>
-      </w:r>
-      <w:proofErr w:type="gramEnd"/>
-      <w:r>
-        <w:t xml:space="preserve"> clientes</w:t>
+        <w:t>[RF04] Manter clientes</w:t>
       </w:r>
       <w:bookmarkEnd w:id="14"/>
     </w:p>
@@ -4983,72 +4935,136 @@
       </w:pPr>
       <w:bookmarkStart w:id="18" w:name="_Toc189932282"/>
       <w:r>
-        <w:t>[RF05</w:t>
-      </w:r>
-      <w:proofErr w:type="gramStart"/>
-      <w:r>
-        <w:t>] Manter</w:t>
-      </w:r>
-      <w:proofErr w:type="gramEnd"/>
+        <w:t>[RF05] Manter agendamentos</w:t>
+      </w:r>
+      <w:bookmarkEnd w:id="18"/>
+    </w:p>
+    <w:p>
+      <w:r>
+        <w:t>O sistema deverá permitir o gerenciamento de agendamentos cadastrados na plataforma.</w:t>
+      </w:r>
+      <w:r>
+        <w:t xml:space="preserve"> (RN15, RN11, RN15))</w:t>
+      </w:r>
+    </w:p>
+    <w:p>
+      <w:pPr>
+        <w:pStyle w:val="Ttulo3"/>
+      </w:pPr>
+      <w:bookmarkStart w:id="19" w:name="_Toc189932283"/>
+      <w:r>
+        <w:t>Cadastrar agendamento</w:t>
+      </w:r>
+      <w:bookmarkEnd w:id="19"/>
+    </w:p>
+    <w:p>
+      <w:r>
+        <w:t>O sistema deverá permitir cadastrar um agendamento.</w:t>
+      </w:r>
+    </w:p>
+    <w:p>
+      <w:pPr>
+        <w:pStyle w:val="Ttulo3"/>
+      </w:pPr>
+      <w:bookmarkStart w:id="20" w:name="_Toc189932284"/>
+      <w:r>
+        <w:t>Editar cadastro de agendamento</w:t>
+      </w:r>
+      <w:bookmarkEnd w:id="20"/>
+    </w:p>
+    <w:p>
+      <w:r>
+        <w:t>O sistema deverá permitir editar o cadastro de um agendamento.</w:t>
+      </w:r>
+    </w:p>
+    <w:p>
+      <w:pPr>
+        <w:pStyle w:val="Ttulo3"/>
+      </w:pPr>
+      <w:bookmarkStart w:id="21" w:name="_Toc189932285"/>
+      <w:r>
+        <w:t>Excluir cadastro de ag</w:t>
+      </w:r>
+      <w:r>
+        <w:t>endamento</w:t>
+      </w:r>
+      <w:bookmarkEnd w:id="21"/>
+    </w:p>
+    <w:p>
+      <w:r>
+        <w:t>O sistema deverá permitir excluir o cadastro de um agendamento.</w:t>
+      </w:r>
+    </w:p>
+    <w:p/>
+    <w:p>
+      <w:pPr>
+        <w:pStyle w:val="Ttulo2"/>
+      </w:pPr>
+      <w:bookmarkStart w:id="22" w:name="_Toc189932286"/>
+      <w:r>
+        <w:t>[RF06] Gerar relatório de agendamentos realizados</w:t>
+      </w:r>
+      <w:bookmarkEnd w:id="22"/>
+    </w:p>
+    <w:p>
+      <w:r>
+        <w:t xml:space="preserve">O sistema deverá permitir gerar </w:t>
+      </w:r>
+      <w:r>
+        <w:t>relatório de agendamentos realizados.</w:t>
+      </w:r>
+      <w:r>
+        <w:t xml:space="preserve"> (RN06)</w:t>
+      </w:r>
+    </w:p>
+    <w:p/>
+    <w:p>
+      <w:pPr>
+        <w:pStyle w:val="Ttulo2"/>
+      </w:pPr>
+      <w:bookmarkStart w:id="23" w:name="_Toc189932287"/>
+      <w:r>
+        <w:t>[RF07] Realizar logout</w:t>
+      </w:r>
+      <w:bookmarkEnd w:id="23"/>
+    </w:p>
+    <w:p>
+      <w:r>
+        <w:t>O sistema deverá permitir que usuários logados na aplicação possam se desconectar realizando logout.</w:t>
+      </w:r>
+      <w:r>
+        <w:t xml:space="preserve"> (RN07)</w:t>
+      </w:r>
+    </w:p>
+    <w:p/>
+    <w:p>
+      <w:pPr>
+        <w:pStyle w:val="Ttulo2"/>
+      </w:pPr>
+      <w:bookmarkStart w:id="24" w:name="_Toc189932288"/>
+      <w:r>
+        <w:t>[RF08] Confirmar</w:t>
+      </w:r>
+      <w:r>
+        <w:t xml:space="preserve"> ou cancelar</w:t>
+      </w:r>
       <w:r>
         <w:t xml:space="preserve"> agendamentos</w:t>
       </w:r>
-      <w:bookmarkEnd w:id="18"/>
-    </w:p>
-    <w:p>
-      <w:r>
-        <w:t>O sistema deverá permitir o gerenciamento de agendamentos cadastrados na plataforma.</w:t>
-      </w:r>
-      <w:r>
-        <w:t xml:space="preserve"> (RN15, RN11, RN15))</w:t>
-      </w:r>
-    </w:p>
-    <w:p>
-      <w:pPr>
-        <w:pStyle w:val="Ttulo3"/>
-      </w:pPr>
-      <w:bookmarkStart w:id="19" w:name="_Toc189932283"/>
-      <w:r>
-        <w:t>Cadastrar agendamento</w:t>
-      </w:r>
-      <w:bookmarkEnd w:id="19"/>
-    </w:p>
-    <w:p>
-      <w:r>
-        <w:t>O sistema deverá permitir cadastrar um agendamento.</w:t>
-      </w:r>
-    </w:p>
-    <w:p>
-      <w:pPr>
-        <w:pStyle w:val="Ttulo3"/>
-      </w:pPr>
-      <w:bookmarkStart w:id="20" w:name="_Toc189932284"/>
-      <w:r>
-        <w:t>Editar cadastro de agendamento</w:t>
-      </w:r>
-      <w:bookmarkEnd w:id="20"/>
-    </w:p>
-    <w:p>
-      <w:r>
-        <w:t>O sistema deverá permitir editar o cadastro de um agendamento.</w:t>
-      </w:r>
-    </w:p>
-    <w:p>
-      <w:pPr>
-        <w:pStyle w:val="Ttulo3"/>
-      </w:pPr>
-      <w:bookmarkStart w:id="21" w:name="_Toc189932285"/>
-      <w:r>
-        <w:t>Excluir cadastro de ag</w:t>
-      </w:r>
-      <w:r>
-        <w:t>endamento</w:t>
-      </w:r>
-      <w:bookmarkEnd w:id="21"/>
-    </w:p>
-    <w:p>
-      <w:r>
-        <w:t>O sistema deverá permitir excluir o cadastro de um agendamento.</w:t>
+      <w:bookmarkEnd w:id="24"/>
+    </w:p>
+    <w:p>
+      <w:r>
+        <w:t xml:space="preserve">O sistema deverá permitir que agendamentos cadastrados sejam confirmados </w:t>
+      </w:r>
+      <w:r>
+        <w:t xml:space="preserve">ou cancelados </w:t>
+      </w:r>
+      <w:r>
+        <w:t>com o(a) cliente relacionado(a).</w:t>
+      </w:r>
+      <w:r>
+        <w:t xml:space="preserve"> (RN10)</w:t>
       </w:r>
     </w:p>
     <w:p/>
@@ -5056,29 +5072,18 @@
       <w:pPr>
         <w:pStyle w:val="Ttulo2"/>
       </w:pPr>
-      <w:bookmarkStart w:id="22" w:name="_Toc189932286"/>
-      <w:r>
-        <w:t>[RF06</w:t>
-      </w:r>
-      <w:proofErr w:type="gramStart"/>
-      <w:r>
-        <w:t>] Gerar</w:t>
-      </w:r>
-      <w:proofErr w:type="gramEnd"/>
-      <w:r>
-        <w:t xml:space="preserve"> relatório de agendamentos realizados</w:t>
-      </w:r>
-      <w:bookmarkEnd w:id="22"/>
-    </w:p>
-    <w:p>
-      <w:r>
-        <w:t xml:space="preserve">O sistema deverá permitir gerar </w:t>
-      </w:r>
-      <w:r>
-        <w:t>relatório de agendamentos realizados.</w:t>
-      </w:r>
-      <w:r>
-        <w:t xml:space="preserve"> (RN06)</w:t>
+      <w:bookmarkStart w:id="25" w:name="_Toc189932289"/>
+      <w:r>
+        <w:t>[RF09] Recuperar senha de acesso</w:t>
+      </w:r>
+      <w:bookmarkEnd w:id="25"/>
+    </w:p>
+    <w:p>
+      <w:r>
+        <w:t>O sistema deverá permitir que o usuário recupere sua senha de acesso à plataforma.</w:t>
+      </w:r>
+      <w:r>
+        <w:t xml:space="preserve"> (RN08, RN09)</w:t>
       </w:r>
     </w:p>
     <w:p/>
@@ -5086,26 +5091,18 @@
       <w:pPr>
         <w:pStyle w:val="Ttulo2"/>
       </w:pPr>
-      <w:bookmarkStart w:id="23" w:name="_Toc189932287"/>
-      <w:r>
-        <w:t>[RF07</w:t>
-      </w:r>
-      <w:proofErr w:type="gramStart"/>
-      <w:r>
-        <w:t>] Realizar</w:t>
-      </w:r>
-      <w:proofErr w:type="gramEnd"/>
-      <w:r>
-        <w:t xml:space="preserve"> logout</w:t>
-      </w:r>
-      <w:bookmarkEnd w:id="23"/>
-    </w:p>
-    <w:p>
-      <w:r>
-        <w:t>O sistema deverá permitir que usuários logados na aplicação possam se desconectar realizando logout.</w:t>
-      </w:r>
-      <w:r>
-        <w:t xml:space="preserve"> (RN07)</w:t>
+      <w:bookmarkStart w:id="26" w:name="_Toc189932290"/>
+      <w:r>
+        <w:t>[RF10] Trocar senha</w:t>
+      </w:r>
+      <w:bookmarkEnd w:id="26"/>
+    </w:p>
+    <w:p>
+      <w:r>
+        <w:t>O sistema deverá permitir que o usuário troque sua senha de acesso à plataforma.</w:t>
+      </w:r>
+      <w:r>
+        <w:t xml:space="preserve"> (RN09, RN12)</w:t>
       </w:r>
     </w:p>
     <w:p/>
@@ -5113,35 +5110,18 @@
       <w:pPr>
         <w:pStyle w:val="Ttulo2"/>
       </w:pPr>
-      <w:bookmarkStart w:id="24" w:name="_Toc189932288"/>
-      <w:r>
-        <w:t>[RF08</w:t>
-      </w:r>
-      <w:proofErr w:type="gramStart"/>
-      <w:r>
-        <w:t>] Confirmar</w:t>
-      </w:r>
-      <w:r>
-        <w:t xml:space="preserve"> ou cancelar</w:t>
-      </w:r>
-      <w:proofErr w:type="gramEnd"/>
-      <w:r>
-        <w:t xml:space="preserve"> agendamentos</w:t>
-      </w:r>
-      <w:bookmarkEnd w:id="24"/>
-    </w:p>
-    <w:p>
-      <w:r>
-        <w:t xml:space="preserve">O sistema deverá permitir que agendamentos cadastrados sejam confirmados </w:t>
-      </w:r>
-      <w:r>
-        <w:t xml:space="preserve">ou cancelados </w:t>
-      </w:r>
-      <w:r>
-        <w:t>com o(a) cliente relacionado(a).</w:t>
-      </w:r>
-      <w:r>
-        <w:t xml:space="preserve"> (RN10)</w:t>
+      <w:bookmarkStart w:id="27" w:name="_Toc189932291"/>
+      <w:r>
+        <w:t>[RF11] Trocar e-mail</w:t>
+      </w:r>
+      <w:bookmarkEnd w:id="27"/>
+    </w:p>
+    <w:p>
+      <w:r>
+        <w:t>O sistema deverá permitir que o usuário troque seu e-mail de cadastro.</w:t>
+      </w:r>
+      <w:r>
+        <w:t xml:space="preserve"> (RN13)</w:t>
       </w:r>
     </w:p>
     <w:p/>
@@ -5149,26 +5129,15 @@
       <w:pPr>
         <w:pStyle w:val="Ttulo2"/>
       </w:pPr>
-      <w:bookmarkStart w:id="25" w:name="_Toc189932289"/>
-      <w:r>
-        <w:t>[RF09</w:t>
-      </w:r>
-      <w:proofErr w:type="gramStart"/>
-      <w:r>
-        <w:t>] Recuperar</w:t>
-      </w:r>
-      <w:proofErr w:type="gramEnd"/>
-      <w:r>
-        <w:t xml:space="preserve"> senha de acesso</w:t>
-      </w:r>
-      <w:bookmarkEnd w:id="25"/>
-    </w:p>
-    <w:p>
-      <w:r>
-        <w:t>O sistema deverá permitir que o usuário recupere sua senha de acesso à plataforma.</w:t>
-      </w:r>
-      <w:r>
-        <w:t xml:space="preserve"> (RN08, RN09)</w:t>
+      <w:bookmarkStart w:id="28" w:name="_Toc189932292"/>
+      <w:r>
+        <w:t>[RF12] Acessar o sistema</w:t>
+      </w:r>
+      <w:bookmarkEnd w:id="28"/>
+    </w:p>
+    <w:p>
+      <w:r>
+        <w:t>O sistema deverá permitir que profissionais cadastrados vinculados a um tipo de perfil o acessem. (RN14)</w:t>
       </w:r>
     </w:p>
     <w:p/>
@@ -5176,26 +5145,15 @@
       <w:pPr>
         <w:pStyle w:val="Ttulo2"/>
       </w:pPr>
-      <w:bookmarkStart w:id="26" w:name="_Toc189932290"/>
-      <w:r>
-        <w:t>[RF10</w:t>
-      </w:r>
-      <w:proofErr w:type="gramStart"/>
-      <w:r>
-        <w:t>] Trocar</w:t>
-      </w:r>
-      <w:proofErr w:type="gramEnd"/>
-      <w:r>
-        <w:t xml:space="preserve"> senha</w:t>
-      </w:r>
-      <w:bookmarkEnd w:id="26"/>
-    </w:p>
-    <w:p>
-      <w:r>
-        <w:t>O sistema deverá permitir que o usuário troque sua senha de acesso à plataforma.</w:t>
-      </w:r>
-      <w:r>
-        <w:t xml:space="preserve"> (RN09, RN12)</w:t>
+      <w:bookmarkStart w:id="29" w:name="_Toc189932293"/>
+      <w:r>
+        <w:t>[RF13] Notificar confirmação ou cancelamento de agendamento</w:t>
+      </w:r>
+      <w:bookmarkEnd w:id="29"/>
+    </w:p>
+    <w:p>
+      <w:r>
+        <w:t>O sistema deve emitir uma notificação ao profissional (independente do tipo de perfil) acerca da confirmação ou cancelamento de algum procedimento.</w:t>
       </w:r>
     </w:p>
     <w:p/>
@@ -5203,92 +5161,9 @@
       <w:pPr>
         <w:pStyle w:val="Ttulo2"/>
       </w:pPr>
-      <w:bookmarkStart w:id="27" w:name="_Toc189932291"/>
-      <w:r>
-        <w:t>[RF11</w:t>
-      </w:r>
-      <w:proofErr w:type="gramStart"/>
-      <w:r>
-        <w:t>] Trocar</w:t>
-      </w:r>
-      <w:proofErr w:type="gramEnd"/>
-      <w:r>
-        <w:t xml:space="preserve"> e-mail</w:t>
-      </w:r>
-      <w:bookmarkEnd w:id="27"/>
-    </w:p>
-    <w:p>
-      <w:r>
-        <w:t>O sistema deverá permitir que o usuário troque seu e-mail de cadastro.</w:t>
-      </w:r>
-      <w:r>
-        <w:t xml:space="preserve"> (RN13)</w:t>
-      </w:r>
-    </w:p>
-    <w:p/>
-    <w:p>
-      <w:pPr>
-        <w:pStyle w:val="Ttulo2"/>
-      </w:pPr>
-      <w:bookmarkStart w:id="28" w:name="_Toc189932292"/>
-      <w:r>
-        <w:t>[RF12</w:t>
-      </w:r>
-      <w:proofErr w:type="gramStart"/>
-      <w:r>
-        <w:t>] Acessar</w:t>
-      </w:r>
-      <w:proofErr w:type="gramEnd"/>
-      <w:r>
-        <w:t xml:space="preserve"> o sistema</w:t>
-      </w:r>
-      <w:bookmarkEnd w:id="28"/>
-    </w:p>
-    <w:p>
-      <w:r>
-        <w:t>O sistema deverá permitir que profissionais cadastrados vinculados a um tipo de perfil o acessem. (RN14)</w:t>
-      </w:r>
-    </w:p>
-    <w:p/>
-    <w:p>
-      <w:pPr>
-        <w:pStyle w:val="Ttulo2"/>
-      </w:pPr>
-      <w:bookmarkStart w:id="29" w:name="_Toc189932293"/>
-      <w:r>
-        <w:t>[RF13</w:t>
-      </w:r>
-      <w:proofErr w:type="gramStart"/>
-      <w:r>
-        <w:t>] Notificar</w:t>
-      </w:r>
-      <w:proofErr w:type="gramEnd"/>
-      <w:r>
-        <w:t xml:space="preserve"> confirmação ou cancelamento de agendamento</w:t>
-      </w:r>
-      <w:bookmarkEnd w:id="29"/>
-    </w:p>
-    <w:p>
-      <w:r>
-        <w:t>O sistema deve emitir uma notificação ao profissional (independente do tipo de perfil) acerca da confirmação ou cancelamento de algum procedimento.</w:t>
-      </w:r>
-    </w:p>
-    <w:p/>
-    <w:p>
-      <w:pPr>
-        <w:pStyle w:val="Ttulo2"/>
-      </w:pPr>
       <w:bookmarkStart w:id="30" w:name="_Toc189932294"/>
       <w:r>
-        <w:t>[RF14</w:t>
-      </w:r>
-      <w:proofErr w:type="gramStart"/>
-      <w:r>
-        <w:t>] Consultar</w:t>
-      </w:r>
-      <w:proofErr w:type="gramEnd"/>
-      <w:r>
-        <w:t xml:space="preserve"> dados cadastrados</w:t>
+        <w:t>[RF14] Consultar dados cadastrados</w:t>
       </w:r>
       <w:bookmarkEnd w:id="30"/>
     </w:p>
@@ -5332,26 +5207,10 @@
     </w:p>
     <w:p>
       <w:r>
-        <w:t xml:space="preserve">O sistema deverá ser desenvolvido usando as linguagens de marcação HTML5, de estilo CSS3 e de programação </w:t>
-      </w:r>
-      <w:proofErr w:type="spellStart"/>
-      <w:r>
-        <w:t>JavaScript</w:t>
-      </w:r>
-      <w:proofErr w:type="spellEnd"/>
-      <w:r>
-        <w:t>. O banco de dados para registro das informações deverá ser o MySQL</w:t>
-      </w:r>
-      <w:r>
-        <w:t xml:space="preserve"> e o framework a ser utilizado para testes unitários deverá ser o </w:t>
-      </w:r>
-      <w:proofErr w:type="spellStart"/>
-      <w:r>
-        <w:t>Jest</w:t>
-      </w:r>
-      <w:proofErr w:type="spellEnd"/>
-      <w:r>
-        <w:t>.</w:t>
+        <w:t>O sistema deverá ser desenvolvido usando as linguagens de marcação HTML5, de estilo CSS3 e de programação JavaScript. O banco de dados para registro das informações deverá ser o MySQL</w:t>
+      </w:r>
+      <w:r>
+        <w:t xml:space="preserve"> e o framework a ser utilizado para testes unitários deverá ser o Jest.</w:t>
       </w:r>
       <w:r>
         <w:t xml:space="preserve"> (RN11)</w:t>
@@ -5563,15 +5422,7 @@
         </w:numPr>
       </w:pPr>
       <w:r>
-        <w:t xml:space="preserve">Descrição do perfil (quais controles </w:t>
-      </w:r>
-      <w:proofErr w:type="gramStart"/>
-      <w:r>
-        <w:t>o mesmo</w:t>
-      </w:r>
-      <w:proofErr w:type="gramEnd"/>
-      <w:r>
-        <w:t xml:space="preserve"> </w:t>
+        <w:t xml:space="preserve">Descrição do perfil (quais controles o mesmo </w:t>
       </w:r>
       <w:r>
         <w:t>terá</w:t>
@@ -5794,7 +5645,15 @@
         </w:numPr>
       </w:pPr>
       <w:r>
-        <w:t>Celular;</w:t>
+        <w:t>Celular</w:t>
+      </w:r>
+      <w:r>
+        <w:t>.</w:t>
+      </w:r>
+    </w:p>
+    <w:p>
+      <w:r>
+        <w:t>Controle de funções:</w:t>
       </w:r>
     </w:p>
     <w:p>
@@ -5806,12 +5665,7 @@
         </w:numPr>
       </w:pPr>
       <w:r>
-        <w:t>E-mail.</w:t>
-      </w:r>
-    </w:p>
-    <w:p>
-      <w:r>
-        <w:t>Controle de funções:</w:t>
+        <w:t>Administrador: Cadastra, edita e exclui registros de clientes cadastrados.</w:t>
       </w:r>
     </w:p>
     <w:p>
@@ -5823,7 +5677,23 @@
         </w:numPr>
       </w:pPr>
       <w:r>
-        <w:t>Administrador: Cadastra, edita e exclui registros de clientes cadastrados.</w:t>
+        <w:t>Funcionário: Cadastra e edita registros de clientes cadastrados.</w:t>
+      </w:r>
+    </w:p>
+    <w:p/>
+    <w:p>
+      <w:pPr>
+        <w:pStyle w:val="Ttulo2"/>
+      </w:pPr>
+      <w:bookmarkStart w:id="43" w:name="_Toc189932307"/>
+      <w:r>
+        <w:t>[RN05] Cadastro de agendamentos</w:t>
+      </w:r>
+      <w:bookmarkEnd w:id="43"/>
+    </w:p>
+    <w:p>
+      <w:r>
+        <w:t>Para cadastrar agendamentos, as seguintes informações deverão ser passadas:</w:t>
       </w:r>
     </w:p>
     <w:p>
@@ -5835,23 +5705,7 @@
         </w:numPr>
       </w:pPr>
       <w:r>
-        <w:t>Funcionário: Cadastra e edita registros de clientes cadastrados.</w:t>
-      </w:r>
-    </w:p>
-    <w:p/>
-    <w:p>
-      <w:pPr>
-        <w:pStyle w:val="Ttulo2"/>
-      </w:pPr>
-      <w:bookmarkStart w:id="43" w:name="_Toc189932307"/>
-      <w:r>
-        <w:t>[RN05] Cadastro de agendamentos</w:t>
-      </w:r>
-      <w:bookmarkEnd w:id="43"/>
-    </w:p>
-    <w:p>
-      <w:r>
-        <w:t>Para cadastrar agendamentos, as seguintes informações deverão ser passadas:</w:t>
+        <w:t>Tipo de procedimento a ser realizado.</w:t>
       </w:r>
     </w:p>
     <w:p>
@@ -5863,7 +5717,7 @@
         </w:numPr>
       </w:pPr>
       <w:r>
-        <w:t>Tipo de procedimento a ser realizado.</w:t>
+        <w:t>O cliente que realizará o procedimento;</w:t>
       </w:r>
     </w:p>
     <w:p>
@@ -5875,7 +5729,7 @@
         </w:numPr>
       </w:pPr>
       <w:r>
-        <w:t>O cliente que realizará o procedimento;</w:t>
+        <w:t>Data do procedimento;</w:t>
       </w:r>
     </w:p>
     <w:p>
@@ -5887,7 +5741,7 @@
         </w:numPr>
       </w:pPr>
       <w:r>
-        <w:t>Data do procedimento;</w:t>
+        <w:t>Horário do procedimento;</w:t>
       </w:r>
     </w:p>
     <w:p>
@@ -5899,7 +5753,12 @@
         </w:numPr>
       </w:pPr>
       <w:r>
-        <w:t>Horário do procedimento;</w:t>
+        <w:t>O profissional que realizará o procedimento.</w:t>
+      </w:r>
+    </w:p>
+    <w:p>
+      <w:r>
+        <w:t>Controle de funções:</w:t>
       </w:r>
     </w:p>
     <w:p>
@@ -5911,12 +5770,7 @@
         </w:numPr>
       </w:pPr>
       <w:r>
-        <w:t>O profissional que realizará o procedimento.</w:t>
-      </w:r>
-    </w:p>
-    <w:p>
-      <w:r>
-        <w:t>Controle de funções:</w:t>
+        <w:t>Administrador: Cadastra, edita e exclui registros de agendamentos cadastrados.</w:t>
       </w:r>
     </w:p>
     <w:p>
@@ -5928,7 +5782,35 @@
         </w:numPr>
       </w:pPr>
       <w:r>
-        <w:t>Administrador: Cadastra, edita e exclui registros de agendamentos cadastrados.</w:t>
+        <w:t>Funcionário: Cadastra e edita registros de agendamentos cadastrados.</w:t>
+      </w:r>
+    </w:p>
+    <w:p/>
+    <w:p>
+      <w:pPr>
+        <w:pStyle w:val="Ttulo2"/>
+      </w:pPr>
+      <w:bookmarkStart w:id="44" w:name="_Toc189932308"/>
+      <w:r>
+        <w:t>[RN06] Relatório de agendamentos</w:t>
+      </w:r>
+      <w:bookmarkEnd w:id="44"/>
+    </w:p>
+    <w:p>
+      <w:r>
+        <w:t xml:space="preserve">Somente o Administrador do sistema poderá gerar o relatório de agendamentos. </w:t>
+      </w:r>
+      <w:r>
+        <w:t xml:space="preserve">Para </w:t>
+      </w:r>
+      <w:r>
+        <w:t>gerá-lo</w:t>
+      </w:r>
+      <w:r>
+        <w:t xml:space="preserve">, será preciso definir </w:t>
+      </w:r>
+      <w:r>
+        <w:t>um intervalo de tempo. Os intervalos de tempo disponíveis serão:</w:t>
       </w:r>
     </w:p>
     <w:p>
@@ -5940,35 +5822,7 @@
         </w:numPr>
       </w:pPr>
       <w:r>
-        <w:t>Funcionário: Cadastra e edita registros de agendamentos cadastrados.</w:t>
-      </w:r>
-    </w:p>
-    <w:p/>
-    <w:p>
-      <w:pPr>
-        <w:pStyle w:val="Ttulo2"/>
-      </w:pPr>
-      <w:bookmarkStart w:id="44" w:name="_Toc189932308"/>
-      <w:r>
-        <w:t>[RN06] Relatório de agendamentos</w:t>
-      </w:r>
-      <w:bookmarkEnd w:id="44"/>
-    </w:p>
-    <w:p>
-      <w:r>
-        <w:t xml:space="preserve">Somente o Administrador do sistema poderá gerar o relatório de agendamentos. </w:t>
-      </w:r>
-      <w:r>
-        <w:t xml:space="preserve">Para </w:t>
-      </w:r>
-      <w:r>
-        <w:t>gerá-lo</w:t>
-      </w:r>
-      <w:r>
-        <w:t xml:space="preserve">, será preciso definir </w:t>
-      </w:r>
-      <w:r>
-        <w:t>um intervalo de tempo. Os intervalos de tempo disponíveis serão:</w:t>
+        <w:t>Última semana;</w:t>
       </w:r>
     </w:p>
     <w:p>
@@ -5980,7 +5834,7 @@
         </w:numPr>
       </w:pPr>
       <w:r>
-        <w:t>Última semana;</w:t>
+        <w:t>Últimos 15 dias;</w:t>
       </w:r>
     </w:p>
     <w:p>
@@ -5992,7 +5846,7 @@
         </w:numPr>
       </w:pPr>
       <w:r>
-        <w:t>Últimos 15 dias;</w:t>
+        <w:t>1 mês;</w:t>
       </w:r>
     </w:p>
     <w:p>
@@ -6004,7 +5858,7 @@
         </w:numPr>
       </w:pPr>
       <w:r>
-        <w:t>1 mês;</w:t>
+        <w:t>6 meses;</w:t>
       </w:r>
     </w:p>
     <w:p>
@@ -6016,7 +5870,12 @@
         </w:numPr>
       </w:pPr>
       <w:r>
-        <w:t>6 meses;</w:t>
+        <w:t>1 ano.</w:t>
+      </w:r>
+    </w:p>
+    <w:p>
+      <w:r>
+        <w:t>No relatório gerado, as seguintes informações deverão ser apresentadas:</w:t>
       </w:r>
     </w:p>
     <w:p>
@@ -6028,12 +5887,7 @@
         </w:numPr>
       </w:pPr>
       <w:r>
-        <w:t>1 ano.</w:t>
-      </w:r>
-    </w:p>
-    <w:p>
-      <w:r>
-        <w:t>No relatório gerado, as seguintes informações deverão ser apresentadas:</w:t>
+        <w:t>Nome do procedimento;</w:t>
       </w:r>
     </w:p>
     <w:p>
@@ -6045,7 +5899,7 @@
         </w:numPr>
       </w:pPr>
       <w:r>
-        <w:t>Nome do procedimento;</w:t>
+        <w:t>Data do procedimento;</w:t>
       </w:r>
     </w:p>
     <w:p>
@@ -6057,7 +5911,7 @@
         </w:numPr>
       </w:pPr>
       <w:r>
-        <w:t>Data do procedimento;</w:t>
+        <w:t>Nome do cliente que realizou o procedimento;</w:t>
       </w:r>
     </w:p>
     <w:p>
@@ -6069,7 +5923,7 @@
         </w:numPr>
       </w:pPr>
       <w:r>
-        <w:t>Nome do cliente que realizou o procedimento;</w:t>
+        <w:t>Profissional que realizou o procedimento;</w:t>
       </w:r>
     </w:p>
     <w:p>
@@ -6081,7 +5935,7 @@
         </w:numPr>
       </w:pPr>
       <w:r>
-        <w:t>Profissional que realizou o procedimento;</w:t>
+        <w:t>Valor do procedimento;</w:t>
       </w:r>
     </w:p>
     <w:p>
@@ -6093,7 +5947,7 @@
         </w:numPr>
       </w:pPr>
       <w:r>
-        <w:t>Valor do procedimento;</w:t>
+        <w:t>Quantidade total de registros exportados;</w:t>
       </w:r>
     </w:p>
     <w:p>
@@ -6106,7 +5960,7 @@
       </w:pPr>
       <w:r>
         <w:lastRenderedPageBreak/>
-        <w:t>Quantidade total de registros exportados;</w:t>
+        <w:t>Soma do valor total dos procedimentos realizados e exibidos no relatório;</w:t>
       </w:r>
     </w:p>
     <w:p>
@@ -6118,7 +5972,7 @@
         </w:numPr>
       </w:pPr>
       <w:r>
-        <w:t>Soma do valor total dos procedimentos realizados e exibidos no relatório;</w:t>
+        <w:t>Data de geração do relatório;</w:t>
       </w:r>
     </w:p>
     <w:p>
@@ -6130,18 +5984,6 @@
         </w:numPr>
       </w:pPr>
       <w:r>
-        <w:t>Data de geração do relatório;</w:t>
-      </w:r>
-    </w:p>
-    <w:p>
-      <w:pPr>
-        <w:pStyle w:val="PargrafodaLista"/>
-        <w:numPr>
-          <w:ilvl w:val="0"/>
-          <w:numId w:val="3"/>
-        </w:numPr>
-      </w:pPr>
-      <w:r>
         <w:t>Identificação da pessoa (Administrador) que gerou o relatório.</w:t>
       </w:r>
     </w:p>
@@ -6174,15 +6016,7 @@
     </w:p>
     <w:p>
       <w:r>
-        <w:t xml:space="preserve">Caso o usuário tenha perdido ou esquecido sua senha, poderá recuperá-la através da opção “Esqueci minha senha” exibida na tela de login do sistema. Ao clicá-la, deverá ser direcionado para uma tela onde informará seu endereço de e-mail e, inserindo-o, receberá um link para </w:t>
-      </w:r>
-      <w:proofErr w:type="gramStart"/>
-      <w:r>
-        <w:t>criar uma nova</w:t>
-      </w:r>
-      <w:proofErr w:type="gramEnd"/>
-      <w:r>
-        <w:t xml:space="preserve"> senha.</w:t>
+        <w:t>Caso o usuário tenha perdido ou esquecido sua senha, poderá recuperá-la através da opção “Esqueci minha senha” exibida na tela de login do sistema. Ao clicá-la, deverá ser direcionado para uma tela onde informará seu endereço de e-mail e, inserindo-o, receberá um link para criar uma nova senha.</w:t>
       </w:r>
     </w:p>
     <w:p/>
@@ -6620,21 +6454,7 @@
           <w:i/>
           <w:iCs/>
         </w:rPr>
-        <w:t>“Cliente NOEME_CLIENTE</w:t>
-      </w:r>
-      <w:r>
-        <w:rPr>
-          <w:i/>
-          <w:iCs/>
-        </w:rPr>
-        <w:t xml:space="preserve"> cancelou</w:t>
-      </w:r>
-      <w:r>
-        <w:rPr>
-          <w:i/>
-          <w:iCs/>
-        </w:rPr>
-        <w:t xml:space="preserve"> agendamento de DATA_AGENDAMENTO às HORÁRIO_AGENDAMENTO.”</w:t>
+        <w:t>“Cliente NOEME_CLIENTE cancelou agendamento de DATA_AGENDAMENTO às HORÁRIO_AGENDAMENTO.”</w:t>
       </w:r>
     </w:p>
     <w:p/>
@@ -6783,13 +6603,8 @@
       </w:r>
     </w:p>
     <w:p>
-      <w:proofErr w:type="spellStart"/>
-      <w:r>
-        <w:t>Template</w:t>
-      </w:r>
-      <w:proofErr w:type="spellEnd"/>
-      <w:r>
-        <w:t xml:space="preserve"> das mensagens:</w:t>
+      <w:r>
+        <w:t>Template das mensagens:</w:t>
       </w:r>
     </w:p>
     <w:p>
@@ -6820,71 +6635,37 @@
           <w:iCs/>
         </w:rPr>
         <w:lastRenderedPageBreak/>
-        <w:t xml:space="preserve">Total de agendamentos marcados com você hoje: </w:t>
-      </w:r>
-      <w:proofErr w:type="spellStart"/>
-      <w:r>
+        <w:t>Total de agendamentos marcados com você hoje: xx</w:t>
+      </w:r>
+    </w:p>
+    <w:p>
+      <w:pPr>
         <w:rPr>
           <w:i/>
           <w:iCs/>
         </w:rPr>
-        <w:t>xx</w:t>
-      </w:r>
-      <w:proofErr w:type="spellEnd"/>
-    </w:p>
-    <w:p>
-      <w:pPr>
+      </w:pPr>
+      <w:r>
         <w:rPr>
           <w:i/>
           <w:iCs/>
         </w:rPr>
-      </w:pPr>
-      <w:r>
+        <w:t>Total de agendamentos marcados com você amanhã: xx</w:t>
+      </w:r>
+    </w:p>
+    <w:p>
+      <w:pPr>
         <w:rPr>
           <w:i/>
           <w:iCs/>
         </w:rPr>
-        <w:t xml:space="preserve">Total de agendamentos marcados com você amanhã: </w:t>
-      </w:r>
-      <w:proofErr w:type="spellStart"/>
+      </w:pPr>
       <w:r>
         <w:rPr>
           <w:i/>
           <w:iCs/>
         </w:rPr>
-        <w:t>xx</w:t>
-      </w:r>
-      <w:proofErr w:type="spellEnd"/>
-    </w:p>
-    <w:p>
-      <w:pPr>
-        <w:rPr>
-          <w:i/>
-          <w:iCs/>
-        </w:rPr>
-      </w:pPr>
-      <w:r>
-        <w:rPr>
-          <w:i/>
-          <w:iCs/>
-        </w:rPr>
-        <w:t xml:space="preserve">Total de agendamentos marcados com você essa semana: </w:t>
-      </w:r>
-      <w:proofErr w:type="spellStart"/>
-      <w:r>
-        <w:rPr>
-          <w:i/>
-          <w:iCs/>
-        </w:rPr>
-        <w:t>xx</w:t>
-      </w:r>
-      <w:proofErr w:type="spellEnd"/>
-      <w:r>
-        <w:rPr>
-          <w:i/>
-          <w:iCs/>
-        </w:rPr>
-        <w:t>”</w:t>
+        <w:t>Total de agendamentos marcados com você essa semana: xx”</w:t>
       </w:r>
     </w:p>
     <w:p/>

</xml_diff>

<commit_message>
MER + ajustes na RN de cadastro de agendamentos
</commit_message>
<xml_diff>
--- a/Documentos/Estrutural/2- Requisitos do Sistema - My Nail Salon.docx
+++ b/Documentos/Estrutural/2- Requisitos do Sistema - My Nail Salon.docx
@@ -4605,7 +4605,23 @@
         <w:t xml:space="preserve">Este documento tem como objetivo descrever os requisitos funcionais, não funcionais e as regras de negócio do </w:t>
       </w:r>
       <w:r>
-        <w:t>sistema web My Nail Salon.</w:t>
+        <w:t xml:space="preserve">sistema web </w:t>
+      </w:r>
+      <w:proofErr w:type="spellStart"/>
+      <w:r>
+        <w:t>My</w:t>
+      </w:r>
+      <w:proofErr w:type="spellEnd"/>
+      <w:r>
+        <w:t xml:space="preserve"> </w:t>
+      </w:r>
+      <w:proofErr w:type="spellStart"/>
+      <w:r>
+        <w:t>Nail</w:t>
+      </w:r>
+      <w:proofErr w:type="spellEnd"/>
+      <w:r>
+        <w:t xml:space="preserve"> Salon.</w:t>
       </w:r>
     </w:p>
     <w:p/>
@@ -5153,7 +5169,15 @@
     </w:p>
     <w:p>
       <w:r>
-        <w:t>O sistema deve emitir uma notificação ao profissional (independente do tipo de perfil) acerca da confirmação ou cancelamento de algum procedimento.</w:t>
+        <w:t>O sistema deve emitir uma notificação ao profissional (</w:t>
+      </w:r>
+      <w:proofErr w:type="spellStart"/>
+      <w:r>
+        <w:t>independente</w:t>
+      </w:r>
+      <w:proofErr w:type="spellEnd"/>
+      <w:r>
+        <w:t xml:space="preserve"> do tipo de perfil) acerca da confirmação ou cancelamento de algum procedimento.</w:t>
       </w:r>
     </w:p>
     <w:p/>
@@ -5207,10 +5231,26 @@
     </w:p>
     <w:p>
       <w:r>
-        <w:t>O sistema deverá ser desenvolvido usando as linguagens de marcação HTML5, de estilo CSS3 e de programação JavaScript. O banco de dados para registro das informações deverá ser o MySQL</w:t>
-      </w:r>
-      <w:r>
-        <w:t xml:space="preserve"> e o framework a ser utilizado para testes unitários deverá ser o Jest.</w:t>
+        <w:t xml:space="preserve">O sistema deverá ser desenvolvido usando as linguagens de marcação HTML5, de estilo CSS3 e de programação </w:t>
+      </w:r>
+      <w:proofErr w:type="spellStart"/>
+      <w:r>
+        <w:t>JavaScript</w:t>
+      </w:r>
+      <w:proofErr w:type="spellEnd"/>
+      <w:r>
+        <w:t>. O banco de dados para registro das informações deverá ser o MySQL</w:t>
+      </w:r>
+      <w:r>
+        <w:t xml:space="preserve"> e o framework a ser utilizado para testes unitários deverá ser o </w:t>
+      </w:r>
+      <w:proofErr w:type="spellStart"/>
+      <w:r>
+        <w:t>Jest</w:t>
+      </w:r>
+      <w:proofErr w:type="spellEnd"/>
+      <w:r>
+        <w:t>.</w:t>
       </w:r>
       <w:r>
         <w:t xml:space="preserve"> (RN11)</w:t>
@@ -5705,7 +5745,10 @@
         </w:numPr>
       </w:pPr>
       <w:r>
-        <w:t>Tipo de procedimento a ser realizado.</w:t>
+        <w:t>Tipo de procedimento a ser realizado</w:t>
+      </w:r>
+      <w:r>
+        <w:t xml:space="preserve"> (poderá ser mais de 1);</w:t>
       </w:r>
     </w:p>
     <w:p>
@@ -6603,8 +6646,13 @@
       </w:r>
     </w:p>
     <w:p>
-      <w:r>
-        <w:t>Template das mensagens:</w:t>
+      <w:proofErr w:type="spellStart"/>
+      <w:r>
+        <w:t>Template</w:t>
+      </w:r>
+      <w:proofErr w:type="spellEnd"/>
+      <w:r>
+        <w:t xml:space="preserve"> das mensagens:</w:t>
       </w:r>
     </w:p>
     <w:p>
@@ -6635,37 +6683,71 @@
           <w:iCs/>
         </w:rPr>
         <w:lastRenderedPageBreak/>
-        <w:t>Total de agendamentos marcados com você hoje: xx</w:t>
-      </w:r>
-    </w:p>
-    <w:p>
-      <w:pPr>
+        <w:t xml:space="preserve">Total de agendamentos marcados com você hoje: </w:t>
+      </w:r>
+      <w:proofErr w:type="spellStart"/>
+      <w:r>
         <w:rPr>
           <w:i/>
           <w:iCs/>
         </w:rPr>
-      </w:pPr>
-      <w:r>
+        <w:t>xx</w:t>
+      </w:r>
+      <w:proofErr w:type="spellEnd"/>
+    </w:p>
+    <w:p>
+      <w:pPr>
         <w:rPr>
           <w:i/>
           <w:iCs/>
         </w:rPr>
-        <w:t>Total de agendamentos marcados com você amanhã: xx</w:t>
-      </w:r>
-    </w:p>
-    <w:p>
-      <w:pPr>
+      </w:pPr>
+      <w:r>
         <w:rPr>
           <w:i/>
           <w:iCs/>
         </w:rPr>
-      </w:pPr>
+        <w:t xml:space="preserve">Total de agendamentos marcados com você amanhã: </w:t>
+      </w:r>
+      <w:proofErr w:type="spellStart"/>
       <w:r>
         <w:rPr>
           <w:i/>
           <w:iCs/>
         </w:rPr>
-        <w:t>Total de agendamentos marcados com você essa semana: xx”</w:t>
+        <w:t>xx</w:t>
+      </w:r>
+      <w:proofErr w:type="spellEnd"/>
+    </w:p>
+    <w:p>
+      <w:pPr>
+        <w:rPr>
+          <w:i/>
+          <w:iCs/>
+        </w:rPr>
+      </w:pPr>
+      <w:r>
+        <w:rPr>
+          <w:i/>
+          <w:iCs/>
+        </w:rPr>
+        <w:t xml:space="preserve">Total de agendamentos marcados com você essa semana: </w:t>
+      </w:r>
+      <w:proofErr w:type="spellStart"/>
+      <w:r>
+        <w:rPr>
+          <w:i/>
+          <w:iCs/>
+        </w:rPr>
+        <w:t>xx</w:t>
+      </w:r>
+      <w:proofErr w:type="spellEnd"/>
+      <w:r>
+        <w:rPr>
+          <w:i/>
+          <w:iCs/>
+        </w:rPr>
+        <w:t>”</w:t>
       </w:r>
     </w:p>
     <w:p/>

</xml_diff>

<commit_message>
Atualização RN Cadastro de agendamentos
</commit_message>
<xml_diff>
--- a/Documentos/Estrutural/2- Requisitos do Sistema - My Nail Salon.docx
+++ b/Documentos/Estrutural/2- Requisitos do Sistema - My Nail Salon.docx
@@ -4605,23 +4605,7 @@
         <w:t xml:space="preserve">Este documento tem como objetivo descrever os requisitos funcionais, não funcionais e as regras de negócio do </w:t>
       </w:r>
       <w:r>
-        <w:t xml:space="preserve">sistema web </w:t>
-      </w:r>
-      <w:proofErr w:type="spellStart"/>
-      <w:r>
-        <w:t>My</w:t>
-      </w:r>
-      <w:proofErr w:type="spellEnd"/>
-      <w:r>
-        <w:t xml:space="preserve"> </w:t>
-      </w:r>
-      <w:proofErr w:type="spellStart"/>
-      <w:r>
-        <w:t>Nail</w:t>
-      </w:r>
-      <w:proofErr w:type="spellEnd"/>
-      <w:r>
-        <w:t xml:space="preserve"> Salon.</w:t>
+        <w:t>sistema web My Nail Salon.</w:t>
       </w:r>
     </w:p>
     <w:p/>
@@ -5169,15 +5153,7 @@
     </w:p>
     <w:p>
       <w:r>
-        <w:t>O sistema deve emitir uma notificação ao profissional (</w:t>
-      </w:r>
-      <w:proofErr w:type="spellStart"/>
-      <w:r>
-        <w:t>independente</w:t>
-      </w:r>
-      <w:proofErr w:type="spellEnd"/>
-      <w:r>
-        <w:t xml:space="preserve"> do tipo de perfil) acerca da confirmação ou cancelamento de algum procedimento.</w:t>
+        <w:t>O sistema deve emitir uma notificação ao profissional (independente do tipo de perfil) acerca da confirmação ou cancelamento de algum procedimento.</w:t>
       </w:r>
     </w:p>
     <w:p/>
@@ -5231,26 +5207,10 @@
     </w:p>
     <w:p>
       <w:r>
-        <w:t xml:space="preserve">O sistema deverá ser desenvolvido usando as linguagens de marcação HTML5, de estilo CSS3 e de programação </w:t>
-      </w:r>
-      <w:proofErr w:type="spellStart"/>
-      <w:r>
-        <w:t>JavaScript</w:t>
-      </w:r>
-      <w:proofErr w:type="spellEnd"/>
-      <w:r>
-        <w:t>. O banco de dados para registro das informações deverá ser o MySQL</w:t>
-      </w:r>
-      <w:r>
-        <w:t xml:space="preserve"> e o framework a ser utilizado para testes unitários deverá ser o </w:t>
-      </w:r>
-      <w:proofErr w:type="spellStart"/>
-      <w:r>
-        <w:t>Jest</w:t>
-      </w:r>
-      <w:proofErr w:type="spellEnd"/>
-      <w:r>
-        <w:t>.</w:t>
+        <w:t>O sistema deverá ser desenvolvido usando as linguagens de marcação HTML5, de estilo CSS3 e de programação JavaScript. O banco de dados para registro das informações deverá ser o MySQL</w:t>
+      </w:r>
+      <w:r>
+        <w:t xml:space="preserve"> e o framework a ser utilizado para testes unitários deverá ser o Jest.</w:t>
       </w:r>
       <w:r>
         <w:t xml:space="preserve"> (RN11)</w:t>
@@ -5801,6 +5761,11 @@
     </w:p>
     <w:p>
       <w:r>
+        <w:t>Na tentativa de escolher uma data e horário para o agendamento, o sistema deverá informar as datas e horários disponíveis para cada profissional.</w:t>
+      </w:r>
+    </w:p>
+    <w:p>
+      <w:r>
         <w:t>Controle de funções:</w:t>
       </w:r>
     </w:p>
@@ -5966,6 +5931,7 @@
         </w:numPr>
       </w:pPr>
       <w:r>
+        <w:lastRenderedPageBreak/>
         <w:t>Profissional que realizou o procedimento;</w:t>
       </w:r>
     </w:p>
@@ -6002,7 +5968,6 @@
         </w:numPr>
       </w:pPr>
       <w:r>
-        <w:lastRenderedPageBreak/>
         <w:t>Soma do valor total dos procedimentos realizados e exibidos no relatório;</w:t>
       </w:r>
     </w:p>
@@ -6261,12 +6226,12 @@
           <w:i/>
           <w:iCs/>
         </w:rPr>
+        <w:lastRenderedPageBreak/>
         <w:t>2- Para CANCELAR.”</w:t>
       </w:r>
     </w:p>
     <w:p>
       <w:r>
-        <w:lastRenderedPageBreak/>
         <w:t>Conforme especificação feita acima, se o(a) cliente digitar 1, o sistema deverá confirmar o procedimento. Se o(a) cliente digitar 2, então o sistema cancelará o procedimento.</w:t>
       </w:r>
     </w:p>
@@ -6461,7 +6426,193 @@
     </w:p>
     <w:p>
       <w:r>
+        <w:lastRenderedPageBreak/>
         <w:t>Texto da notificação para agendamentos confirmados:</w:t>
+      </w:r>
+    </w:p>
+    <w:p>
+      <w:pPr>
+        <w:rPr>
+          <w:i/>
+          <w:iCs/>
+        </w:rPr>
+      </w:pPr>
+      <w:r>
+        <w:rPr>
+          <w:i/>
+          <w:iCs/>
+        </w:rPr>
+        <w:t>“Cliente NOEME_CLIENTE confirmou agendamento de DATA_AGENDAMENTO às HORÁRIO_AGENDAMENTO.”</w:t>
+      </w:r>
+    </w:p>
+    <w:p>
+      <w:r>
+        <w:t>Texto da notificação para agendamentos cancelados:</w:t>
+      </w:r>
+    </w:p>
+    <w:p>
+      <w:pPr>
+        <w:rPr>
+          <w:i/>
+          <w:iCs/>
+        </w:rPr>
+      </w:pPr>
+      <w:r>
+        <w:rPr>
+          <w:i/>
+          <w:iCs/>
+        </w:rPr>
+        <w:t>“Cliente NOEME_CLIENTE cancelou agendamento de DATA_AGENDAMENTO às HORÁRIO_AGENDAMENTO.”</w:t>
+      </w:r>
+    </w:p>
+    <w:p/>
+    <w:p>
+      <w:pPr>
+        <w:pStyle w:val="Ttulo2"/>
+      </w:pPr>
+      <w:bookmarkStart w:id="55" w:name="_Toc189932319"/>
+      <w:r>
+        <w:t>[RN17] Filtros de pesquisa da tela “Profissionais”</w:t>
+      </w:r>
+      <w:bookmarkEnd w:id="55"/>
+    </w:p>
+    <w:p>
+      <w:r>
+        <w:t>Os usuários poderão pesquisar por profissionais cadastrados em “Profissionais” através dos campos “Nome Profissional” e “</w:t>
+      </w:r>
+      <w:r>
+        <w:t>CPF</w:t>
+      </w:r>
+      <w:r>
+        <w:t>”.</w:t>
+      </w:r>
+    </w:p>
+    <w:p/>
+    <w:p>
+      <w:pPr>
+        <w:pStyle w:val="Ttulo2"/>
+      </w:pPr>
+      <w:bookmarkStart w:id="56" w:name="_Toc189932320"/>
+      <w:r>
+        <w:t>[RN18] Filtros de pesquisa da tela “Procedimentos”</w:t>
+      </w:r>
+      <w:bookmarkEnd w:id="56"/>
+    </w:p>
+    <w:p>
+      <w:r>
+        <w:t>Os usuários poderão pesquisar por procedimentos cadastrados em “Procedimentos” através dos campos “Procedimento” e “Valor”.</w:t>
+      </w:r>
+    </w:p>
+    <w:p/>
+    <w:p>
+      <w:pPr>
+        <w:pStyle w:val="Ttulo2"/>
+      </w:pPr>
+      <w:bookmarkStart w:id="57" w:name="_Toc189932321"/>
+      <w:r>
+        <w:t>[RN19] Filtros</w:t>
+      </w:r>
+      <w:r>
+        <w:t xml:space="preserve"> </w:t>
+      </w:r>
+      <w:r>
+        <w:t>de pesquisa da tela “Clientes”</w:t>
+      </w:r>
+      <w:bookmarkEnd w:id="57"/>
+    </w:p>
+    <w:p>
+      <w:r>
+        <w:t>Os usuários poderão pesquisar por clientes cadastrados em “Clientes” através dos campos “Nome Cliente” e “Celular”.</w:t>
+      </w:r>
+    </w:p>
+    <w:p/>
+    <w:p>
+      <w:pPr>
+        <w:pStyle w:val="Ttulo2"/>
+      </w:pPr>
+      <w:bookmarkStart w:id="58" w:name="_Toc189932322"/>
+      <w:r>
+        <w:t>[RN20] Filtros de pesquisa de tela “Agendamentos”</w:t>
+      </w:r>
+      <w:bookmarkEnd w:id="58"/>
+    </w:p>
+    <w:p>
+      <w:r>
+        <w:t>Os usuários poderão pesquisar por agendamentos cadastrados em “Agendamentos” através dos campos “Procedimento” e “Data”.</w:t>
+      </w:r>
+    </w:p>
+    <w:p/>
+    <w:p>
+      <w:pPr>
+        <w:pStyle w:val="Ttulo2"/>
+      </w:pPr>
+      <w:bookmarkStart w:id="59" w:name="_Toc189932323"/>
+      <w:r>
+        <w:t>[RF21] Conteúdo da página “Index”</w:t>
+      </w:r>
+      <w:bookmarkEnd w:id="59"/>
+    </w:p>
+    <w:p>
+      <w:r>
+        <w:t>Sempre que um usuário realizar login no sistema, deverá ser direcionado para a página “Index”. A página index deverá trazer algumas informações resumidas, como:</w:t>
+      </w:r>
+    </w:p>
+    <w:p>
+      <w:pPr>
+        <w:pStyle w:val="PargrafodaLista"/>
+        <w:numPr>
+          <w:ilvl w:val="0"/>
+          <w:numId w:val="3"/>
+        </w:numPr>
+      </w:pPr>
+      <w:r>
+        <w:t>Nome do usuário da conta;</w:t>
+      </w:r>
+    </w:p>
+    <w:p>
+      <w:pPr>
+        <w:pStyle w:val="PargrafodaLista"/>
+        <w:numPr>
+          <w:ilvl w:val="0"/>
+          <w:numId w:val="3"/>
+        </w:numPr>
+      </w:pPr>
+      <w:r>
+        <w:t>Total de agendamentos com o profissional na semana;</w:t>
+      </w:r>
+    </w:p>
+    <w:p>
+      <w:pPr>
+        <w:pStyle w:val="PargrafodaLista"/>
+        <w:numPr>
+          <w:ilvl w:val="0"/>
+          <w:numId w:val="3"/>
+        </w:numPr>
+      </w:pPr>
+      <w:r>
+        <w:t>Total de agendamentos com o profissional no dia atual;</w:t>
+      </w:r>
+    </w:p>
+    <w:p>
+      <w:pPr>
+        <w:pStyle w:val="PargrafodaLista"/>
+        <w:numPr>
+          <w:ilvl w:val="0"/>
+          <w:numId w:val="3"/>
+        </w:numPr>
+      </w:pPr>
+      <w:r>
+        <w:t>Total de agendamentos com o profissional no dia seguinte.</w:t>
+      </w:r>
+    </w:p>
+    <w:p>
+      <w:r>
+        <w:t>Observação: os números totais de agendamentos NÃO deverão considerar os agendamentos cancelados.</w:t>
+      </w:r>
+    </w:p>
+    <w:p>
+      <w:r>
+        <w:t>Template das mensagens:</w:t>
       </w:r>
     </w:p>
     <w:p>
@@ -6477,12 +6628,7 @@
           <w:iCs/>
         </w:rPr>
         <w:lastRenderedPageBreak/>
-        <w:t>“Cliente NOEME_CLIENTE confirmou agendamento de DATA_AGENDAMENTO às HORÁRIO_AGENDAMENTO.”</w:t>
-      </w:r>
-    </w:p>
-    <w:p>
-      <w:r>
-        <w:t>Texto da notificação para agendamentos cancelados:</w:t>
+        <w:t>“Olá, NOME_PROFISSIONAL!”</w:t>
       </w:r>
     </w:p>
     <w:p>
@@ -6497,162 +6643,7 @@
           <w:i/>
           <w:iCs/>
         </w:rPr>
-        <w:t>“Cliente NOEME_CLIENTE cancelou agendamento de DATA_AGENDAMENTO às HORÁRIO_AGENDAMENTO.”</w:t>
-      </w:r>
-    </w:p>
-    <w:p/>
-    <w:p>
-      <w:pPr>
-        <w:pStyle w:val="Ttulo2"/>
-      </w:pPr>
-      <w:bookmarkStart w:id="55" w:name="_Toc189932319"/>
-      <w:r>
-        <w:t>[RN17] Filtros de pesquisa da tela “Profissionais”</w:t>
-      </w:r>
-      <w:bookmarkEnd w:id="55"/>
-    </w:p>
-    <w:p>
-      <w:r>
-        <w:t>Os usuários poderão pesquisar por profissionais cadastrados em “Profissionais” através dos campos “Nome Profissional” e “</w:t>
-      </w:r>
-      <w:r>
-        <w:t>CPF</w:t>
-      </w:r>
-      <w:r>
-        <w:t>”.</w:t>
-      </w:r>
-    </w:p>
-    <w:p/>
-    <w:p>
-      <w:pPr>
-        <w:pStyle w:val="Ttulo2"/>
-      </w:pPr>
-      <w:bookmarkStart w:id="56" w:name="_Toc189932320"/>
-      <w:r>
-        <w:t>[RN18] Filtros de pesquisa da tela “Procedimentos”</w:t>
-      </w:r>
-      <w:bookmarkEnd w:id="56"/>
-    </w:p>
-    <w:p>
-      <w:r>
-        <w:t>Os usuários poderão pesquisar por procedimentos cadastrados em “Procedimentos” através dos campos “Procedimento” e “Valor”.</w:t>
-      </w:r>
-    </w:p>
-    <w:p/>
-    <w:p>
-      <w:pPr>
-        <w:pStyle w:val="Ttulo2"/>
-      </w:pPr>
-      <w:bookmarkStart w:id="57" w:name="_Toc189932321"/>
-      <w:r>
-        <w:t>[RN19] Filtros</w:t>
-      </w:r>
-      <w:r>
-        <w:t xml:space="preserve"> </w:t>
-      </w:r>
-      <w:r>
-        <w:t>de pesquisa da tela “Clientes”</w:t>
-      </w:r>
-      <w:bookmarkEnd w:id="57"/>
-    </w:p>
-    <w:p>
-      <w:r>
-        <w:t>Os usuários poderão pesquisar por clientes cadastrados em “Clientes” através dos campos “Nome Cliente” e “Celular”.</w:t>
-      </w:r>
-    </w:p>
-    <w:p/>
-    <w:p>
-      <w:pPr>
-        <w:pStyle w:val="Ttulo2"/>
-      </w:pPr>
-      <w:bookmarkStart w:id="58" w:name="_Toc189932322"/>
-      <w:r>
-        <w:t>[RN20] Filtros de pesquisa de tela “Agendamentos”</w:t>
-      </w:r>
-      <w:bookmarkEnd w:id="58"/>
-    </w:p>
-    <w:p>
-      <w:r>
-        <w:t>Os usuários poderão pesquisar por agendamentos cadastrados em “Agendamentos” através dos campos “Procedimento” e “Data”.</w:t>
-      </w:r>
-    </w:p>
-    <w:p/>
-    <w:p>
-      <w:pPr>
-        <w:pStyle w:val="Ttulo2"/>
-      </w:pPr>
-      <w:bookmarkStart w:id="59" w:name="_Toc189932323"/>
-      <w:r>
-        <w:t>[RF21] Conteúdo da página “Index”</w:t>
-      </w:r>
-      <w:bookmarkEnd w:id="59"/>
-    </w:p>
-    <w:p>
-      <w:r>
-        <w:t>Sempre que um usuário realizar login no sistema, deverá ser direcionado para a página “Index”. A página index deverá trazer algumas informações resumidas, como:</w:t>
-      </w:r>
-    </w:p>
-    <w:p>
-      <w:pPr>
-        <w:pStyle w:val="PargrafodaLista"/>
-        <w:numPr>
-          <w:ilvl w:val="0"/>
-          <w:numId w:val="3"/>
-        </w:numPr>
-      </w:pPr>
-      <w:r>
-        <w:t>Nome do usuário da conta;</w:t>
-      </w:r>
-    </w:p>
-    <w:p>
-      <w:pPr>
-        <w:pStyle w:val="PargrafodaLista"/>
-        <w:numPr>
-          <w:ilvl w:val="0"/>
-          <w:numId w:val="3"/>
-        </w:numPr>
-      </w:pPr>
-      <w:r>
-        <w:t>Total de agendamentos com o profissional na semana;</w:t>
-      </w:r>
-    </w:p>
-    <w:p>
-      <w:pPr>
-        <w:pStyle w:val="PargrafodaLista"/>
-        <w:numPr>
-          <w:ilvl w:val="0"/>
-          <w:numId w:val="3"/>
-        </w:numPr>
-      </w:pPr>
-      <w:r>
-        <w:t>Total de agendamentos com o profissional no dia atual;</w:t>
-      </w:r>
-    </w:p>
-    <w:p>
-      <w:pPr>
-        <w:pStyle w:val="PargrafodaLista"/>
-        <w:numPr>
-          <w:ilvl w:val="0"/>
-          <w:numId w:val="3"/>
-        </w:numPr>
-      </w:pPr>
-      <w:r>
-        <w:t>Total de agendamentos com o profissional no dia seguinte.</w:t>
-      </w:r>
-    </w:p>
-    <w:p>
-      <w:r>
-        <w:t>Observação: os números totais de agendamentos NÃO deverão considerar os agendamentos cancelados.</w:t>
-      </w:r>
-    </w:p>
-    <w:p>
-      <w:proofErr w:type="spellStart"/>
-      <w:r>
-        <w:t>Template</w:t>
-      </w:r>
-      <w:proofErr w:type="spellEnd"/>
-      <w:r>
-        <w:t xml:space="preserve"> das mensagens:</w:t>
+        <w:t>Total de agendamentos marcados com você hoje: xx</w:t>
       </w:r>
     </w:p>
     <w:p>
@@ -6667,7 +6658,7 @@
           <w:i/>
           <w:iCs/>
         </w:rPr>
-        <w:t>“Olá, NOME_PROFISSIONAL!”</w:t>
+        <w:t>Total de agendamentos marcados com você amanhã: xx</w:t>
       </w:r>
     </w:p>
     <w:p>
@@ -6682,72 +6673,7 @@
           <w:i/>
           <w:iCs/>
         </w:rPr>
-        <w:lastRenderedPageBreak/>
-        <w:t xml:space="preserve">Total de agendamentos marcados com você hoje: </w:t>
-      </w:r>
-      <w:proofErr w:type="spellStart"/>
-      <w:r>
-        <w:rPr>
-          <w:i/>
-          <w:iCs/>
-        </w:rPr>
-        <w:t>xx</w:t>
-      </w:r>
-      <w:proofErr w:type="spellEnd"/>
-    </w:p>
-    <w:p>
-      <w:pPr>
-        <w:rPr>
-          <w:i/>
-          <w:iCs/>
-        </w:rPr>
-      </w:pPr>
-      <w:r>
-        <w:rPr>
-          <w:i/>
-          <w:iCs/>
-        </w:rPr>
-        <w:t xml:space="preserve">Total de agendamentos marcados com você amanhã: </w:t>
-      </w:r>
-      <w:proofErr w:type="spellStart"/>
-      <w:r>
-        <w:rPr>
-          <w:i/>
-          <w:iCs/>
-        </w:rPr>
-        <w:t>xx</w:t>
-      </w:r>
-      <w:proofErr w:type="spellEnd"/>
-    </w:p>
-    <w:p>
-      <w:pPr>
-        <w:rPr>
-          <w:i/>
-          <w:iCs/>
-        </w:rPr>
-      </w:pPr>
-      <w:r>
-        <w:rPr>
-          <w:i/>
-          <w:iCs/>
-        </w:rPr>
-        <w:t xml:space="preserve">Total de agendamentos marcados com você essa semana: </w:t>
-      </w:r>
-      <w:proofErr w:type="spellStart"/>
-      <w:r>
-        <w:rPr>
-          <w:i/>
-          <w:iCs/>
-        </w:rPr>
-        <w:t>xx</w:t>
-      </w:r>
-      <w:proofErr w:type="spellEnd"/>
-      <w:r>
-        <w:rPr>
-          <w:i/>
-          <w:iCs/>
-        </w:rPr>
-        <w:t>”</w:t>
+        <w:t>Total de agendamentos marcados com você essa semana: xx”</w:t>
       </w:r>
     </w:p>
     <w:p/>

</xml_diff>

<commit_message>
Correção ortográfica do texto do doc de requisitos
</commit_message>
<xml_diff>
--- a/Documentos/Estrutural/2- Requisitos do Sistema - My Nail Salon.docx
+++ b/Documentos/Estrutural/2- Requisitos do Sistema - My Nail Salon.docx
@@ -4676,23 +4676,7 @@
         <w:t xml:space="preserve">Este documento tem como objetivo descrever os requisitos funcionais, não funcionais e as regras de negócio do </w:t>
       </w:r>
       <w:r>
-        <w:t xml:space="preserve">sistema web </w:t>
-      </w:r>
-      <w:proofErr w:type="spellStart"/>
-      <w:r>
-        <w:t>My</w:t>
-      </w:r>
-      <w:proofErr w:type="spellEnd"/>
-      <w:r>
-        <w:t xml:space="preserve"> </w:t>
-      </w:r>
-      <w:proofErr w:type="spellStart"/>
-      <w:r>
-        <w:t>Nail</w:t>
-      </w:r>
-      <w:proofErr w:type="spellEnd"/>
-      <w:r>
-        <w:t xml:space="preserve"> Salon.</w:t>
+        <w:t>sistema web My Nail Salon.</w:t>
       </w:r>
     </w:p>
     <w:p/>
@@ -4745,15 +4729,7 @@
       </w:pPr>
       <w:bookmarkStart w:id="3" w:name="_Toc190193654"/>
       <w:r>
-        <w:t>[RF01</w:t>
-      </w:r>
-      <w:proofErr w:type="gramStart"/>
-      <w:r>
-        <w:t>] Manter</w:t>
-      </w:r>
-      <w:proofErr w:type="gramEnd"/>
-      <w:r>
-        <w:t xml:space="preserve"> perfis de acesso</w:t>
+        <w:t>[RF01] Manter perfis de acesso</w:t>
       </w:r>
       <w:bookmarkEnd w:id="3"/>
     </w:p>
@@ -4814,15 +4790,7 @@
       </w:pPr>
       <w:bookmarkStart w:id="6" w:name="_Toc190193657"/>
       <w:r>
-        <w:t>[RF02</w:t>
-      </w:r>
-      <w:proofErr w:type="gramStart"/>
-      <w:r>
-        <w:t>] Manter</w:t>
-      </w:r>
-      <w:proofErr w:type="gramEnd"/>
-      <w:r>
-        <w:t xml:space="preserve"> profissionais</w:t>
+        <w:t>[RF02] Manter profissionais</w:t>
       </w:r>
       <w:bookmarkEnd w:id="6"/>
     </w:p>
@@ -4898,15 +4866,7 @@
       </w:pPr>
       <w:bookmarkStart w:id="10" w:name="_Toc190193661"/>
       <w:r>
-        <w:t>[RF03</w:t>
-      </w:r>
-      <w:proofErr w:type="gramStart"/>
-      <w:r>
-        <w:t>] Manter</w:t>
-      </w:r>
-      <w:proofErr w:type="gramEnd"/>
-      <w:r>
-        <w:t xml:space="preserve"> procedimentos</w:t>
+        <w:t>[RF03] Manter procedimentos</w:t>
       </w:r>
       <w:bookmarkEnd w:id="10"/>
     </w:p>
@@ -4982,15 +4942,7 @@
       </w:pPr>
       <w:bookmarkStart w:id="14" w:name="_Toc190193665"/>
       <w:r>
-        <w:t>[RF04</w:t>
-      </w:r>
-      <w:proofErr w:type="gramStart"/>
-      <w:r>
-        <w:t>] Manter</w:t>
-      </w:r>
-      <w:proofErr w:type="gramEnd"/>
-      <w:r>
-        <w:t xml:space="preserve"> clientes</w:t>
+        <w:t>[RF04] Manter clientes</w:t>
       </w:r>
       <w:bookmarkEnd w:id="14"/>
     </w:p>
@@ -5054,72 +5006,136 @@
       </w:pPr>
       <w:bookmarkStart w:id="18" w:name="_Toc190193669"/>
       <w:r>
-        <w:t>[RF05</w:t>
-      </w:r>
-      <w:proofErr w:type="gramStart"/>
-      <w:r>
-        <w:t>] Manter</w:t>
-      </w:r>
-      <w:proofErr w:type="gramEnd"/>
+        <w:t>[RF05] Manter agendamentos</w:t>
+      </w:r>
+      <w:bookmarkEnd w:id="18"/>
+    </w:p>
+    <w:p>
+      <w:r>
+        <w:t>O sistema deverá permitir o gerenciamento de agendamentos cadastrados na plataforma.</w:t>
+      </w:r>
+      <w:r>
+        <w:t xml:space="preserve"> (RN15, RN11, RN15))</w:t>
+      </w:r>
+    </w:p>
+    <w:p>
+      <w:pPr>
+        <w:pStyle w:val="Ttulo3"/>
+      </w:pPr>
+      <w:bookmarkStart w:id="19" w:name="_Toc190193670"/>
+      <w:r>
+        <w:t>Cadastrar agendamento</w:t>
+      </w:r>
+      <w:bookmarkEnd w:id="19"/>
+    </w:p>
+    <w:p>
+      <w:r>
+        <w:t>O sistema deverá permitir cadastrar um agendamento.</w:t>
+      </w:r>
+    </w:p>
+    <w:p>
+      <w:pPr>
+        <w:pStyle w:val="Ttulo3"/>
+      </w:pPr>
+      <w:bookmarkStart w:id="20" w:name="_Toc190193671"/>
+      <w:r>
+        <w:t>Editar cadastro de agendamento</w:t>
+      </w:r>
+      <w:bookmarkEnd w:id="20"/>
+    </w:p>
+    <w:p>
+      <w:r>
+        <w:t>O sistema deverá permitir editar o cadastro de um agendamento.</w:t>
+      </w:r>
+    </w:p>
+    <w:p>
+      <w:pPr>
+        <w:pStyle w:val="Ttulo3"/>
+      </w:pPr>
+      <w:bookmarkStart w:id="21" w:name="_Toc190193672"/>
+      <w:r>
+        <w:t>Excluir cadastro de ag</w:t>
+      </w:r>
+      <w:r>
+        <w:t>endamento</w:t>
+      </w:r>
+      <w:bookmarkEnd w:id="21"/>
+    </w:p>
+    <w:p>
+      <w:r>
+        <w:t>O sistema deverá permitir excluir o cadastro de um agendamento.</w:t>
+      </w:r>
+    </w:p>
+    <w:p/>
+    <w:p>
+      <w:pPr>
+        <w:pStyle w:val="Ttulo2"/>
+      </w:pPr>
+      <w:bookmarkStart w:id="22" w:name="_Toc190193673"/>
+      <w:r>
+        <w:t>[RF06] Gerar relatório de agendamentos realizados</w:t>
+      </w:r>
+      <w:bookmarkEnd w:id="22"/>
+    </w:p>
+    <w:p>
+      <w:r>
+        <w:t xml:space="preserve">O sistema deverá permitir gerar </w:t>
+      </w:r>
+      <w:r>
+        <w:t>relatório de agendamentos realizados.</w:t>
+      </w:r>
+      <w:r>
+        <w:t xml:space="preserve"> (RN06)</w:t>
+      </w:r>
+    </w:p>
+    <w:p/>
+    <w:p>
+      <w:pPr>
+        <w:pStyle w:val="Ttulo2"/>
+      </w:pPr>
+      <w:bookmarkStart w:id="23" w:name="_Toc190193674"/>
+      <w:r>
+        <w:t>[RF07] Realizar logout</w:t>
+      </w:r>
+      <w:bookmarkEnd w:id="23"/>
+    </w:p>
+    <w:p>
+      <w:r>
+        <w:t>O sistema deverá permitir que usuários logados na aplicação possam se desconectar realizando logout.</w:t>
+      </w:r>
+      <w:r>
+        <w:t xml:space="preserve"> (RN07)</w:t>
+      </w:r>
+    </w:p>
+    <w:p/>
+    <w:p>
+      <w:pPr>
+        <w:pStyle w:val="Ttulo2"/>
+      </w:pPr>
+      <w:bookmarkStart w:id="24" w:name="_Toc190193675"/>
+      <w:r>
+        <w:t>[RF08] Confirmar</w:t>
+      </w:r>
+      <w:r>
+        <w:t xml:space="preserve"> ou cancelar</w:t>
+      </w:r>
       <w:r>
         <w:t xml:space="preserve"> agendamentos</w:t>
       </w:r>
-      <w:bookmarkEnd w:id="18"/>
-    </w:p>
-    <w:p>
-      <w:r>
-        <w:t>O sistema deverá permitir o gerenciamento de agendamentos cadastrados na plataforma.</w:t>
-      </w:r>
-      <w:r>
-        <w:t xml:space="preserve"> (RN15, RN11, RN15))</w:t>
-      </w:r>
-    </w:p>
-    <w:p>
-      <w:pPr>
-        <w:pStyle w:val="Ttulo3"/>
-      </w:pPr>
-      <w:bookmarkStart w:id="19" w:name="_Toc190193670"/>
-      <w:r>
-        <w:t>Cadastrar agendamento</w:t>
-      </w:r>
-      <w:bookmarkEnd w:id="19"/>
-    </w:p>
-    <w:p>
-      <w:r>
-        <w:t>O sistema deverá permitir cadastrar um agendamento.</w:t>
-      </w:r>
-    </w:p>
-    <w:p>
-      <w:pPr>
-        <w:pStyle w:val="Ttulo3"/>
-      </w:pPr>
-      <w:bookmarkStart w:id="20" w:name="_Toc190193671"/>
-      <w:r>
-        <w:t>Editar cadastro de agendamento</w:t>
-      </w:r>
-      <w:bookmarkEnd w:id="20"/>
-    </w:p>
-    <w:p>
-      <w:r>
-        <w:t>O sistema deverá permitir editar o cadastro de um agendamento.</w:t>
-      </w:r>
-    </w:p>
-    <w:p>
-      <w:pPr>
-        <w:pStyle w:val="Ttulo3"/>
-      </w:pPr>
-      <w:bookmarkStart w:id="21" w:name="_Toc190193672"/>
-      <w:r>
-        <w:t>Excluir cadastro de ag</w:t>
-      </w:r>
-      <w:r>
-        <w:t>endamento</w:t>
-      </w:r>
-      <w:bookmarkEnd w:id="21"/>
-    </w:p>
-    <w:p>
-      <w:r>
-        <w:t>O sistema deverá permitir excluir o cadastro de um agendamento.</w:t>
+      <w:bookmarkEnd w:id="24"/>
+    </w:p>
+    <w:p>
+      <w:r>
+        <w:t xml:space="preserve">O sistema deverá permitir que agendamentos cadastrados sejam confirmados </w:t>
+      </w:r>
+      <w:r>
+        <w:t xml:space="preserve">ou cancelados </w:t>
+      </w:r>
+      <w:r>
+        <w:t>com o(a) cliente relacionado(a).</w:t>
+      </w:r>
+      <w:r>
+        <w:t xml:space="preserve"> (RN10)</w:t>
       </w:r>
     </w:p>
     <w:p/>
@@ -5127,29 +5143,18 @@
       <w:pPr>
         <w:pStyle w:val="Ttulo2"/>
       </w:pPr>
-      <w:bookmarkStart w:id="22" w:name="_Toc190193673"/>
-      <w:r>
-        <w:t>[RF06</w:t>
-      </w:r>
-      <w:proofErr w:type="gramStart"/>
-      <w:r>
-        <w:t>] Gerar</w:t>
-      </w:r>
-      <w:proofErr w:type="gramEnd"/>
-      <w:r>
-        <w:t xml:space="preserve"> relatório de agendamentos realizados</w:t>
-      </w:r>
-      <w:bookmarkEnd w:id="22"/>
-    </w:p>
-    <w:p>
-      <w:r>
-        <w:t xml:space="preserve">O sistema deverá permitir gerar </w:t>
-      </w:r>
-      <w:r>
-        <w:t>relatório de agendamentos realizados.</w:t>
-      </w:r>
-      <w:r>
-        <w:t xml:space="preserve"> (RN06)</w:t>
+      <w:bookmarkStart w:id="25" w:name="_Toc190193676"/>
+      <w:r>
+        <w:t>[RF09] Recuperar senha de acesso</w:t>
+      </w:r>
+      <w:bookmarkEnd w:id="25"/>
+    </w:p>
+    <w:p>
+      <w:r>
+        <w:t>O sistema deverá permitir que o usuário recupere sua senha de acesso à plataforma.</w:t>
+      </w:r>
+      <w:r>
+        <w:t xml:space="preserve"> (RN08, RN09)</w:t>
       </w:r>
     </w:p>
     <w:p/>
@@ -5157,26 +5162,18 @@
       <w:pPr>
         <w:pStyle w:val="Ttulo2"/>
       </w:pPr>
-      <w:bookmarkStart w:id="23" w:name="_Toc190193674"/>
-      <w:r>
-        <w:t>[RF07</w:t>
-      </w:r>
-      <w:proofErr w:type="gramStart"/>
-      <w:r>
-        <w:t>] Realizar</w:t>
-      </w:r>
-      <w:proofErr w:type="gramEnd"/>
-      <w:r>
-        <w:t xml:space="preserve"> logout</w:t>
-      </w:r>
-      <w:bookmarkEnd w:id="23"/>
-    </w:p>
-    <w:p>
-      <w:r>
-        <w:t>O sistema deverá permitir que usuários logados na aplicação possam se desconectar realizando logout.</w:t>
-      </w:r>
-      <w:r>
-        <w:t xml:space="preserve"> (RN07)</w:t>
+      <w:bookmarkStart w:id="26" w:name="_Toc190193677"/>
+      <w:r>
+        <w:t>[RF10] Trocar senha</w:t>
+      </w:r>
+      <w:bookmarkEnd w:id="26"/>
+    </w:p>
+    <w:p>
+      <w:r>
+        <w:t>O sistema deverá permitir que o usuário troque sua senha de acesso à plataforma.</w:t>
+      </w:r>
+      <w:r>
+        <w:t xml:space="preserve"> (RN09, RN12)</w:t>
       </w:r>
     </w:p>
     <w:p/>
@@ -5184,35 +5181,18 @@
       <w:pPr>
         <w:pStyle w:val="Ttulo2"/>
       </w:pPr>
-      <w:bookmarkStart w:id="24" w:name="_Toc190193675"/>
-      <w:r>
-        <w:t>[RF08</w:t>
-      </w:r>
-      <w:proofErr w:type="gramStart"/>
-      <w:r>
-        <w:t>] Confirmar</w:t>
-      </w:r>
-      <w:r>
-        <w:t xml:space="preserve"> ou cancelar</w:t>
-      </w:r>
-      <w:proofErr w:type="gramEnd"/>
-      <w:r>
-        <w:t xml:space="preserve"> agendamentos</w:t>
-      </w:r>
-      <w:bookmarkEnd w:id="24"/>
-    </w:p>
-    <w:p>
-      <w:r>
-        <w:t xml:space="preserve">O sistema deverá permitir que agendamentos cadastrados sejam confirmados </w:t>
-      </w:r>
-      <w:r>
-        <w:t xml:space="preserve">ou cancelados </w:t>
-      </w:r>
-      <w:r>
-        <w:t>com o(a) cliente relacionado(a).</w:t>
-      </w:r>
-      <w:r>
-        <w:t xml:space="preserve"> (RN10)</w:t>
+      <w:bookmarkStart w:id="27" w:name="_Toc190193678"/>
+      <w:r>
+        <w:t>[RF11] Trocar e-mail</w:t>
+      </w:r>
+      <w:bookmarkEnd w:id="27"/>
+    </w:p>
+    <w:p>
+      <w:r>
+        <w:t>O sistema deverá permitir que o usuário troque seu e-mail de cadastro.</w:t>
+      </w:r>
+      <w:r>
+        <w:t xml:space="preserve"> (RN13)</w:t>
       </w:r>
     </w:p>
     <w:p/>
@@ -5220,26 +5200,15 @@
       <w:pPr>
         <w:pStyle w:val="Ttulo2"/>
       </w:pPr>
-      <w:bookmarkStart w:id="25" w:name="_Toc190193676"/>
-      <w:r>
-        <w:t>[RF09</w:t>
-      </w:r>
-      <w:proofErr w:type="gramStart"/>
-      <w:r>
-        <w:t>] Recuperar</w:t>
-      </w:r>
-      <w:proofErr w:type="gramEnd"/>
-      <w:r>
-        <w:t xml:space="preserve"> senha de acesso</w:t>
-      </w:r>
-      <w:bookmarkEnd w:id="25"/>
-    </w:p>
-    <w:p>
-      <w:r>
-        <w:t>O sistema deverá permitir que o usuário recupere sua senha de acesso à plataforma.</w:t>
-      </w:r>
-      <w:r>
-        <w:t xml:space="preserve"> (RN08, RN09)</w:t>
+      <w:bookmarkStart w:id="28" w:name="_Toc190193679"/>
+      <w:r>
+        <w:t>[RF12] Acessar o sistema</w:t>
+      </w:r>
+      <w:bookmarkEnd w:id="28"/>
+    </w:p>
+    <w:p>
+      <w:r>
+        <w:t>O sistema deverá permitir que profissionais cadastrados vinculados a um tipo de perfil o acessem. (RN14)</w:t>
       </w:r>
     </w:p>
     <w:p/>
@@ -5247,26 +5216,15 @@
       <w:pPr>
         <w:pStyle w:val="Ttulo2"/>
       </w:pPr>
-      <w:bookmarkStart w:id="26" w:name="_Toc190193677"/>
-      <w:r>
-        <w:t>[RF10</w:t>
-      </w:r>
-      <w:proofErr w:type="gramStart"/>
-      <w:r>
-        <w:t>] Trocar</w:t>
-      </w:r>
-      <w:proofErr w:type="gramEnd"/>
-      <w:r>
-        <w:t xml:space="preserve"> senha</w:t>
-      </w:r>
-      <w:bookmarkEnd w:id="26"/>
-    </w:p>
-    <w:p>
-      <w:r>
-        <w:t>O sistema deverá permitir que o usuário troque sua senha de acesso à plataforma.</w:t>
-      </w:r>
-      <w:r>
-        <w:t xml:space="preserve"> (RN09, RN12)</w:t>
+      <w:bookmarkStart w:id="29" w:name="_Toc190193680"/>
+      <w:r>
+        <w:t>[RF13] Notificar confirmação ou cancelamento de agendamento</w:t>
+      </w:r>
+      <w:bookmarkEnd w:id="29"/>
+    </w:p>
+    <w:p>
+      <w:r>
+        <w:t>O sistema deve emitir uma notificação ao profissional (independente do tipo de perfil) acerca da confirmação ou cancelamento de algum procedimento.</w:t>
       </w:r>
     </w:p>
     <w:p/>
@@ -5274,100 +5232,9 @@
       <w:pPr>
         <w:pStyle w:val="Ttulo2"/>
       </w:pPr>
-      <w:bookmarkStart w:id="27" w:name="_Toc190193678"/>
-      <w:r>
-        <w:t>[RF11</w:t>
-      </w:r>
-      <w:proofErr w:type="gramStart"/>
-      <w:r>
-        <w:t>] Trocar</w:t>
-      </w:r>
-      <w:proofErr w:type="gramEnd"/>
-      <w:r>
-        <w:t xml:space="preserve"> e-mail</w:t>
-      </w:r>
-      <w:bookmarkEnd w:id="27"/>
-    </w:p>
-    <w:p>
-      <w:r>
-        <w:t>O sistema deverá permitir que o usuário troque seu e-mail de cadastro.</w:t>
-      </w:r>
-      <w:r>
-        <w:t xml:space="preserve"> (RN13)</w:t>
-      </w:r>
-    </w:p>
-    <w:p/>
-    <w:p>
-      <w:pPr>
-        <w:pStyle w:val="Ttulo2"/>
-      </w:pPr>
-      <w:bookmarkStart w:id="28" w:name="_Toc190193679"/>
-      <w:r>
-        <w:t>[RF12</w:t>
-      </w:r>
-      <w:proofErr w:type="gramStart"/>
-      <w:r>
-        <w:t>] Acessar</w:t>
-      </w:r>
-      <w:proofErr w:type="gramEnd"/>
-      <w:r>
-        <w:t xml:space="preserve"> o sistema</w:t>
-      </w:r>
-      <w:bookmarkEnd w:id="28"/>
-    </w:p>
-    <w:p>
-      <w:r>
-        <w:t>O sistema deverá permitir que profissionais cadastrados vinculados a um tipo de perfil o acessem. (RN14)</w:t>
-      </w:r>
-    </w:p>
-    <w:p/>
-    <w:p>
-      <w:pPr>
-        <w:pStyle w:val="Ttulo2"/>
-      </w:pPr>
-      <w:bookmarkStart w:id="29" w:name="_Toc190193680"/>
-      <w:r>
-        <w:t>[RF13</w:t>
-      </w:r>
-      <w:proofErr w:type="gramStart"/>
-      <w:r>
-        <w:t>] Notificar</w:t>
-      </w:r>
-      <w:proofErr w:type="gramEnd"/>
-      <w:r>
-        <w:t xml:space="preserve"> confirmação ou cancelamento de agendamento</w:t>
-      </w:r>
-      <w:bookmarkEnd w:id="29"/>
-    </w:p>
-    <w:p>
-      <w:r>
-        <w:t>O sistema deve emitir uma notificação ao profissional (</w:t>
-      </w:r>
-      <w:proofErr w:type="spellStart"/>
-      <w:r>
-        <w:t>independente</w:t>
-      </w:r>
-      <w:proofErr w:type="spellEnd"/>
-      <w:r>
-        <w:t xml:space="preserve"> do tipo de perfil) acerca da confirmação ou cancelamento de algum procedimento.</w:t>
-      </w:r>
-    </w:p>
-    <w:p/>
-    <w:p>
-      <w:pPr>
-        <w:pStyle w:val="Ttulo2"/>
-      </w:pPr>
       <w:bookmarkStart w:id="30" w:name="_Toc190193681"/>
       <w:r>
-        <w:t>[RF14</w:t>
-      </w:r>
-      <w:proofErr w:type="gramStart"/>
-      <w:r>
-        <w:t>] Consultar</w:t>
-      </w:r>
-      <w:proofErr w:type="gramEnd"/>
-      <w:r>
-        <w:t xml:space="preserve"> dados cadastrados</w:t>
+        <w:t>[RF14] Consultar dados cadastrados</w:t>
       </w:r>
       <w:bookmarkEnd w:id="30"/>
     </w:p>
@@ -5411,26 +5278,10 @@
     </w:p>
     <w:p>
       <w:r>
-        <w:t xml:space="preserve">O sistema deverá ser desenvolvido usando as linguagens de marcação HTML5, de estilo CSS3 e de programação </w:t>
-      </w:r>
-      <w:proofErr w:type="spellStart"/>
-      <w:r>
-        <w:t>JavaScript</w:t>
-      </w:r>
-      <w:proofErr w:type="spellEnd"/>
-      <w:r>
-        <w:t>. O banco de dados para registro das informações deverá ser o MySQL</w:t>
-      </w:r>
-      <w:r>
-        <w:t xml:space="preserve"> e o framework a ser utilizado para testes unitários deverá ser o </w:t>
-      </w:r>
-      <w:proofErr w:type="spellStart"/>
-      <w:r>
-        <w:t>Jest</w:t>
-      </w:r>
-      <w:proofErr w:type="spellEnd"/>
-      <w:r>
-        <w:t>.</w:t>
+        <w:t>O sistema deverá ser desenvolvido usando as linguagens de marcação HTML5, de estilo CSS3 e de programação JavaScript. O banco de dados para registro das informações deverá ser o MySQL</w:t>
+      </w:r>
+      <w:r>
+        <w:t xml:space="preserve"> e o framework a ser utilizado para testes unitários deverá ser o Jest.</w:t>
       </w:r>
       <w:r>
         <w:t xml:space="preserve"> (RN11)</w:t>
@@ -5455,7 +5306,13 @@
     </w:p>
     <w:p>
       <w:r>
-        <w:t>O temo de resposta do sistema não deverá ultrapassar 15 segundos em qualquer operação.</w:t>
+        <w:t>O tem</w:t>
+      </w:r>
+      <w:r>
+        <w:t>p</w:t>
+      </w:r>
+      <w:r>
+        <w:t>o de resposta do sistema não deverá ultrapassar 15 segundos em qualquer operação.</w:t>
       </w:r>
     </w:p>
     <w:p/>
@@ -5642,15 +5499,7 @@
         </w:numPr>
       </w:pPr>
       <w:r>
-        <w:t xml:space="preserve">Descrição do perfil (quais controles </w:t>
-      </w:r>
-      <w:proofErr w:type="gramStart"/>
-      <w:r>
-        <w:t>o mesmo</w:t>
-      </w:r>
-      <w:proofErr w:type="gramEnd"/>
-      <w:r>
-        <w:t xml:space="preserve"> </w:t>
+        <w:t xml:space="preserve">Descrição do perfil (quais controles o mesmo </w:t>
       </w:r>
       <w:r>
         <w:t>terá</w:t>
@@ -6279,15 +6128,7 @@
     </w:p>
     <w:p>
       <w:r>
-        <w:t xml:space="preserve">Caso o usuário tenha perdido ou esquecido sua senha, poderá recuperá-la através da opção “Esqueci minha senha” exibida na tela de login do sistema. Ao clicá-la, deverá ser direcionado para uma tela onde informará seu endereço de e-mail e, inserindo-o, receberá um link para </w:t>
-      </w:r>
-      <w:proofErr w:type="gramStart"/>
-      <w:r>
-        <w:t>criar uma nova</w:t>
-      </w:r>
-      <w:proofErr w:type="gramEnd"/>
-      <w:r>
-        <w:t xml:space="preserve"> senha.</w:t>
+        <w:t>Caso o usuário tenha perdido ou esquecido sua senha, poderá recuperá-la através da opção “Esqueci minha senha” exibida na tela de login do sistema. Ao clicá-la, deverá ser direcionado para uma tela onde informará seu endereço de e-mail e, inserindo-o, receberá um link para criar uma nova senha.</w:t>
       </w:r>
     </w:p>
     <w:p/>
@@ -6881,13 +6722,8 @@
       </w:r>
     </w:p>
     <w:p>
-      <w:proofErr w:type="spellStart"/>
-      <w:r>
-        <w:t>Template</w:t>
-      </w:r>
-      <w:proofErr w:type="spellEnd"/>
-      <w:r>
-        <w:t xml:space="preserve"> das mensagens:</w:t>
+      <w:r>
+        <w:t>Template das mensagens:</w:t>
       </w:r>
     </w:p>
     <w:p>
@@ -6917,71 +6753,37 @@
           <w:i/>
           <w:iCs/>
         </w:rPr>
-        <w:t xml:space="preserve">Total de agendamentos marcados com você hoje: </w:t>
-      </w:r>
-      <w:proofErr w:type="spellStart"/>
-      <w:r>
+        <w:t>Total de agendamentos marcados com você hoje: xx</w:t>
+      </w:r>
+    </w:p>
+    <w:p>
+      <w:pPr>
         <w:rPr>
           <w:i/>
           <w:iCs/>
         </w:rPr>
-        <w:t>xx</w:t>
-      </w:r>
-      <w:proofErr w:type="spellEnd"/>
-    </w:p>
-    <w:p>
-      <w:pPr>
+      </w:pPr>
+      <w:r>
         <w:rPr>
           <w:i/>
           <w:iCs/>
         </w:rPr>
-      </w:pPr>
-      <w:r>
+        <w:t>Total de agendamentos marcados com você amanhã: xx</w:t>
+      </w:r>
+    </w:p>
+    <w:p>
+      <w:pPr>
         <w:rPr>
           <w:i/>
           <w:iCs/>
         </w:rPr>
-        <w:t xml:space="preserve">Total de agendamentos marcados com você amanhã: </w:t>
-      </w:r>
-      <w:proofErr w:type="spellStart"/>
+      </w:pPr>
       <w:r>
         <w:rPr>
           <w:i/>
           <w:iCs/>
         </w:rPr>
-        <w:t>xx</w:t>
-      </w:r>
-      <w:proofErr w:type="spellEnd"/>
-    </w:p>
-    <w:p>
-      <w:pPr>
-        <w:rPr>
-          <w:i/>
-          <w:iCs/>
-        </w:rPr>
-      </w:pPr>
-      <w:r>
-        <w:rPr>
-          <w:i/>
-          <w:iCs/>
-        </w:rPr>
-        <w:t xml:space="preserve">Total de agendamentos marcados com você essa semana: </w:t>
-      </w:r>
-      <w:proofErr w:type="spellStart"/>
-      <w:r>
-        <w:rPr>
-          <w:i/>
-          <w:iCs/>
-        </w:rPr>
-        <w:t>xx</w:t>
-      </w:r>
-      <w:proofErr w:type="spellEnd"/>
-      <w:r>
-        <w:rPr>
-          <w:i/>
-          <w:iCs/>
-        </w:rPr>
-        <w:t>”</w:t>
+        <w:t>Total de agendamentos marcados com você essa semana: xx”</w:t>
       </w:r>
     </w:p>
     <w:p/>
@@ -7050,15 +6852,7 @@
     </w:p>
     <w:p>
       <w:r>
-        <w:t xml:space="preserve">Deverá ser possível cadastrar um agendamento com mais de 1 </w:t>
-      </w:r>
-      <w:proofErr w:type="spellStart"/>
-      <w:r>
-        <w:t>tipo</w:t>
-      </w:r>
-      <w:proofErr w:type="spellEnd"/>
-      <w:r>
-        <w:t xml:space="preserve"> de pagamento.</w:t>
+        <w:t>Deverá ser possível cadastrar um agendamento com mais de 1 tipo de pagamento.</w:t>
       </w:r>
     </w:p>
     <w:p/>

</xml_diff>

<commit_message>
Atualização da RN de recuperação de senha
</commit_message>
<xml_diff>
--- a/Documentos/Estrutural/2- Requisitos do Sistema - My Nail Salon.docx
+++ b/Documentos/Estrutural/2- Requisitos do Sistema - My Nail Salon.docx
@@ -233,7 +233,7 @@
           <w:r>
             <w:fldChar w:fldCharType="separate"/>
           </w:r>
-          <w:hyperlink w:anchor="_Toc190193651" w:history="1">
+          <w:hyperlink w:anchor="_Toc191220933" w:history="1">
             <w:r>
               <w:rPr>
                 <w:rStyle w:val="Hyperlink"/>
@@ -276,7 +276,7 @@
                 <w:noProof/>
                 <w:webHidden/>
               </w:rPr>
-              <w:instrText xml:space="preserve"> PAGEREF _Toc190193651 \h </w:instrText>
+              <w:instrText xml:space="preserve"> PAGEREF _Toc191220933 \h </w:instrText>
             </w:r>
             <w:r>
               <w:rPr>
@@ -321,7 +321,7 @@
               <w:lang w:eastAsia="pt-BR"/>
             </w:rPr>
           </w:pPr>
-          <w:hyperlink w:anchor="_Toc190193652" w:history="1">
+          <w:hyperlink w:anchor="_Toc191220934" w:history="1">
             <w:r>
               <w:rPr>
                 <w:rStyle w:val="Hyperlink"/>
@@ -364,7 +364,7 @@
                 <w:noProof/>
                 <w:webHidden/>
               </w:rPr>
-              <w:instrText xml:space="preserve"> PAGEREF _Toc190193652 \h </w:instrText>
+              <w:instrText xml:space="preserve"> PAGEREF _Toc191220934 \h </w:instrText>
             </w:r>
             <w:r>
               <w:rPr>
@@ -409,7 +409,7 @@
               <w:lang w:eastAsia="pt-BR"/>
             </w:rPr>
           </w:pPr>
-          <w:hyperlink w:anchor="_Toc190193653" w:history="1">
+          <w:hyperlink w:anchor="_Toc191220935" w:history="1">
             <w:r>
               <w:rPr>
                 <w:rStyle w:val="Hyperlink"/>
@@ -452,7 +452,7 @@
                 <w:noProof/>
                 <w:webHidden/>
               </w:rPr>
-              <w:instrText xml:space="preserve"> PAGEREF _Toc190193653 \h </w:instrText>
+              <w:instrText xml:space="preserve"> PAGEREF _Toc191220935 \h </w:instrText>
             </w:r>
             <w:r>
               <w:rPr>
@@ -496,7 +496,7 @@
               <w:lang w:eastAsia="pt-BR"/>
             </w:rPr>
           </w:pPr>
-          <w:hyperlink w:anchor="_Toc190193654" w:history="1">
+          <w:hyperlink w:anchor="_Toc191220936" w:history="1">
             <w:r>
               <w:rPr>
                 <w:rStyle w:val="Hyperlink"/>
@@ -523,7 +523,7 @@
                 <w:noProof/>
                 <w:webHidden/>
               </w:rPr>
-              <w:instrText xml:space="preserve"> PAGEREF _Toc190193654 \h </w:instrText>
+              <w:instrText xml:space="preserve"> PAGEREF _Toc191220936 \h </w:instrText>
             </w:r>
             <w:r>
               <w:rPr>
@@ -567,7 +567,7 @@
               <w:lang w:eastAsia="pt-BR"/>
             </w:rPr>
           </w:pPr>
-          <w:hyperlink w:anchor="_Toc190193655" w:history="1">
+          <w:hyperlink w:anchor="_Toc191220937" w:history="1">
             <w:r>
               <w:rPr>
                 <w:rStyle w:val="Hyperlink"/>
@@ -594,7 +594,7 @@
                 <w:noProof/>
                 <w:webHidden/>
               </w:rPr>
-              <w:instrText xml:space="preserve"> PAGEREF _Toc190193655 \h </w:instrText>
+              <w:instrText xml:space="preserve"> PAGEREF _Toc191220937 \h </w:instrText>
             </w:r>
             <w:r>
               <w:rPr>
@@ -638,7 +638,7 @@
               <w:lang w:eastAsia="pt-BR"/>
             </w:rPr>
           </w:pPr>
-          <w:hyperlink w:anchor="_Toc190193656" w:history="1">
+          <w:hyperlink w:anchor="_Toc191220938" w:history="1">
             <w:r>
               <w:rPr>
                 <w:rStyle w:val="Hyperlink"/>
@@ -665,7 +665,7 @@
                 <w:noProof/>
                 <w:webHidden/>
               </w:rPr>
-              <w:instrText xml:space="preserve"> PAGEREF _Toc190193656 \h </w:instrText>
+              <w:instrText xml:space="preserve"> PAGEREF _Toc191220938 \h </w:instrText>
             </w:r>
             <w:r>
               <w:rPr>
@@ -709,7 +709,7 @@
               <w:lang w:eastAsia="pt-BR"/>
             </w:rPr>
           </w:pPr>
-          <w:hyperlink w:anchor="_Toc190193657" w:history="1">
+          <w:hyperlink w:anchor="_Toc191220939" w:history="1">
             <w:r>
               <w:rPr>
                 <w:rStyle w:val="Hyperlink"/>
@@ -736,7 +736,7 @@
                 <w:noProof/>
                 <w:webHidden/>
               </w:rPr>
-              <w:instrText xml:space="preserve"> PAGEREF _Toc190193657 \h </w:instrText>
+              <w:instrText xml:space="preserve"> PAGEREF _Toc191220939 \h </w:instrText>
             </w:r>
             <w:r>
               <w:rPr>
@@ -780,7 +780,7 @@
               <w:lang w:eastAsia="pt-BR"/>
             </w:rPr>
           </w:pPr>
-          <w:hyperlink w:anchor="_Toc190193658" w:history="1">
+          <w:hyperlink w:anchor="_Toc191220940" w:history="1">
             <w:r>
               <w:rPr>
                 <w:rStyle w:val="Hyperlink"/>
@@ -807,7 +807,7 @@
                 <w:noProof/>
                 <w:webHidden/>
               </w:rPr>
-              <w:instrText xml:space="preserve"> PAGEREF _Toc190193658 \h </w:instrText>
+              <w:instrText xml:space="preserve"> PAGEREF _Toc191220940 \h </w:instrText>
             </w:r>
             <w:r>
               <w:rPr>
@@ -851,7 +851,7 @@
               <w:lang w:eastAsia="pt-BR"/>
             </w:rPr>
           </w:pPr>
-          <w:hyperlink w:anchor="_Toc190193659" w:history="1">
+          <w:hyperlink w:anchor="_Toc191220941" w:history="1">
             <w:r>
               <w:rPr>
                 <w:rStyle w:val="Hyperlink"/>
@@ -878,7 +878,7 @@
                 <w:noProof/>
                 <w:webHidden/>
               </w:rPr>
-              <w:instrText xml:space="preserve"> PAGEREF _Toc190193659 \h </w:instrText>
+              <w:instrText xml:space="preserve"> PAGEREF _Toc191220941 \h </w:instrText>
             </w:r>
             <w:r>
               <w:rPr>
@@ -922,7 +922,7 @@
               <w:lang w:eastAsia="pt-BR"/>
             </w:rPr>
           </w:pPr>
-          <w:hyperlink w:anchor="_Toc190193660" w:history="1">
+          <w:hyperlink w:anchor="_Toc191220942" w:history="1">
             <w:r>
               <w:rPr>
                 <w:rStyle w:val="Hyperlink"/>
@@ -949,7 +949,7 @@
                 <w:noProof/>
                 <w:webHidden/>
               </w:rPr>
-              <w:instrText xml:space="preserve"> PAGEREF _Toc190193660 \h </w:instrText>
+              <w:instrText xml:space="preserve"> PAGEREF _Toc191220942 \h </w:instrText>
             </w:r>
             <w:r>
               <w:rPr>
@@ -993,7 +993,7 @@
               <w:lang w:eastAsia="pt-BR"/>
             </w:rPr>
           </w:pPr>
-          <w:hyperlink w:anchor="_Toc190193661" w:history="1">
+          <w:hyperlink w:anchor="_Toc191220943" w:history="1">
             <w:r>
               <w:rPr>
                 <w:rStyle w:val="Hyperlink"/>
@@ -1020,7 +1020,7 @@
                 <w:noProof/>
                 <w:webHidden/>
               </w:rPr>
-              <w:instrText xml:space="preserve"> PAGEREF _Toc190193661 \h </w:instrText>
+              <w:instrText xml:space="preserve"> PAGEREF _Toc191220943 \h </w:instrText>
             </w:r>
             <w:r>
               <w:rPr>
@@ -1064,7 +1064,7 @@
               <w:lang w:eastAsia="pt-BR"/>
             </w:rPr>
           </w:pPr>
-          <w:hyperlink w:anchor="_Toc190193662" w:history="1">
+          <w:hyperlink w:anchor="_Toc191220944" w:history="1">
             <w:r>
               <w:rPr>
                 <w:rStyle w:val="Hyperlink"/>
@@ -1091,7 +1091,7 @@
                 <w:noProof/>
                 <w:webHidden/>
               </w:rPr>
-              <w:instrText xml:space="preserve"> PAGEREF _Toc190193662 \h </w:instrText>
+              <w:instrText xml:space="preserve"> PAGEREF _Toc191220944 \h </w:instrText>
             </w:r>
             <w:r>
               <w:rPr>
@@ -1135,7 +1135,7 @@
               <w:lang w:eastAsia="pt-BR"/>
             </w:rPr>
           </w:pPr>
-          <w:hyperlink w:anchor="_Toc190193663" w:history="1">
+          <w:hyperlink w:anchor="_Toc191220945" w:history="1">
             <w:r>
               <w:rPr>
                 <w:rStyle w:val="Hyperlink"/>
@@ -1162,7 +1162,7 @@
                 <w:noProof/>
                 <w:webHidden/>
               </w:rPr>
-              <w:instrText xml:space="preserve"> PAGEREF _Toc190193663 \h </w:instrText>
+              <w:instrText xml:space="preserve"> PAGEREF _Toc191220945 \h </w:instrText>
             </w:r>
             <w:r>
               <w:rPr>
@@ -1206,7 +1206,7 @@
               <w:lang w:eastAsia="pt-BR"/>
             </w:rPr>
           </w:pPr>
-          <w:hyperlink w:anchor="_Toc190193664" w:history="1">
+          <w:hyperlink w:anchor="_Toc191220946" w:history="1">
             <w:r>
               <w:rPr>
                 <w:rStyle w:val="Hyperlink"/>
@@ -1233,7 +1233,7 @@
                 <w:noProof/>
                 <w:webHidden/>
               </w:rPr>
-              <w:instrText xml:space="preserve"> PAGEREF _Toc190193664 \h </w:instrText>
+              <w:instrText xml:space="preserve"> PAGEREF _Toc191220946 \h </w:instrText>
             </w:r>
             <w:r>
               <w:rPr>
@@ -1277,7 +1277,7 @@
               <w:lang w:eastAsia="pt-BR"/>
             </w:rPr>
           </w:pPr>
-          <w:hyperlink w:anchor="_Toc190193665" w:history="1">
+          <w:hyperlink w:anchor="_Toc191220947" w:history="1">
             <w:r>
               <w:rPr>
                 <w:rStyle w:val="Hyperlink"/>
@@ -1304,7 +1304,7 @@
                 <w:noProof/>
                 <w:webHidden/>
               </w:rPr>
-              <w:instrText xml:space="preserve"> PAGEREF _Toc190193665 \h </w:instrText>
+              <w:instrText xml:space="preserve"> PAGEREF _Toc191220947 \h </w:instrText>
             </w:r>
             <w:r>
               <w:rPr>
@@ -1348,7 +1348,7 @@
               <w:lang w:eastAsia="pt-BR"/>
             </w:rPr>
           </w:pPr>
-          <w:hyperlink w:anchor="_Toc190193666" w:history="1">
+          <w:hyperlink w:anchor="_Toc191220948" w:history="1">
             <w:r>
               <w:rPr>
                 <w:rStyle w:val="Hyperlink"/>
@@ -1375,7 +1375,7 @@
                 <w:noProof/>
                 <w:webHidden/>
               </w:rPr>
-              <w:instrText xml:space="preserve"> PAGEREF _Toc190193666 \h </w:instrText>
+              <w:instrText xml:space="preserve"> PAGEREF _Toc191220948 \h </w:instrText>
             </w:r>
             <w:r>
               <w:rPr>
@@ -1419,7 +1419,7 @@
               <w:lang w:eastAsia="pt-BR"/>
             </w:rPr>
           </w:pPr>
-          <w:hyperlink w:anchor="_Toc190193667" w:history="1">
+          <w:hyperlink w:anchor="_Toc191220949" w:history="1">
             <w:r>
               <w:rPr>
                 <w:rStyle w:val="Hyperlink"/>
@@ -1446,7 +1446,7 @@
                 <w:noProof/>
                 <w:webHidden/>
               </w:rPr>
-              <w:instrText xml:space="preserve"> PAGEREF _Toc190193667 \h </w:instrText>
+              <w:instrText xml:space="preserve"> PAGEREF _Toc191220949 \h </w:instrText>
             </w:r>
             <w:r>
               <w:rPr>
@@ -1490,7 +1490,7 @@
               <w:lang w:eastAsia="pt-BR"/>
             </w:rPr>
           </w:pPr>
-          <w:hyperlink w:anchor="_Toc190193668" w:history="1">
+          <w:hyperlink w:anchor="_Toc191220950" w:history="1">
             <w:r>
               <w:rPr>
                 <w:rStyle w:val="Hyperlink"/>
@@ -1517,7 +1517,7 @@
                 <w:noProof/>
                 <w:webHidden/>
               </w:rPr>
-              <w:instrText xml:space="preserve"> PAGEREF _Toc190193668 \h </w:instrText>
+              <w:instrText xml:space="preserve"> PAGEREF _Toc191220950 \h </w:instrText>
             </w:r>
             <w:r>
               <w:rPr>
@@ -1561,7 +1561,7 @@
               <w:lang w:eastAsia="pt-BR"/>
             </w:rPr>
           </w:pPr>
-          <w:hyperlink w:anchor="_Toc190193669" w:history="1">
+          <w:hyperlink w:anchor="_Toc191220951" w:history="1">
             <w:r>
               <w:rPr>
                 <w:rStyle w:val="Hyperlink"/>
@@ -1588,7 +1588,7 @@
                 <w:noProof/>
                 <w:webHidden/>
               </w:rPr>
-              <w:instrText xml:space="preserve"> PAGEREF _Toc190193669 \h </w:instrText>
+              <w:instrText xml:space="preserve"> PAGEREF _Toc191220951 \h </w:instrText>
             </w:r>
             <w:r>
               <w:rPr>
@@ -1632,7 +1632,7 @@
               <w:lang w:eastAsia="pt-BR"/>
             </w:rPr>
           </w:pPr>
-          <w:hyperlink w:anchor="_Toc190193670" w:history="1">
+          <w:hyperlink w:anchor="_Toc191220952" w:history="1">
             <w:r>
               <w:rPr>
                 <w:rStyle w:val="Hyperlink"/>
@@ -1659,7 +1659,7 @@
                 <w:noProof/>
                 <w:webHidden/>
               </w:rPr>
-              <w:instrText xml:space="preserve"> PAGEREF _Toc190193670 \h </w:instrText>
+              <w:instrText xml:space="preserve"> PAGEREF _Toc191220952 \h </w:instrText>
             </w:r>
             <w:r>
               <w:rPr>
@@ -1703,7 +1703,7 @@
               <w:lang w:eastAsia="pt-BR"/>
             </w:rPr>
           </w:pPr>
-          <w:hyperlink w:anchor="_Toc190193671" w:history="1">
+          <w:hyperlink w:anchor="_Toc191220953" w:history="1">
             <w:r>
               <w:rPr>
                 <w:rStyle w:val="Hyperlink"/>
@@ -1730,7 +1730,7 @@
                 <w:noProof/>
                 <w:webHidden/>
               </w:rPr>
-              <w:instrText xml:space="preserve"> PAGEREF _Toc190193671 \h </w:instrText>
+              <w:instrText xml:space="preserve"> PAGEREF _Toc191220953 \h </w:instrText>
             </w:r>
             <w:r>
               <w:rPr>
@@ -1774,7 +1774,7 @@
               <w:lang w:eastAsia="pt-BR"/>
             </w:rPr>
           </w:pPr>
-          <w:hyperlink w:anchor="_Toc190193672" w:history="1">
+          <w:hyperlink w:anchor="_Toc191220954" w:history="1">
             <w:r>
               <w:rPr>
                 <w:rStyle w:val="Hyperlink"/>
@@ -1801,7 +1801,7 @@
                 <w:noProof/>
                 <w:webHidden/>
               </w:rPr>
-              <w:instrText xml:space="preserve"> PAGEREF _Toc190193672 \h </w:instrText>
+              <w:instrText xml:space="preserve"> PAGEREF _Toc191220954 \h </w:instrText>
             </w:r>
             <w:r>
               <w:rPr>
@@ -1845,7 +1845,7 @@
               <w:lang w:eastAsia="pt-BR"/>
             </w:rPr>
           </w:pPr>
-          <w:hyperlink w:anchor="_Toc190193673" w:history="1">
+          <w:hyperlink w:anchor="_Toc191220955" w:history="1">
             <w:r>
               <w:rPr>
                 <w:rStyle w:val="Hyperlink"/>
@@ -1872,7 +1872,7 @@
                 <w:noProof/>
                 <w:webHidden/>
               </w:rPr>
-              <w:instrText xml:space="preserve"> PAGEREF _Toc190193673 \h </w:instrText>
+              <w:instrText xml:space="preserve"> PAGEREF _Toc191220955 \h </w:instrText>
             </w:r>
             <w:r>
               <w:rPr>
@@ -1916,7 +1916,7 @@
               <w:lang w:eastAsia="pt-BR"/>
             </w:rPr>
           </w:pPr>
-          <w:hyperlink w:anchor="_Toc190193674" w:history="1">
+          <w:hyperlink w:anchor="_Toc191220956" w:history="1">
             <w:r>
               <w:rPr>
                 <w:rStyle w:val="Hyperlink"/>
@@ -1943,7 +1943,7 @@
                 <w:noProof/>
                 <w:webHidden/>
               </w:rPr>
-              <w:instrText xml:space="preserve"> PAGEREF _Toc190193674 \h </w:instrText>
+              <w:instrText xml:space="preserve"> PAGEREF _Toc191220956 \h </w:instrText>
             </w:r>
             <w:r>
               <w:rPr>
@@ -1987,7 +1987,7 @@
               <w:lang w:eastAsia="pt-BR"/>
             </w:rPr>
           </w:pPr>
-          <w:hyperlink w:anchor="_Toc190193675" w:history="1">
+          <w:hyperlink w:anchor="_Toc191220957" w:history="1">
             <w:r>
               <w:rPr>
                 <w:rStyle w:val="Hyperlink"/>
@@ -2014,7 +2014,7 @@
                 <w:noProof/>
                 <w:webHidden/>
               </w:rPr>
-              <w:instrText xml:space="preserve"> PAGEREF _Toc190193675 \h </w:instrText>
+              <w:instrText xml:space="preserve"> PAGEREF _Toc191220957 \h </w:instrText>
             </w:r>
             <w:r>
               <w:rPr>
@@ -2058,7 +2058,7 @@
               <w:lang w:eastAsia="pt-BR"/>
             </w:rPr>
           </w:pPr>
-          <w:hyperlink w:anchor="_Toc190193676" w:history="1">
+          <w:hyperlink w:anchor="_Toc191220958" w:history="1">
             <w:r>
               <w:rPr>
                 <w:rStyle w:val="Hyperlink"/>
@@ -2085,7 +2085,7 @@
                 <w:noProof/>
                 <w:webHidden/>
               </w:rPr>
-              <w:instrText xml:space="preserve"> PAGEREF _Toc190193676 \h </w:instrText>
+              <w:instrText xml:space="preserve"> PAGEREF _Toc191220958 \h </w:instrText>
             </w:r>
             <w:r>
               <w:rPr>
@@ -2129,7 +2129,7 @@
               <w:lang w:eastAsia="pt-BR"/>
             </w:rPr>
           </w:pPr>
-          <w:hyperlink w:anchor="_Toc190193677" w:history="1">
+          <w:hyperlink w:anchor="_Toc191220959" w:history="1">
             <w:r>
               <w:rPr>
                 <w:rStyle w:val="Hyperlink"/>
@@ -2156,7 +2156,7 @@
                 <w:noProof/>
                 <w:webHidden/>
               </w:rPr>
-              <w:instrText xml:space="preserve"> PAGEREF _Toc190193677 \h </w:instrText>
+              <w:instrText xml:space="preserve"> PAGEREF _Toc191220959 \h </w:instrText>
             </w:r>
             <w:r>
               <w:rPr>
@@ -2200,7 +2200,7 @@
               <w:lang w:eastAsia="pt-BR"/>
             </w:rPr>
           </w:pPr>
-          <w:hyperlink w:anchor="_Toc190193678" w:history="1">
+          <w:hyperlink w:anchor="_Toc191220960" w:history="1">
             <w:r>
               <w:rPr>
                 <w:rStyle w:val="Hyperlink"/>
@@ -2227,7 +2227,7 @@
                 <w:noProof/>
                 <w:webHidden/>
               </w:rPr>
-              <w:instrText xml:space="preserve"> PAGEREF _Toc190193678 \h </w:instrText>
+              <w:instrText xml:space="preserve"> PAGEREF _Toc191220960 \h </w:instrText>
             </w:r>
             <w:r>
               <w:rPr>
@@ -2271,7 +2271,7 @@
               <w:lang w:eastAsia="pt-BR"/>
             </w:rPr>
           </w:pPr>
-          <w:hyperlink w:anchor="_Toc190193679" w:history="1">
+          <w:hyperlink w:anchor="_Toc191220961" w:history="1">
             <w:r>
               <w:rPr>
                 <w:rStyle w:val="Hyperlink"/>
@@ -2298,7 +2298,7 @@
                 <w:noProof/>
                 <w:webHidden/>
               </w:rPr>
-              <w:instrText xml:space="preserve"> PAGEREF _Toc190193679 \h </w:instrText>
+              <w:instrText xml:space="preserve"> PAGEREF _Toc191220961 \h </w:instrText>
             </w:r>
             <w:r>
               <w:rPr>
@@ -2342,7 +2342,7 @@
               <w:lang w:eastAsia="pt-BR"/>
             </w:rPr>
           </w:pPr>
-          <w:hyperlink w:anchor="_Toc190193680" w:history="1">
+          <w:hyperlink w:anchor="_Toc191220962" w:history="1">
             <w:r>
               <w:rPr>
                 <w:rStyle w:val="Hyperlink"/>
@@ -2369,7 +2369,7 @@
                 <w:noProof/>
                 <w:webHidden/>
               </w:rPr>
-              <w:instrText xml:space="preserve"> PAGEREF _Toc190193680 \h </w:instrText>
+              <w:instrText xml:space="preserve"> PAGEREF _Toc191220962 \h </w:instrText>
             </w:r>
             <w:r>
               <w:rPr>
@@ -2413,7 +2413,7 @@
               <w:lang w:eastAsia="pt-BR"/>
             </w:rPr>
           </w:pPr>
-          <w:hyperlink w:anchor="_Toc190193681" w:history="1">
+          <w:hyperlink w:anchor="_Toc191220963" w:history="1">
             <w:r>
               <w:rPr>
                 <w:rStyle w:val="Hyperlink"/>
@@ -2440,7 +2440,7 @@
                 <w:noProof/>
                 <w:webHidden/>
               </w:rPr>
-              <w:instrText xml:space="preserve"> PAGEREF _Toc190193681 \h </w:instrText>
+              <w:instrText xml:space="preserve"> PAGEREF _Toc191220963 \h </w:instrText>
             </w:r>
             <w:r>
               <w:rPr>
@@ -2485,7 +2485,7 @@
               <w:lang w:eastAsia="pt-BR"/>
             </w:rPr>
           </w:pPr>
-          <w:hyperlink w:anchor="_Toc190193682" w:history="1">
+          <w:hyperlink w:anchor="_Toc191220964" w:history="1">
             <w:r>
               <w:rPr>
                 <w:rStyle w:val="Hyperlink"/>
@@ -2528,7 +2528,7 @@
                 <w:noProof/>
                 <w:webHidden/>
               </w:rPr>
-              <w:instrText xml:space="preserve"> PAGEREF _Toc190193682 \h </w:instrText>
+              <w:instrText xml:space="preserve"> PAGEREF _Toc191220964 \h </w:instrText>
             </w:r>
             <w:r>
               <w:rPr>
@@ -2572,7 +2572,7 @@
               <w:lang w:eastAsia="pt-BR"/>
             </w:rPr>
           </w:pPr>
-          <w:hyperlink w:anchor="_Toc190193683" w:history="1">
+          <w:hyperlink w:anchor="_Toc191220965" w:history="1">
             <w:r>
               <w:rPr>
                 <w:rStyle w:val="Hyperlink"/>
@@ -2599,7 +2599,7 @@
                 <w:noProof/>
                 <w:webHidden/>
               </w:rPr>
-              <w:instrText xml:space="preserve"> PAGEREF _Toc190193683 \h </w:instrText>
+              <w:instrText xml:space="preserve"> PAGEREF _Toc191220965 \h </w:instrText>
             </w:r>
             <w:r>
               <w:rPr>
@@ -2643,7 +2643,7 @@
               <w:lang w:eastAsia="pt-BR"/>
             </w:rPr>
           </w:pPr>
-          <w:hyperlink w:anchor="_Toc190193684" w:history="1">
+          <w:hyperlink w:anchor="_Toc191220966" w:history="1">
             <w:r>
               <w:rPr>
                 <w:rStyle w:val="Hyperlink"/>
@@ -2670,7 +2670,7 @@
                 <w:noProof/>
                 <w:webHidden/>
               </w:rPr>
-              <w:instrText xml:space="preserve"> PAGEREF _Toc190193684 \h </w:instrText>
+              <w:instrText xml:space="preserve"> PAGEREF _Toc191220966 \h </w:instrText>
             </w:r>
             <w:r>
               <w:rPr>
@@ -2714,7 +2714,7 @@
               <w:lang w:eastAsia="pt-BR"/>
             </w:rPr>
           </w:pPr>
-          <w:hyperlink w:anchor="_Toc190193685" w:history="1">
+          <w:hyperlink w:anchor="_Toc191220967" w:history="1">
             <w:r>
               <w:rPr>
                 <w:rStyle w:val="Hyperlink"/>
@@ -2741,7 +2741,7 @@
                 <w:noProof/>
                 <w:webHidden/>
               </w:rPr>
-              <w:instrText xml:space="preserve"> PAGEREF _Toc190193685 \h </w:instrText>
+              <w:instrText xml:space="preserve"> PAGEREF _Toc191220967 \h </w:instrText>
             </w:r>
             <w:r>
               <w:rPr>
@@ -2785,7 +2785,7 @@
               <w:lang w:eastAsia="pt-BR"/>
             </w:rPr>
           </w:pPr>
-          <w:hyperlink w:anchor="_Toc190193686" w:history="1">
+          <w:hyperlink w:anchor="_Toc191220968" w:history="1">
             <w:r>
               <w:rPr>
                 <w:rStyle w:val="Hyperlink"/>
@@ -2812,7 +2812,7 @@
                 <w:noProof/>
                 <w:webHidden/>
               </w:rPr>
-              <w:instrText xml:space="preserve"> PAGEREF _Toc190193686 \h </w:instrText>
+              <w:instrText xml:space="preserve"> PAGEREF _Toc191220968 \h </w:instrText>
             </w:r>
             <w:r>
               <w:rPr>
@@ -2856,7 +2856,7 @@
               <w:lang w:eastAsia="pt-BR"/>
             </w:rPr>
           </w:pPr>
-          <w:hyperlink w:anchor="_Toc190193687" w:history="1">
+          <w:hyperlink w:anchor="_Toc191220969" w:history="1">
             <w:r>
               <w:rPr>
                 <w:rStyle w:val="Hyperlink"/>
@@ -2883,7 +2883,7 @@
                 <w:noProof/>
                 <w:webHidden/>
               </w:rPr>
-              <w:instrText xml:space="preserve"> PAGEREF _Toc190193687 \h </w:instrText>
+              <w:instrText xml:space="preserve"> PAGEREF _Toc191220969 \h </w:instrText>
             </w:r>
             <w:r>
               <w:rPr>
@@ -2927,7 +2927,7 @@
               <w:lang w:eastAsia="pt-BR"/>
             </w:rPr>
           </w:pPr>
-          <w:hyperlink w:anchor="_Toc190193688" w:history="1">
+          <w:hyperlink w:anchor="_Toc191220970" w:history="1">
             <w:r>
               <w:rPr>
                 <w:rStyle w:val="Hyperlink"/>
@@ -2954,7 +2954,7 @@
                 <w:noProof/>
                 <w:webHidden/>
               </w:rPr>
-              <w:instrText xml:space="preserve"> PAGEREF _Toc190193688 \h </w:instrText>
+              <w:instrText xml:space="preserve"> PAGEREF _Toc191220970 \h </w:instrText>
             </w:r>
             <w:r>
               <w:rPr>
@@ -2999,7 +2999,7 @@
               <w:lang w:eastAsia="pt-BR"/>
             </w:rPr>
           </w:pPr>
-          <w:hyperlink w:anchor="_Toc190193689" w:history="1">
+          <w:hyperlink w:anchor="_Toc191220971" w:history="1">
             <w:r>
               <w:rPr>
                 <w:rStyle w:val="Hyperlink"/>
@@ -3042,7 +3042,7 @@
                 <w:noProof/>
                 <w:webHidden/>
               </w:rPr>
-              <w:instrText xml:space="preserve"> PAGEREF _Toc190193689 \h </w:instrText>
+              <w:instrText xml:space="preserve"> PAGEREF _Toc191220971 \h </w:instrText>
             </w:r>
             <w:r>
               <w:rPr>
@@ -3086,7 +3086,7 @@
               <w:lang w:eastAsia="pt-BR"/>
             </w:rPr>
           </w:pPr>
-          <w:hyperlink w:anchor="_Toc190193690" w:history="1">
+          <w:hyperlink w:anchor="_Toc191220972" w:history="1">
             <w:r>
               <w:rPr>
                 <w:rStyle w:val="Hyperlink"/>
@@ -3113,7 +3113,7 @@
                 <w:noProof/>
                 <w:webHidden/>
               </w:rPr>
-              <w:instrText xml:space="preserve"> PAGEREF _Toc190193690 \h </w:instrText>
+              <w:instrText xml:space="preserve"> PAGEREF _Toc191220972 \h </w:instrText>
             </w:r>
             <w:r>
               <w:rPr>
@@ -3157,7 +3157,7 @@
               <w:lang w:eastAsia="pt-BR"/>
             </w:rPr>
           </w:pPr>
-          <w:hyperlink w:anchor="_Toc190193691" w:history="1">
+          <w:hyperlink w:anchor="_Toc191220973" w:history="1">
             <w:r>
               <w:rPr>
                 <w:rStyle w:val="Hyperlink"/>
@@ -3184,7 +3184,7 @@
                 <w:noProof/>
                 <w:webHidden/>
               </w:rPr>
-              <w:instrText xml:space="preserve"> PAGEREF _Toc190193691 \h </w:instrText>
+              <w:instrText xml:space="preserve"> PAGEREF _Toc191220973 \h </w:instrText>
             </w:r>
             <w:r>
               <w:rPr>
@@ -3228,7 +3228,7 @@
               <w:lang w:eastAsia="pt-BR"/>
             </w:rPr>
           </w:pPr>
-          <w:hyperlink w:anchor="_Toc190193692" w:history="1">
+          <w:hyperlink w:anchor="_Toc191220974" w:history="1">
             <w:r>
               <w:rPr>
                 <w:rStyle w:val="Hyperlink"/>
@@ -3255,7 +3255,7 @@
                 <w:noProof/>
                 <w:webHidden/>
               </w:rPr>
-              <w:instrText xml:space="preserve"> PAGEREF _Toc190193692 \h </w:instrText>
+              <w:instrText xml:space="preserve"> PAGEREF _Toc191220974 \h </w:instrText>
             </w:r>
             <w:r>
               <w:rPr>
@@ -3299,7 +3299,7 @@
               <w:lang w:eastAsia="pt-BR"/>
             </w:rPr>
           </w:pPr>
-          <w:hyperlink w:anchor="_Toc190193693" w:history="1">
+          <w:hyperlink w:anchor="_Toc191220975" w:history="1">
             <w:r>
               <w:rPr>
                 <w:rStyle w:val="Hyperlink"/>
@@ -3326,7 +3326,7 @@
                 <w:noProof/>
                 <w:webHidden/>
               </w:rPr>
-              <w:instrText xml:space="preserve"> PAGEREF _Toc190193693 \h </w:instrText>
+              <w:instrText xml:space="preserve"> PAGEREF _Toc191220975 \h </w:instrText>
             </w:r>
             <w:r>
               <w:rPr>
@@ -3370,7 +3370,7 @@
               <w:lang w:eastAsia="pt-BR"/>
             </w:rPr>
           </w:pPr>
-          <w:hyperlink w:anchor="_Toc190193694" w:history="1">
+          <w:hyperlink w:anchor="_Toc191220976" w:history="1">
             <w:r>
               <w:rPr>
                 <w:rStyle w:val="Hyperlink"/>
@@ -3397,7 +3397,7 @@
                 <w:noProof/>
                 <w:webHidden/>
               </w:rPr>
-              <w:instrText xml:space="preserve"> PAGEREF _Toc190193694 \h </w:instrText>
+              <w:instrText xml:space="preserve"> PAGEREF _Toc191220976 \h </w:instrText>
             </w:r>
             <w:r>
               <w:rPr>
@@ -3441,7 +3441,7 @@
               <w:lang w:eastAsia="pt-BR"/>
             </w:rPr>
           </w:pPr>
-          <w:hyperlink w:anchor="_Toc190193695" w:history="1">
+          <w:hyperlink w:anchor="_Toc191220977" w:history="1">
             <w:r>
               <w:rPr>
                 <w:rStyle w:val="Hyperlink"/>
@@ -3468,7 +3468,7 @@
                 <w:noProof/>
                 <w:webHidden/>
               </w:rPr>
-              <w:instrText xml:space="preserve"> PAGEREF _Toc190193695 \h </w:instrText>
+              <w:instrText xml:space="preserve"> PAGEREF _Toc191220977 \h </w:instrText>
             </w:r>
             <w:r>
               <w:rPr>
@@ -3512,7 +3512,7 @@
               <w:lang w:eastAsia="pt-BR"/>
             </w:rPr>
           </w:pPr>
-          <w:hyperlink w:anchor="_Toc190193696" w:history="1">
+          <w:hyperlink w:anchor="_Toc191220978" w:history="1">
             <w:r>
               <w:rPr>
                 <w:rStyle w:val="Hyperlink"/>
@@ -3539,7 +3539,7 @@
                 <w:noProof/>
                 <w:webHidden/>
               </w:rPr>
-              <w:instrText xml:space="preserve"> PAGEREF _Toc190193696 \h </w:instrText>
+              <w:instrText xml:space="preserve"> PAGEREF _Toc191220978 \h </w:instrText>
             </w:r>
             <w:r>
               <w:rPr>
@@ -3583,7 +3583,7 @@
               <w:lang w:eastAsia="pt-BR"/>
             </w:rPr>
           </w:pPr>
-          <w:hyperlink w:anchor="_Toc190193697" w:history="1">
+          <w:hyperlink w:anchor="_Toc191220979" w:history="1">
             <w:r>
               <w:rPr>
                 <w:rStyle w:val="Hyperlink"/>
@@ -3610,7 +3610,7 @@
                 <w:noProof/>
                 <w:webHidden/>
               </w:rPr>
-              <w:instrText xml:space="preserve"> PAGEREF _Toc190193697 \h </w:instrText>
+              <w:instrText xml:space="preserve"> PAGEREF _Toc191220979 \h </w:instrText>
             </w:r>
             <w:r>
               <w:rPr>
@@ -3654,7 +3654,7 @@
               <w:lang w:eastAsia="pt-BR"/>
             </w:rPr>
           </w:pPr>
-          <w:hyperlink w:anchor="_Toc190193698" w:history="1">
+          <w:hyperlink w:anchor="_Toc191220980" w:history="1">
             <w:r>
               <w:rPr>
                 <w:rStyle w:val="Hyperlink"/>
@@ -3681,7 +3681,7 @@
                 <w:noProof/>
                 <w:webHidden/>
               </w:rPr>
-              <w:instrText xml:space="preserve"> PAGEREF _Toc190193698 \h </w:instrText>
+              <w:instrText xml:space="preserve"> PAGEREF _Toc191220980 \h </w:instrText>
             </w:r>
             <w:r>
               <w:rPr>
@@ -3701,7 +3701,7 @@
                 <w:noProof/>
                 <w:webHidden/>
               </w:rPr>
-              <w:t>10</w:t>
+              <w:t>11</w:t>
             </w:r>
             <w:r>
               <w:rPr>
@@ -3725,7 +3725,7 @@
               <w:lang w:eastAsia="pt-BR"/>
             </w:rPr>
           </w:pPr>
-          <w:hyperlink w:anchor="_Toc190193699" w:history="1">
+          <w:hyperlink w:anchor="_Toc191220981" w:history="1">
             <w:r>
               <w:rPr>
                 <w:rStyle w:val="Hyperlink"/>
@@ -3752,7 +3752,7 @@
                 <w:noProof/>
                 <w:webHidden/>
               </w:rPr>
-              <w:instrText xml:space="preserve"> PAGEREF _Toc190193699 \h </w:instrText>
+              <w:instrText xml:space="preserve"> PAGEREF _Toc191220981 \h </w:instrText>
             </w:r>
             <w:r>
               <w:rPr>
@@ -3772,7 +3772,7 @@
                 <w:noProof/>
                 <w:webHidden/>
               </w:rPr>
-              <w:t>10</w:t>
+              <w:t>11</w:t>
             </w:r>
             <w:r>
               <w:rPr>
@@ -3796,7 +3796,7 @@
               <w:lang w:eastAsia="pt-BR"/>
             </w:rPr>
           </w:pPr>
-          <w:hyperlink w:anchor="_Toc190193700" w:history="1">
+          <w:hyperlink w:anchor="_Toc191220982" w:history="1">
             <w:r>
               <w:rPr>
                 <w:rStyle w:val="Hyperlink"/>
@@ -3823,7 +3823,7 @@
                 <w:noProof/>
                 <w:webHidden/>
               </w:rPr>
-              <w:instrText xml:space="preserve"> PAGEREF _Toc190193700 \h </w:instrText>
+              <w:instrText xml:space="preserve"> PAGEREF _Toc191220982 \h </w:instrText>
             </w:r>
             <w:r>
               <w:rPr>
@@ -3867,7 +3867,7 @@
               <w:lang w:eastAsia="pt-BR"/>
             </w:rPr>
           </w:pPr>
-          <w:hyperlink w:anchor="_Toc190193701" w:history="1">
+          <w:hyperlink w:anchor="_Toc191220983" w:history="1">
             <w:r>
               <w:rPr>
                 <w:rStyle w:val="Hyperlink"/>
@@ -3894,7 +3894,7 @@
                 <w:noProof/>
                 <w:webHidden/>
               </w:rPr>
-              <w:instrText xml:space="preserve"> PAGEREF _Toc190193701 \h </w:instrText>
+              <w:instrText xml:space="preserve"> PAGEREF _Toc191220983 \h </w:instrText>
             </w:r>
             <w:r>
               <w:rPr>
@@ -3914,7 +3914,7 @@
                 <w:noProof/>
                 <w:webHidden/>
               </w:rPr>
-              <w:t>11</w:t>
+              <w:t>12</w:t>
             </w:r>
             <w:r>
               <w:rPr>
@@ -3938,7 +3938,7 @@
               <w:lang w:eastAsia="pt-BR"/>
             </w:rPr>
           </w:pPr>
-          <w:hyperlink w:anchor="_Toc190193702" w:history="1">
+          <w:hyperlink w:anchor="_Toc191220984" w:history="1">
             <w:r>
               <w:rPr>
                 <w:rStyle w:val="Hyperlink"/>
@@ -3965,7 +3965,7 @@
                 <w:noProof/>
                 <w:webHidden/>
               </w:rPr>
-              <w:instrText xml:space="preserve"> PAGEREF _Toc190193702 \h </w:instrText>
+              <w:instrText xml:space="preserve"> PAGEREF _Toc191220984 \h </w:instrText>
             </w:r>
             <w:r>
               <w:rPr>
@@ -3985,7 +3985,7 @@
                 <w:noProof/>
                 <w:webHidden/>
               </w:rPr>
-              <w:t>11</w:t>
+              <w:t>12</w:t>
             </w:r>
             <w:r>
               <w:rPr>
@@ -4009,7 +4009,7 @@
               <w:lang w:eastAsia="pt-BR"/>
             </w:rPr>
           </w:pPr>
-          <w:hyperlink w:anchor="_Toc190193703" w:history="1">
+          <w:hyperlink w:anchor="_Toc191220985" w:history="1">
             <w:r>
               <w:rPr>
                 <w:rStyle w:val="Hyperlink"/>
@@ -4036,7 +4036,7 @@
                 <w:noProof/>
                 <w:webHidden/>
               </w:rPr>
-              <w:instrText xml:space="preserve"> PAGEREF _Toc190193703 \h </w:instrText>
+              <w:instrText xml:space="preserve"> PAGEREF _Toc191220985 \h </w:instrText>
             </w:r>
             <w:r>
               <w:rPr>
@@ -4056,7 +4056,7 @@
                 <w:noProof/>
                 <w:webHidden/>
               </w:rPr>
-              <w:t>11</w:t>
+              <w:t>12</w:t>
             </w:r>
             <w:r>
               <w:rPr>
@@ -4080,7 +4080,7 @@
               <w:lang w:eastAsia="pt-BR"/>
             </w:rPr>
           </w:pPr>
-          <w:hyperlink w:anchor="_Toc190193704" w:history="1">
+          <w:hyperlink w:anchor="_Toc191220986" w:history="1">
             <w:r>
               <w:rPr>
                 <w:rStyle w:val="Hyperlink"/>
@@ -4107,7 +4107,7 @@
                 <w:noProof/>
                 <w:webHidden/>
               </w:rPr>
-              <w:instrText xml:space="preserve"> PAGEREF _Toc190193704 \h </w:instrText>
+              <w:instrText xml:space="preserve"> PAGEREF _Toc191220986 \h </w:instrText>
             </w:r>
             <w:r>
               <w:rPr>
@@ -4127,7 +4127,7 @@
                 <w:noProof/>
                 <w:webHidden/>
               </w:rPr>
-              <w:t>11</w:t>
+              <w:t>12</w:t>
             </w:r>
             <w:r>
               <w:rPr>
@@ -4151,7 +4151,7 @@
               <w:lang w:eastAsia="pt-BR"/>
             </w:rPr>
           </w:pPr>
-          <w:hyperlink w:anchor="_Toc190193705" w:history="1">
+          <w:hyperlink w:anchor="_Toc191220987" w:history="1">
             <w:r>
               <w:rPr>
                 <w:rStyle w:val="Hyperlink"/>
@@ -4178,7 +4178,7 @@
                 <w:noProof/>
                 <w:webHidden/>
               </w:rPr>
-              <w:instrText xml:space="preserve"> PAGEREF _Toc190193705 \h </w:instrText>
+              <w:instrText xml:space="preserve"> PAGEREF _Toc191220987 \h </w:instrText>
             </w:r>
             <w:r>
               <w:rPr>
@@ -4222,7 +4222,7 @@
               <w:lang w:eastAsia="pt-BR"/>
             </w:rPr>
           </w:pPr>
-          <w:hyperlink w:anchor="_Toc190193706" w:history="1">
+          <w:hyperlink w:anchor="_Toc191220988" w:history="1">
             <w:r>
               <w:rPr>
                 <w:rStyle w:val="Hyperlink"/>
@@ -4249,7 +4249,7 @@
                 <w:noProof/>
                 <w:webHidden/>
               </w:rPr>
-              <w:instrText xml:space="preserve"> PAGEREF _Toc190193706 \h </w:instrText>
+              <w:instrText xml:space="preserve"> PAGEREF _Toc191220988 \h </w:instrText>
             </w:r>
             <w:r>
               <w:rPr>
@@ -4293,7 +4293,7 @@
               <w:lang w:eastAsia="pt-BR"/>
             </w:rPr>
           </w:pPr>
-          <w:hyperlink w:anchor="_Toc190193707" w:history="1">
+          <w:hyperlink w:anchor="_Toc191220989" w:history="1">
             <w:r>
               <w:rPr>
                 <w:rStyle w:val="Hyperlink"/>
@@ -4320,7 +4320,7 @@
                 <w:noProof/>
                 <w:webHidden/>
               </w:rPr>
-              <w:instrText xml:space="preserve"> PAGEREF _Toc190193707 \h </w:instrText>
+              <w:instrText xml:space="preserve"> PAGEREF _Toc191220989 \h </w:instrText>
             </w:r>
             <w:r>
               <w:rPr>
@@ -4364,7 +4364,7 @@
               <w:lang w:eastAsia="pt-BR"/>
             </w:rPr>
           </w:pPr>
-          <w:hyperlink w:anchor="_Toc190193708" w:history="1">
+          <w:hyperlink w:anchor="_Toc191220990" w:history="1">
             <w:r>
               <w:rPr>
                 <w:rStyle w:val="Hyperlink"/>
@@ -4391,7 +4391,7 @@
                 <w:noProof/>
                 <w:webHidden/>
               </w:rPr>
-              <w:instrText xml:space="preserve"> PAGEREF _Toc190193708 \h </w:instrText>
+              <w:instrText xml:space="preserve"> PAGEREF _Toc191220990 \h </w:instrText>
             </w:r>
             <w:r>
               <w:rPr>
@@ -4411,7 +4411,7 @@
                 <w:noProof/>
                 <w:webHidden/>
               </w:rPr>
-              <w:t>12</w:t>
+              <w:t>13</w:t>
             </w:r>
             <w:r>
               <w:rPr>
@@ -4435,7 +4435,7 @@
               <w:lang w:eastAsia="pt-BR"/>
             </w:rPr>
           </w:pPr>
-          <w:hyperlink w:anchor="_Toc190193709" w:history="1">
+          <w:hyperlink w:anchor="_Toc191220991" w:history="1">
             <w:r>
               <w:rPr>
                 <w:rStyle w:val="Hyperlink"/>
@@ -4462,7 +4462,7 @@
                 <w:noProof/>
                 <w:webHidden/>
               </w:rPr>
-              <w:instrText xml:space="preserve"> PAGEREF _Toc190193709 \h </w:instrText>
+              <w:instrText xml:space="preserve"> PAGEREF _Toc191220991 \h </w:instrText>
             </w:r>
             <w:r>
               <w:rPr>
@@ -4482,7 +4482,7 @@
                 <w:noProof/>
                 <w:webHidden/>
               </w:rPr>
-              <w:t>12</w:t>
+              <w:t>13</w:t>
             </w:r>
             <w:r>
               <w:rPr>
@@ -4506,7 +4506,7 @@
               <w:lang w:eastAsia="pt-BR"/>
             </w:rPr>
           </w:pPr>
-          <w:hyperlink w:anchor="_Toc190193710" w:history="1">
+          <w:hyperlink w:anchor="_Toc191220992" w:history="1">
             <w:r>
               <w:rPr>
                 <w:rStyle w:val="Hyperlink"/>
@@ -4533,7 +4533,7 @@
                 <w:noProof/>
                 <w:webHidden/>
               </w:rPr>
-              <w:instrText xml:space="preserve"> PAGEREF _Toc190193710 \h </w:instrText>
+              <w:instrText xml:space="preserve"> PAGEREF _Toc191220992 \h </w:instrText>
             </w:r>
             <w:r>
               <w:rPr>
@@ -4553,7 +4553,7 @@
                 <w:noProof/>
                 <w:webHidden/>
               </w:rPr>
-              <w:t>12</w:t>
+              <w:t>13</w:t>
             </w:r>
             <w:r>
               <w:rPr>
@@ -4577,7 +4577,7 @@
               <w:lang w:eastAsia="pt-BR"/>
             </w:rPr>
           </w:pPr>
-          <w:hyperlink w:anchor="_Toc190193711" w:history="1">
+          <w:hyperlink w:anchor="_Toc191220993" w:history="1">
             <w:r>
               <w:rPr>
                 <w:rStyle w:val="Hyperlink"/>
@@ -4604,7 +4604,7 @@
                 <w:noProof/>
                 <w:webHidden/>
               </w:rPr>
-              <w:instrText xml:space="preserve"> PAGEREF _Toc190193711 \h </w:instrText>
+              <w:instrText xml:space="preserve"> PAGEREF _Toc191220993 \h </w:instrText>
             </w:r>
             <w:r>
               <w:rPr>
@@ -4663,7 +4663,7 @@
       <w:pPr>
         <w:pStyle w:val="Ttulo1"/>
       </w:pPr>
-      <w:bookmarkStart w:id="0" w:name="_Toc190193651"/>
+      <w:bookmarkStart w:id="0" w:name="_Toc191220933"/>
       <w:r>
         <w:lastRenderedPageBreak/>
         <w:t>Objetivo</w:t>
@@ -4685,7 +4685,7 @@
       <w:pPr>
         <w:pStyle w:val="Ttulo1"/>
       </w:pPr>
-      <w:bookmarkStart w:id="1" w:name="_Toc190193652"/>
+      <w:bookmarkStart w:id="1" w:name="_Toc191220934"/>
       <w:r>
         <w:t>Técnicas utilizadas na elucidação de requisitos</w:t>
       </w:r>
@@ -4716,7 +4716,7 @@
       <w:pPr>
         <w:pStyle w:val="Ttulo1"/>
       </w:pPr>
-      <w:bookmarkStart w:id="2" w:name="_Toc190193653"/>
+      <w:bookmarkStart w:id="2" w:name="_Toc191220935"/>
       <w:r>
         <w:t>Requisitos Funcionais</w:t>
       </w:r>
@@ -4727,7 +4727,7 @@
       <w:pPr>
         <w:pStyle w:val="Ttulo2"/>
       </w:pPr>
-      <w:bookmarkStart w:id="3" w:name="_Toc190193654"/>
+      <w:bookmarkStart w:id="3" w:name="_Toc191220936"/>
       <w:r>
         <w:t>[RF01] Manter perfis de acesso</w:t>
       </w:r>
@@ -4751,7 +4751,7 @@
       <w:pPr>
         <w:pStyle w:val="Ttulo3"/>
       </w:pPr>
-      <w:bookmarkStart w:id="4" w:name="_Toc190193655"/>
+      <w:bookmarkStart w:id="4" w:name="_Toc191220937"/>
       <w:r>
         <w:t>Cadastrar perfil</w:t>
       </w:r>
@@ -4766,7 +4766,7 @@
       <w:pPr>
         <w:pStyle w:val="Ttulo3"/>
       </w:pPr>
-      <w:bookmarkStart w:id="5" w:name="_Toc190193656"/>
+      <w:bookmarkStart w:id="5" w:name="_Toc191220938"/>
       <w:r>
         <w:t>Excluir perfil</w:t>
       </w:r>
@@ -4788,7 +4788,7 @@
       <w:pPr>
         <w:pStyle w:val="Ttulo2"/>
       </w:pPr>
-      <w:bookmarkStart w:id="6" w:name="_Toc190193657"/>
+      <w:bookmarkStart w:id="6" w:name="_Toc191220939"/>
       <w:r>
         <w:t>[RF02] Manter profissionais</w:t>
       </w:r>
@@ -4806,7 +4806,7 @@
       <w:pPr>
         <w:pStyle w:val="Ttulo3"/>
       </w:pPr>
-      <w:bookmarkStart w:id="7" w:name="_Toc190193658"/>
+      <w:bookmarkStart w:id="7" w:name="_Toc191220940"/>
       <w:r>
         <w:t>Cadastrar profissional</w:t>
       </w:r>
@@ -4821,7 +4821,7 @@
       <w:pPr>
         <w:pStyle w:val="Ttulo3"/>
       </w:pPr>
-      <w:bookmarkStart w:id="8" w:name="_Toc190193659"/>
+      <w:bookmarkStart w:id="8" w:name="_Toc191220941"/>
       <w:r>
         <w:t xml:space="preserve">Editar </w:t>
       </w:r>
@@ -4842,7 +4842,7 @@
       <w:pPr>
         <w:pStyle w:val="Ttulo3"/>
       </w:pPr>
-      <w:bookmarkStart w:id="9" w:name="_Toc190193660"/>
+      <w:bookmarkStart w:id="9" w:name="_Toc191220942"/>
       <w:r>
         <w:t>Excluir</w:t>
       </w:r>
@@ -4864,7 +4864,7 @@
       <w:pPr>
         <w:pStyle w:val="Ttulo2"/>
       </w:pPr>
-      <w:bookmarkStart w:id="10" w:name="_Toc190193661"/>
+      <w:bookmarkStart w:id="10" w:name="_Toc191220943"/>
       <w:r>
         <w:t>[RF03] Manter procedimentos</w:t>
       </w:r>
@@ -4882,7 +4882,7 @@
       <w:pPr>
         <w:pStyle w:val="Ttulo3"/>
       </w:pPr>
-      <w:bookmarkStart w:id="11" w:name="_Toc190193662"/>
+      <w:bookmarkStart w:id="11" w:name="_Toc191220944"/>
       <w:r>
         <w:t>Cadastrar procedimento</w:t>
       </w:r>
@@ -4897,7 +4897,7 @@
       <w:pPr>
         <w:pStyle w:val="Ttulo3"/>
       </w:pPr>
-      <w:bookmarkStart w:id="12" w:name="_Toc190193663"/>
+      <w:bookmarkStart w:id="12" w:name="_Toc191220945"/>
       <w:r>
         <w:t xml:space="preserve">Editar </w:t>
       </w:r>
@@ -4918,7 +4918,7 @@
       <w:pPr>
         <w:pStyle w:val="Ttulo3"/>
       </w:pPr>
-      <w:bookmarkStart w:id="13" w:name="_Toc190193664"/>
+      <w:bookmarkStart w:id="13" w:name="_Toc191220946"/>
       <w:r>
         <w:t>Excluir</w:t>
       </w:r>
@@ -4940,7 +4940,7 @@
       <w:pPr>
         <w:pStyle w:val="Ttulo2"/>
       </w:pPr>
-      <w:bookmarkStart w:id="14" w:name="_Toc190193665"/>
+      <w:bookmarkStart w:id="14" w:name="_Toc191220947"/>
       <w:r>
         <w:t>[RF04] Manter clientes</w:t>
       </w:r>
@@ -4958,7 +4958,7 @@
       <w:pPr>
         <w:pStyle w:val="Ttulo3"/>
       </w:pPr>
-      <w:bookmarkStart w:id="15" w:name="_Toc190193666"/>
+      <w:bookmarkStart w:id="15" w:name="_Toc191220948"/>
       <w:r>
         <w:t>Cadastrar cliente</w:t>
       </w:r>
@@ -4973,7 +4973,7 @@
       <w:pPr>
         <w:pStyle w:val="Ttulo3"/>
       </w:pPr>
-      <w:bookmarkStart w:id="16" w:name="_Toc190193667"/>
+      <w:bookmarkStart w:id="16" w:name="_Toc191220949"/>
       <w:r>
         <w:t>Editar cadastro de cliente</w:t>
       </w:r>
@@ -4988,7 +4988,7 @@
       <w:pPr>
         <w:pStyle w:val="Ttulo3"/>
       </w:pPr>
-      <w:bookmarkStart w:id="17" w:name="_Toc190193668"/>
+      <w:bookmarkStart w:id="17" w:name="_Toc191220950"/>
       <w:r>
         <w:t>Excluir cadastro de cliente</w:t>
       </w:r>
@@ -5004,7 +5004,7 @@
       <w:pPr>
         <w:pStyle w:val="Ttulo2"/>
       </w:pPr>
-      <w:bookmarkStart w:id="18" w:name="_Toc190193669"/>
+      <w:bookmarkStart w:id="18" w:name="_Toc191220951"/>
       <w:r>
         <w:t>[RF05] Manter agendamentos</w:t>
       </w:r>
@@ -5022,7 +5022,7 @@
       <w:pPr>
         <w:pStyle w:val="Ttulo3"/>
       </w:pPr>
-      <w:bookmarkStart w:id="19" w:name="_Toc190193670"/>
+      <w:bookmarkStart w:id="19" w:name="_Toc191220952"/>
       <w:r>
         <w:t>Cadastrar agendamento</w:t>
       </w:r>
@@ -5037,7 +5037,7 @@
       <w:pPr>
         <w:pStyle w:val="Ttulo3"/>
       </w:pPr>
-      <w:bookmarkStart w:id="20" w:name="_Toc190193671"/>
+      <w:bookmarkStart w:id="20" w:name="_Toc191220953"/>
       <w:r>
         <w:t>Editar cadastro de agendamento</w:t>
       </w:r>
@@ -5052,7 +5052,7 @@
       <w:pPr>
         <w:pStyle w:val="Ttulo3"/>
       </w:pPr>
-      <w:bookmarkStart w:id="21" w:name="_Toc190193672"/>
+      <w:bookmarkStart w:id="21" w:name="_Toc191220954"/>
       <w:r>
         <w:t>Excluir cadastro de ag</w:t>
       </w:r>
@@ -5071,7 +5071,7 @@
       <w:pPr>
         <w:pStyle w:val="Ttulo2"/>
       </w:pPr>
-      <w:bookmarkStart w:id="22" w:name="_Toc190193673"/>
+      <w:bookmarkStart w:id="22" w:name="_Toc191220955"/>
       <w:r>
         <w:t>[RF06] Gerar relatório de agendamentos realizados</w:t>
       </w:r>
@@ -5093,7 +5093,7 @@
       <w:pPr>
         <w:pStyle w:val="Ttulo2"/>
       </w:pPr>
-      <w:bookmarkStart w:id="23" w:name="_Toc190193674"/>
+      <w:bookmarkStart w:id="23" w:name="_Toc191220956"/>
       <w:r>
         <w:t>[RF07] Realizar logout</w:t>
       </w:r>
@@ -5112,7 +5112,7 @@
       <w:pPr>
         <w:pStyle w:val="Ttulo2"/>
       </w:pPr>
-      <w:bookmarkStart w:id="24" w:name="_Toc190193675"/>
+      <w:bookmarkStart w:id="24" w:name="_Toc191220957"/>
       <w:r>
         <w:t>[RF08] Confirmar</w:t>
       </w:r>
@@ -5143,7 +5143,7 @@
       <w:pPr>
         <w:pStyle w:val="Ttulo2"/>
       </w:pPr>
-      <w:bookmarkStart w:id="25" w:name="_Toc190193676"/>
+      <w:bookmarkStart w:id="25" w:name="_Toc191220958"/>
       <w:r>
         <w:t>[RF09] Recuperar senha de acesso</w:t>
       </w:r>
@@ -5162,7 +5162,7 @@
       <w:pPr>
         <w:pStyle w:val="Ttulo2"/>
       </w:pPr>
-      <w:bookmarkStart w:id="26" w:name="_Toc190193677"/>
+      <w:bookmarkStart w:id="26" w:name="_Toc191220959"/>
       <w:r>
         <w:t>[RF10] Trocar senha</w:t>
       </w:r>
@@ -5181,7 +5181,7 @@
       <w:pPr>
         <w:pStyle w:val="Ttulo2"/>
       </w:pPr>
-      <w:bookmarkStart w:id="27" w:name="_Toc190193678"/>
+      <w:bookmarkStart w:id="27" w:name="_Toc191220960"/>
       <w:r>
         <w:t>[RF11] Trocar e-mail</w:t>
       </w:r>
@@ -5200,7 +5200,7 @@
       <w:pPr>
         <w:pStyle w:val="Ttulo2"/>
       </w:pPr>
-      <w:bookmarkStart w:id="28" w:name="_Toc190193679"/>
+      <w:bookmarkStart w:id="28" w:name="_Toc191220961"/>
       <w:r>
         <w:t>[RF12] Acessar o sistema</w:t>
       </w:r>
@@ -5216,7 +5216,7 @@
       <w:pPr>
         <w:pStyle w:val="Ttulo2"/>
       </w:pPr>
-      <w:bookmarkStart w:id="29" w:name="_Toc190193680"/>
+      <w:bookmarkStart w:id="29" w:name="_Toc191220962"/>
       <w:r>
         <w:t>[RF13] Notificar confirmação ou cancelamento de agendamento</w:t>
       </w:r>
@@ -5232,7 +5232,7 @@
       <w:pPr>
         <w:pStyle w:val="Ttulo2"/>
       </w:pPr>
-      <w:bookmarkStart w:id="30" w:name="_Toc190193681"/>
+      <w:bookmarkStart w:id="30" w:name="_Toc191220963"/>
       <w:r>
         <w:t>[RF14] Consultar dados cadastrados</w:t>
       </w:r>
@@ -5252,7 +5252,7 @@
       <w:pPr>
         <w:pStyle w:val="Ttulo1"/>
       </w:pPr>
-      <w:bookmarkStart w:id="31" w:name="_Toc190193682"/>
+      <w:bookmarkStart w:id="31" w:name="_Toc191220964"/>
       <w:r>
         <w:lastRenderedPageBreak/>
         <w:t>Requisitos Não Funcionais</w:t>
@@ -5264,7 +5264,7 @@
       <w:pPr>
         <w:pStyle w:val="Ttulo2"/>
       </w:pPr>
-      <w:bookmarkStart w:id="32" w:name="_Toc190193683"/>
+      <w:bookmarkStart w:id="32" w:name="_Toc191220965"/>
       <w:r>
         <w:t>[RNF</w:t>
       </w:r>
@@ -5292,7 +5292,7 @@
       <w:pPr>
         <w:pStyle w:val="Ttulo2"/>
       </w:pPr>
-      <w:bookmarkStart w:id="33" w:name="_Toc190193684"/>
+      <w:bookmarkStart w:id="33" w:name="_Toc191220966"/>
       <w:r>
         <w:t>[R</w:t>
       </w:r>
@@ -5320,7 +5320,7 @@
       <w:pPr>
         <w:pStyle w:val="Ttulo2"/>
       </w:pPr>
-      <w:bookmarkStart w:id="34" w:name="_Toc190193685"/>
+      <w:bookmarkStart w:id="34" w:name="_Toc191220967"/>
       <w:r>
         <w:t>[RNF03] Usabilidade</w:t>
       </w:r>
@@ -5341,7 +5341,7 @@
       <w:pPr>
         <w:pStyle w:val="Ttulo2"/>
       </w:pPr>
-      <w:bookmarkStart w:id="35" w:name="_Toc190193686"/>
+      <w:bookmarkStart w:id="35" w:name="_Toc191220968"/>
       <w:r>
         <w:t>[RN</w:t>
       </w:r>
@@ -5363,7 +5363,7 @@
       <w:pPr>
         <w:pStyle w:val="Ttulo2"/>
       </w:pPr>
-      <w:bookmarkStart w:id="36" w:name="_Toc190193687"/>
+      <w:bookmarkStart w:id="36" w:name="_Toc191220969"/>
       <w:r>
         <w:t>[R</w:t>
       </w:r>
@@ -5385,7 +5385,7 @@
       <w:pPr>
         <w:pStyle w:val="Ttulo2"/>
       </w:pPr>
-      <w:bookmarkStart w:id="37" w:name="_Toc190193688"/>
+      <w:bookmarkStart w:id="37" w:name="_Toc191220970"/>
       <w:r>
         <w:t>[RNF06] Legalidade e Conformidade</w:t>
       </w:r>
@@ -5402,7 +5402,7 @@
       <w:pPr>
         <w:pStyle w:val="Ttulo1"/>
       </w:pPr>
-      <w:bookmarkStart w:id="38" w:name="_Toc190193689"/>
+      <w:bookmarkStart w:id="38" w:name="_Toc191220971"/>
       <w:r>
         <w:t>Regras de Negócio</w:t>
       </w:r>
@@ -5413,7 +5413,7 @@
       <w:pPr>
         <w:pStyle w:val="Ttulo2"/>
       </w:pPr>
-      <w:bookmarkStart w:id="39" w:name="_Toc190193690"/>
+      <w:bookmarkStart w:id="39" w:name="_Toc191220972"/>
       <w:r>
         <w:lastRenderedPageBreak/>
         <w:t>[RN</w:t>
@@ -5513,7 +5513,7 @@
       <w:pPr>
         <w:pStyle w:val="Ttulo2"/>
       </w:pPr>
-      <w:bookmarkStart w:id="40" w:name="_Toc190193691"/>
+      <w:bookmarkStart w:id="40" w:name="_Toc191220973"/>
       <w:r>
         <w:t>[RN02] Cadastro de profissionais</w:t>
       </w:r>
@@ -5638,7 +5638,7 @@
       <w:pPr>
         <w:pStyle w:val="Ttulo2"/>
       </w:pPr>
-      <w:bookmarkStart w:id="41" w:name="_Toc190193692"/>
+      <w:bookmarkStart w:id="41" w:name="_Toc191220974"/>
       <w:r>
         <w:t>[RN03] Cadastro de procedimentos</w:t>
       </w:r>
@@ -5689,7 +5689,7 @@
       <w:pPr>
         <w:pStyle w:val="Ttulo2"/>
       </w:pPr>
-      <w:bookmarkStart w:id="42" w:name="_Toc190193693"/>
+      <w:bookmarkStart w:id="42" w:name="_Toc191220975"/>
       <w:r>
         <w:lastRenderedPageBreak/>
         <w:t>[RN04] Cadastro de clientes</w:t>
@@ -5762,7 +5762,7 @@
       <w:pPr>
         <w:pStyle w:val="Ttulo2"/>
       </w:pPr>
-      <w:bookmarkStart w:id="43" w:name="_Toc190193694"/>
+      <w:bookmarkStart w:id="43" w:name="_Toc191220976"/>
       <w:r>
         <w:t>[RN05] Cadastro de agendamentos</w:t>
       </w:r>
@@ -5890,7 +5890,7 @@
       <w:pPr>
         <w:pStyle w:val="Ttulo2"/>
       </w:pPr>
-      <w:bookmarkStart w:id="44" w:name="_Toc190193695"/>
+      <w:bookmarkStart w:id="44" w:name="_Toc191220977"/>
       <w:r>
         <w:t>[RN06] Relatório de agendamentos</w:t>
       </w:r>
@@ -6104,7 +6104,7 @@
       <w:pPr>
         <w:pStyle w:val="Ttulo2"/>
       </w:pPr>
-      <w:bookmarkStart w:id="45" w:name="_Toc190193696"/>
+      <w:bookmarkStart w:id="45" w:name="_Toc191220978"/>
       <w:r>
         <w:t>[RN07] Logout do sistema</w:t>
       </w:r>
@@ -6120,7 +6120,7 @@
       <w:pPr>
         <w:pStyle w:val="Ttulo2"/>
       </w:pPr>
-      <w:bookmarkStart w:id="46" w:name="_Toc190193697"/>
+      <w:bookmarkStart w:id="46" w:name="_Toc191220979"/>
       <w:r>
         <w:t>[RN08] Recuperação de senha</w:t>
       </w:r>
@@ -6131,20 +6131,9 @@
         <w:t>Caso o usuário tenha perdido ou esquecido sua senha, poderá recuperá-la através da opção “Esqueci minha senha” exibida na tela de login do sistema. Ao clicá-la, deverá ser direcionado para uma tela onde informará seu endereço de e-mail e, inserindo-o, receberá um link para criar uma nova senha.</w:t>
       </w:r>
     </w:p>
-    <w:p/>
-    <w:p>
-      <w:pPr>
-        <w:pStyle w:val="Ttulo2"/>
-      </w:pPr>
-      <w:bookmarkStart w:id="47" w:name="_Toc190193698"/>
-      <w:r>
-        <w:t>[RN09] Critérios de criação de senha</w:t>
-      </w:r>
-      <w:bookmarkEnd w:id="47"/>
-    </w:p>
-    <w:p>
-      <w:r>
-        <w:t>Por questões de segurança, para o usuário criar uma senha, deverá obedecer aos seguintes critérios:</w:t>
+    <w:p>
+      <w:r>
+        <w:t>Quando o usuário abrir no navegador o link enviado para redefinir sua senha de acesso, na tela aberta em questão deverá haver 2 campos e um botão, sendo:</w:t>
       </w:r>
     </w:p>
     <w:p>
@@ -6156,7 +6145,31 @@
         </w:numPr>
       </w:pPr>
       <w:r>
-        <w:t>Ter no mínimo 6 caracteres;</w:t>
+        <w:t>Campos:</w:t>
+      </w:r>
+    </w:p>
+    <w:p>
+      <w:pPr>
+        <w:pStyle w:val="PargrafodaLista"/>
+        <w:numPr>
+          <w:ilvl w:val="1"/>
+          <w:numId w:val="3"/>
+        </w:numPr>
+      </w:pPr>
+      <w:r>
+        <w:t>Senha (onde a nova senha deverá ser informada);</w:t>
+      </w:r>
+    </w:p>
+    <w:p>
+      <w:pPr>
+        <w:pStyle w:val="PargrafodaLista"/>
+        <w:numPr>
+          <w:ilvl w:val="1"/>
+          <w:numId w:val="3"/>
+        </w:numPr>
+      </w:pPr>
+      <w:r>
+        <w:t>Confirme sua senha (repetição da senha digitada, onde haverá a comparação do texto informado entre ambos os campos).</w:t>
       </w:r>
     </w:p>
     <w:p>
@@ -6168,7 +6181,84 @@
         </w:numPr>
       </w:pPr>
       <w:r>
-        <w:t>Ter pelo menos 1 letra em maiúsculo;</w:t>
+        <w:t>Botão “Redefinir” (para confirmar a redefinição da senha).</w:t>
+      </w:r>
+    </w:p>
+    <w:p>
+      <w:r>
+        <w:t>Nos campos de texto de redefinição de senha deverá haver um contador para verificar se a senha é fraca, média ou forte.</w:t>
+      </w:r>
+    </w:p>
+    <w:p>
+      <w:r>
+        <w:t>Tendo sido redefinida a senha, uma mensagem na tela deverá ser exibida informando o usuário sobre a redefinição realizada com sucesso, juntamento com o link para que o mesmo possa retornar à tela de login e acessar o sistema.</w:t>
+      </w:r>
+    </w:p>
+    <w:p>
+      <w:r>
+        <w:t>Texto da mensagem de confirmação de redefinição de senha:</w:t>
+      </w:r>
+    </w:p>
+    <w:p>
+      <w:pPr>
+        <w:rPr>
+          <w:i/>
+          <w:iCs/>
+        </w:rPr>
+      </w:pPr>
+      <w:r>
+        <w:rPr>
+          <w:i/>
+          <w:iCs/>
+        </w:rPr>
+        <w:t>“Senha redefinida com sucesso! Agora você pode acessar o sistema novamente!</w:t>
+      </w:r>
+    </w:p>
+    <w:p>
+      <w:pPr>
+        <w:rPr>
+          <w:i/>
+          <w:iCs/>
+        </w:rPr>
+      </w:pPr>
+      <w:r>
+        <w:rPr>
+          <w:i/>
+          <w:iCs/>
+        </w:rPr>
+        <w:t xml:space="preserve">Clique </w:t>
+      </w:r>
+      <w:r>
+        <w:rPr>
+          <w:i/>
+          <w:iCs/>
+          <w:color w:val="00B0F0"/>
+        </w:rPr>
+        <w:t>aqui</w:t>
+      </w:r>
+      <w:r>
+        <w:rPr>
+          <w:i/>
+          <w:iCs/>
+        </w:rPr>
+        <w:t xml:space="preserve"> para retornar à tela de login.”</w:t>
+      </w:r>
+    </w:p>
+    <w:p/>
+    <w:p>
+      <w:pPr>
+        <w:pStyle w:val="Ttulo2"/>
+      </w:pPr>
+      <w:bookmarkStart w:id="47" w:name="_Toc191220980"/>
+      <w:r>
+        <w:lastRenderedPageBreak/>
+        <w:t>[RN09] Critérios de criação de senha</w:t>
+      </w:r>
+      <w:bookmarkEnd w:id="47"/>
+    </w:p>
+    <w:p>
+      <w:r>
+        <w:t>Por questões de segurança, para o usuário criar uma senha, deverá obedecer aos seguintes critérios:</w:t>
       </w:r>
     </w:p>
     <w:p>
@@ -6180,7 +6270,7 @@
         </w:numPr>
       </w:pPr>
       <w:r>
-        <w:t>Ter algum caractere especial;</w:t>
+        <w:t>Ter no mínimo 6 caracteres;</w:t>
       </w:r>
     </w:p>
     <w:p>
@@ -6192,6 +6282,30 @@
         </w:numPr>
       </w:pPr>
       <w:r>
+        <w:t>Ter pelo menos 1 letra em maiúsculo;</w:t>
+      </w:r>
+    </w:p>
+    <w:p>
+      <w:pPr>
+        <w:pStyle w:val="PargrafodaLista"/>
+        <w:numPr>
+          <w:ilvl w:val="0"/>
+          <w:numId w:val="3"/>
+        </w:numPr>
+      </w:pPr>
+      <w:r>
+        <w:t>Ter algum caractere especial;</w:t>
+      </w:r>
+    </w:p>
+    <w:p>
+      <w:pPr>
+        <w:pStyle w:val="PargrafodaLista"/>
+        <w:numPr>
+          <w:ilvl w:val="0"/>
+          <w:numId w:val="3"/>
+        </w:numPr>
+      </w:pPr>
+      <w:r>
         <w:t>Ter algum número incluso.</w:t>
       </w:r>
     </w:p>
@@ -6200,7 +6314,7 @@
       <w:pPr>
         <w:pStyle w:val="Ttulo2"/>
       </w:pPr>
-      <w:bookmarkStart w:id="48" w:name="_Toc190193699"/>
+      <w:bookmarkStart w:id="48" w:name="_Toc191220981"/>
       <w:r>
         <w:t>[RN10] Confirmação</w:t>
       </w:r>
@@ -6300,7 +6414,6 @@
           <w:i/>
           <w:iCs/>
         </w:rPr>
-        <w:lastRenderedPageBreak/>
         <w:t>Por favor, digite:</w:t>
       </w:r>
     </w:p>
@@ -6344,7 +6457,7 @@
       <w:pPr>
         <w:pStyle w:val="Ttulo2"/>
       </w:pPr>
-      <w:bookmarkStart w:id="49" w:name="_Toc190193700"/>
+      <w:bookmarkStart w:id="49" w:name="_Toc191220982"/>
       <w:r>
         <w:t>[RN11] Páginas a serem criadas</w:t>
       </w:r>
@@ -6450,8 +6563,9 @@
       <w:pPr>
         <w:pStyle w:val="Ttulo2"/>
       </w:pPr>
-      <w:bookmarkStart w:id="50" w:name="_Toc190193701"/>
-      <w:r>
+      <w:bookmarkStart w:id="50" w:name="_Toc191220983"/>
+      <w:r>
+        <w:lastRenderedPageBreak/>
         <w:t>[RN12] Troca de senha</w:t>
       </w:r>
       <w:bookmarkEnd w:id="50"/>
@@ -6466,7 +6580,7 @@
       <w:pPr>
         <w:pStyle w:val="Ttulo2"/>
       </w:pPr>
-      <w:bookmarkStart w:id="51" w:name="_Toc190193702"/>
+      <w:bookmarkStart w:id="51" w:name="_Toc191220984"/>
       <w:r>
         <w:t>[RN13] Troca de e-mail</w:t>
       </w:r>
@@ -6482,7 +6596,7 @@
       <w:pPr>
         <w:pStyle w:val="Ttulo2"/>
       </w:pPr>
-      <w:bookmarkStart w:id="52" w:name="_Toc190193703"/>
+      <w:bookmarkStart w:id="52" w:name="_Toc191220985"/>
       <w:r>
         <w:t>[RN14] Acesso ao sistema</w:t>
       </w:r>
@@ -6498,7 +6612,7 @@
       <w:pPr>
         <w:pStyle w:val="Ttulo2"/>
       </w:pPr>
-      <w:bookmarkStart w:id="53" w:name="_Toc190193704"/>
+      <w:bookmarkStart w:id="53" w:name="_Toc191220986"/>
       <w:r>
         <w:t>[RN15] Exclusão de cadastros</w:t>
       </w:r>
@@ -6514,9 +6628,8 @@
       <w:pPr>
         <w:pStyle w:val="Ttulo2"/>
       </w:pPr>
-      <w:bookmarkStart w:id="54" w:name="_Toc190193705"/>
-      <w:r>
-        <w:lastRenderedPageBreak/>
+      <w:bookmarkStart w:id="54" w:name="_Toc191220987"/>
+      <w:r>
         <w:t>[RN16] Notificações sobre agendamentos</w:t>
       </w:r>
       <w:bookmarkEnd w:id="54"/>
@@ -6574,7 +6687,7 @@
       <w:pPr>
         <w:pStyle w:val="Ttulo2"/>
       </w:pPr>
-      <w:bookmarkStart w:id="55" w:name="_Toc190193706"/>
+      <w:bookmarkStart w:id="55" w:name="_Toc191220988"/>
       <w:r>
         <w:t>[RN17] Filtros de pesquisa da tela “Profissionais”</w:t>
       </w:r>
@@ -6596,7 +6709,7 @@
       <w:pPr>
         <w:pStyle w:val="Ttulo2"/>
       </w:pPr>
-      <w:bookmarkStart w:id="56" w:name="_Toc190193707"/>
+      <w:bookmarkStart w:id="56" w:name="_Toc191220989"/>
       <w:r>
         <w:t>[RN18] Filtros de pesquisa da tela “Procedimentos”</w:t>
       </w:r>
@@ -6612,7 +6725,7 @@
       <w:pPr>
         <w:pStyle w:val="Ttulo2"/>
       </w:pPr>
-      <w:bookmarkStart w:id="57" w:name="_Toc190193708"/>
+      <w:bookmarkStart w:id="57" w:name="_Toc191220990"/>
       <w:r>
         <w:t>[RN19] Filtros</w:t>
       </w:r>
@@ -6634,7 +6747,7 @@
       <w:pPr>
         <w:pStyle w:val="Ttulo2"/>
       </w:pPr>
-      <w:bookmarkStart w:id="58" w:name="_Toc190193709"/>
+      <w:bookmarkStart w:id="58" w:name="_Toc191220991"/>
       <w:r>
         <w:t>[RN20] Filtros de pesquisa de tela “Agendamentos”</w:t>
       </w:r>
@@ -6650,7 +6763,7 @@
       <w:pPr>
         <w:pStyle w:val="Ttulo2"/>
       </w:pPr>
-      <w:bookmarkStart w:id="59" w:name="_Toc190193710"/>
+      <w:bookmarkStart w:id="59" w:name="_Toc191220992"/>
       <w:r>
         <w:t>[R</w:t>
       </w:r>
@@ -6717,7 +6830,6 @@
     </w:p>
     <w:p>
       <w:r>
-        <w:lastRenderedPageBreak/>
         <w:t>Observação: os números totais de agendamentos NÃO deverão considerar os agendamentos cancelados.</w:t>
       </w:r>
     </w:p>
@@ -6791,7 +6903,7 @@
       <w:pPr>
         <w:pStyle w:val="Ttulo2"/>
       </w:pPr>
-      <w:bookmarkStart w:id="60" w:name="_Toc190193711"/>
+      <w:bookmarkStart w:id="60" w:name="_Toc191220993"/>
       <w:r>
         <w:t>[RN22] Métodos de pagamento</w:t>
       </w:r>
@@ -7302,7 +7414,7 @@
         <w:rFonts w:ascii="Symbol" w:eastAsiaTheme="minorHAnsi" w:hAnsi="Symbol" w:cstheme="minorBidi" w:hint="default"/>
       </w:rPr>
     </w:lvl>
-    <w:lvl w:ilvl="1" w:tplc="04160003" w:tentative="1">
+    <w:lvl w:ilvl="1" w:tplc="04160003">
       <w:start w:val="1"/>
       <w:numFmt w:val="bullet"/>
       <w:lvlText w:val="o"/>

</xml_diff>

<commit_message>
Atualização RN de recuperação de senha | 24/02/25
</commit_message>
<xml_diff>
--- a/Documentos/Estrutural/2- Requisitos do Sistema - My Nail Salon.docx
+++ b/Documentos/Estrutural/2- Requisitos do Sistema - My Nail Salon.docx
@@ -6133,6 +6133,26 @@
     </w:p>
     <w:p>
       <w:r>
+        <w:t>Texto da tela pós-clique no link “Esqueci minha senha”:</w:t>
+      </w:r>
+    </w:p>
+    <w:p>
+      <w:pPr>
+        <w:rPr>
+          <w:i/>
+          <w:iCs/>
+        </w:rPr>
+      </w:pPr>
+      <w:r>
+        <w:rPr>
+          <w:i/>
+          <w:iCs/>
+        </w:rPr>
+        <w:t>“Informe seu e-mail associado à sua conta e vamos te enviar um e-mail com instruções para resetar sua senha.”</w:t>
+      </w:r>
+    </w:p>
+    <w:p>
+      <w:r>
         <w:t>Quando o usuário abrir no navegador o link enviado para redefinir sua senha de acesso, na tela aberta em questão deverá haver 2 campos e um botão, sendo:</w:t>
       </w:r>
     </w:p>
@@ -6226,6 +6246,7 @@
           <w:i/>
           <w:iCs/>
         </w:rPr>
+        <w:lastRenderedPageBreak/>
         <w:t xml:space="preserve">Clique </w:t>
       </w:r>
       <w:r>
@@ -6251,7 +6272,6 @@
       </w:pPr>
       <w:bookmarkStart w:id="47" w:name="_Toc191220980"/>
       <w:r>
-        <w:lastRenderedPageBreak/>
         <w:t>[RN09] Critérios de criação de senha</w:t>
       </w:r>
       <w:bookmarkEnd w:id="47"/>

</xml_diff>

<commit_message>
Correção do texto da RN de recuperação de senha
</commit_message>
<xml_diff>
--- a/Documentos/Estrutural/2- Requisitos do Sistema - My Nail Salon.docx
+++ b/Documentos/Estrutural/2- Requisitos do Sistema - My Nail Salon.docx
@@ -4676,7 +4676,23 @@
         <w:t xml:space="preserve">Este documento tem como objetivo descrever os requisitos funcionais, não funcionais e as regras de negócio do </w:t>
       </w:r>
       <w:r>
-        <w:t>sistema web My Nail Salon.</w:t>
+        <w:t xml:space="preserve">sistema web </w:t>
+      </w:r>
+      <w:proofErr w:type="spellStart"/>
+      <w:r>
+        <w:t>My</w:t>
+      </w:r>
+      <w:proofErr w:type="spellEnd"/>
+      <w:r>
+        <w:t xml:space="preserve"> </w:t>
+      </w:r>
+      <w:proofErr w:type="spellStart"/>
+      <w:r>
+        <w:t>Nail</w:t>
+      </w:r>
+      <w:proofErr w:type="spellEnd"/>
+      <w:r>
+        <w:t xml:space="preserve"> Salon.</w:t>
       </w:r>
     </w:p>
     <w:p/>
@@ -4729,7 +4745,15 @@
       </w:pPr>
       <w:bookmarkStart w:id="3" w:name="_Toc191220936"/>
       <w:r>
-        <w:t>[RF01] Manter perfis de acesso</w:t>
+        <w:t>[RF01</w:t>
+      </w:r>
+      <w:proofErr w:type="gramStart"/>
+      <w:r>
+        <w:t>] Manter</w:t>
+      </w:r>
+      <w:proofErr w:type="gramEnd"/>
+      <w:r>
+        <w:t xml:space="preserve"> perfis de acesso</w:t>
       </w:r>
       <w:bookmarkEnd w:id="3"/>
     </w:p>
@@ -4790,7 +4814,15 @@
       </w:pPr>
       <w:bookmarkStart w:id="6" w:name="_Toc191220939"/>
       <w:r>
-        <w:t>[RF02] Manter profissionais</w:t>
+        <w:t>[RF02</w:t>
+      </w:r>
+      <w:proofErr w:type="gramStart"/>
+      <w:r>
+        <w:t>] Manter</w:t>
+      </w:r>
+      <w:proofErr w:type="gramEnd"/>
+      <w:r>
+        <w:t xml:space="preserve"> profissionais</w:t>
       </w:r>
       <w:bookmarkEnd w:id="6"/>
     </w:p>
@@ -4866,7 +4898,15 @@
       </w:pPr>
       <w:bookmarkStart w:id="10" w:name="_Toc191220943"/>
       <w:r>
-        <w:t>[RF03] Manter procedimentos</w:t>
+        <w:t>[RF03</w:t>
+      </w:r>
+      <w:proofErr w:type="gramStart"/>
+      <w:r>
+        <w:t>] Manter</w:t>
+      </w:r>
+      <w:proofErr w:type="gramEnd"/>
+      <w:r>
+        <w:t xml:space="preserve"> procedimentos</w:t>
       </w:r>
       <w:bookmarkEnd w:id="10"/>
     </w:p>
@@ -4942,7 +4982,15 @@
       </w:pPr>
       <w:bookmarkStart w:id="14" w:name="_Toc191220947"/>
       <w:r>
-        <w:t>[RF04] Manter clientes</w:t>
+        <w:t>[RF04</w:t>
+      </w:r>
+      <w:proofErr w:type="gramStart"/>
+      <w:r>
+        <w:t>] Manter</w:t>
+      </w:r>
+      <w:proofErr w:type="gramEnd"/>
+      <w:r>
+        <w:t xml:space="preserve"> clientes</w:t>
       </w:r>
       <w:bookmarkEnd w:id="14"/>
     </w:p>
@@ -5006,7 +5054,15 @@
       </w:pPr>
       <w:bookmarkStart w:id="18" w:name="_Toc191220951"/>
       <w:r>
-        <w:t>[RF05] Manter agendamentos</w:t>
+        <w:t>[RF05</w:t>
+      </w:r>
+      <w:proofErr w:type="gramStart"/>
+      <w:r>
+        <w:t>] Manter</w:t>
+      </w:r>
+      <w:proofErr w:type="gramEnd"/>
+      <w:r>
+        <w:t xml:space="preserve"> agendamentos</w:t>
       </w:r>
       <w:bookmarkEnd w:id="18"/>
     </w:p>
@@ -5073,7 +5129,15 @@
       </w:pPr>
       <w:bookmarkStart w:id="22" w:name="_Toc191220955"/>
       <w:r>
-        <w:t>[RF06] Gerar relatório de agendamentos realizados</w:t>
+        <w:t>[RF06</w:t>
+      </w:r>
+      <w:proofErr w:type="gramStart"/>
+      <w:r>
+        <w:t>] Gerar</w:t>
+      </w:r>
+      <w:proofErr w:type="gramEnd"/>
+      <w:r>
+        <w:t xml:space="preserve"> relatório de agendamentos realizados</w:t>
       </w:r>
       <w:bookmarkEnd w:id="22"/>
     </w:p>
@@ -5095,7 +5159,15 @@
       </w:pPr>
       <w:bookmarkStart w:id="23" w:name="_Toc191220956"/>
       <w:r>
-        <w:t>[RF07] Realizar logout</w:t>
+        <w:t>[RF07</w:t>
+      </w:r>
+      <w:proofErr w:type="gramStart"/>
+      <w:r>
+        <w:t>] Realizar</w:t>
+      </w:r>
+      <w:proofErr w:type="gramEnd"/>
+      <w:r>
+        <w:t xml:space="preserve"> logout</w:t>
       </w:r>
       <w:bookmarkEnd w:id="23"/>
     </w:p>
@@ -5114,11 +5186,16 @@
       </w:pPr>
       <w:bookmarkStart w:id="24" w:name="_Toc191220957"/>
       <w:r>
-        <w:t>[RF08] Confirmar</w:t>
+        <w:t>[RF08</w:t>
+      </w:r>
+      <w:proofErr w:type="gramStart"/>
+      <w:r>
+        <w:t>] Confirmar</w:t>
       </w:r>
       <w:r>
         <w:t xml:space="preserve"> ou cancelar</w:t>
       </w:r>
+      <w:proofErr w:type="gramEnd"/>
       <w:r>
         <w:t xml:space="preserve"> agendamentos</w:t>
       </w:r>
@@ -5145,7 +5222,15 @@
       </w:pPr>
       <w:bookmarkStart w:id="25" w:name="_Toc191220958"/>
       <w:r>
-        <w:t>[RF09] Recuperar senha de acesso</w:t>
+        <w:t>[RF09</w:t>
+      </w:r>
+      <w:proofErr w:type="gramStart"/>
+      <w:r>
+        <w:t>] Recuperar</w:t>
+      </w:r>
+      <w:proofErr w:type="gramEnd"/>
+      <w:r>
+        <w:t xml:space="preserve"> senha de acesso</w:t>
       </w:r>
       <w:bookmarkEnd w:id="25"/>
     </w:p>
@@ -5164,7 +5249,15 @@
       </w:pPr>
       <w:bookmarkStart w:id="26" w:name="_Toc191220959"/>
       <w:r>
-        <w:t>[RF10] Trocar senha</w:t>
+        <w:t>[RF10</w:t>
+      </w:r>
+      <w:proofErr w:type="gramStart"/>
+      <w:r>
+        <w:t>] Trocar</w:t>
+      </w:r>
+      <w:proofErr w:type="gramEnd"/>
+      <w:r>
+        <w:t xml:space="preserve"> senha</w:t>
       </w:r>
       <w:bookmarkEnd w:id="26"/>
     </w:p>
@@ -5183,7 +5276,15 @@
       </w:pPr>
       <w:bookmarkStart w:id="27" w:name="_Toc191220960"/>
       <w:r>
-        <w:t>[RF11] Trocar e-mail</w:t>
+        <w:t>[RF11</w:t>
+      </w:r>
+      <w:proofErr w:type="gramStart"/>
+      <w:r>
+        <w:t>] Trocar</w:t>
+      </w:r>
+      <w:proofErr w:type="gramEnd"/>
+      <w:r>
+        <w:t xml:space="preserve"> e-mail</w:t>
       </w:r>
       <w:bookmarkEnd w:id="27"/>
     </w:p>
@@ -5202,7 +5303,15 @@
       </w:pPr>
       <w:bookmarkStart w:id="28" w:name="_Toc191220961"/>
       <w:r>
-        <w:t>[RF12] Acessar o sistema</w:t>
+        <w:t>[RF12</w:t>
+      </w:r>
+      <w:proofErr w:type="gramStart"/>
+      <w:r>
+        <w:t>] Acessar</w:t>
+      </w:r>
+      <w:proofErr w:type="gramEnd"/>
+      <w:r>
+        <w:t xml:space="preserve"> o sistema</w:t>
       </w:r>
       <w:bookmarkEnd w:id="28"/>
     </w:p>
@@ -5218,13 +5327,29 @@
       </w:pPr>
       <w:bookmarkStart w:id="29" w:name="_Toc191220962"/>
       <w:r>
-        <w:t>[RF13] Notificar confirmação ou cancelamento de agendamento</w:t>
+        <w:t>[RF13</w:t>
+      </w:r>
+      <w:proofErr w:type="gramStart"/>
+      <w:r>
+        <w:t>] Notificar</w:t>
+      </w:r>
+      <w:proofErr w:type="gramEnd"/>
+      <w:r>
+        <w:t xml:space="preserve"> confirmação ou cancelamento de agendamento</w:t>
       </w:r>
       <w:bookmarkEnd w:id="29"/>
     </w:p>
     <w:p>
       <w:r>
-        <w:t>O sistema deve emitir uma notificação ao profissional (independente do tipo de perfil) acerca da confirmação ou cancelamento de algum procedimento.</w:t>
+        <w:t>O sistema deve emitir uma notificação ao profissional (</w:t>
+      </w:r>
+      <w:proofErr w:type="spellStart"/>
+      <w:r>
+        <w:t>independente</w:t>
+      </w:r>
+      <w:proofErr w:type="spellEnd"/>
+      <w:r>
+        <w:t xml:space="preserve"> do tipo de perfil) acerca da confirmação ou cancelamento de algum procedimento.</w:t>
       </w:r>
     </w:p>
     <w:p/>
@@ -5234,7 +5359,15 @@
       </w:pPr>
       <w:bookmarkStart w:id="30" w:name="_Toc191220963"/>
       <w:r>
-        <w:t>[RF14] Consultar dados cadastrados</w:t>
+        <w:t>[RF14</w:t>
+      </w:r>
+      <w:proofErr w:type="gramStart"/>
+      <w:r>
+        <w:t>] Consultar</w:t>
+      </w:r>
+      <w:proofErr w:type="gramEnd"/>
+      <w:r>
+        <w:t xml:space="preserve"> dados cadastrados</w:t>
       </w:r>
       <w:bookmarkEnd w:id="30"/>
     </w:p>
@@ -5278,10 +5411,26 @@
     </w:p>
     <w:p>
       <w:r>
-        <w:t>O sistema deverá ser desenvolvido usando as linguagens de marcação HTML5, de estilo CSS3 e de programação JavaScript. O banco de dados para registro das informações deverá ser o MySQL</w:t>
-      </w:r>
-      <w:r>
-        <w:t xml:space="preserve"> e o framework a ser utilizado para testes unitários deverá ser o Jest.</w:t>
+        <w:t xml:space="preserve">O sistema deverá ser desenvolvido usando as linguagens de marcação HTML5, de estilo CSS3 e de programação </w:t>
+      </w:r>
+      <w:proofErr w:type="spellStart"/>
+      <w:r>
+        <w:t>JavaScript</w:t>
+      </w:r>
+      <w:proofErr w:type="spellEnd"/>
+      <w:r>
+        <w:t>. O banco de dados para registro das informações deverá ser o MySQL</w:t>
+      </w:r>
+      <w:r>
+        <w:t xml:space="preserve"> e o framework a ser utilizado para testes unitários deverá ser o </w:t>
+      </w:r>
+      <w:proofErr w:type="spellStart"/>
+      <w:r>
+        <w:t>Jest</w:t>
+      </w:r>
+      <w:proofErr w:type="spellEnd"/>
+      <w:r>
+        <w:t>.</w:t>
       </w:r>
       <w:r>
         <w:t xml:space="preserve"> (RN11)</w:t>
@@ -5499,7 +5648,15 @@
         </w:numPr>
       </w:pPr>
       <w:r>
-        <w:t xml:space="preserve">Descrição do perfil (quais controles o mesmo </w:t>
+        <w:t xml:space="preserve">Descrição do perfil (quais controles </w:t>
+      </w:r>
+      <w:proofErr w:type="gramStart"/>
+      <w:r>
+        <w:t>o mesmo</w:t>
+      </w:r>
+      <w:proofErr w:type="gramEnd"/>
+      <w:r>
+        <w:t xml:space="preserve"> </w:t>
       </w:r>
       <w:r>
         <w:t>terá</w:t>
@@ -6128,7 +6285,15 @@
     </w:p>
     <w:p>
       <w:r>
-        <w:t>Caso o usuário tenha perdido ou esquecido sua senha, poderá recuperá-la através da opção “Esqueci minha senha” exibida na tela de login do sistema. Ao clicá-la, deverá ser direcionado para uma tela onde informará seu endereço de e-mail e, inserindo-o, receberá um link para criar uma nova senha.</w:t>
+        <w:t xml:space="preserve">Caso o usuário tenha perdido ou esquecido sua senha, poderá recuperá-la através da opção “Esqueci minha senha” exibida na tela de login do sistema. Ao clicá-la, deverá ser direcionado para uma tela onde informará seu endereço de e-mail e, inserindo-o, receberá um link para </w:t>
+      </w:r>
+      <w:proofErr w:type="gramStart"/>
+      <w:r>
+        <w:t>criar uma nova</w:t>
+      </w:r>
+      <w:proofErr w:type="gramEnd"/>
+      <w:r>
+        <w:t xml:space="preserve"> senha.</w:t>
       </w:r>
     </w:p>
     <w:p>
@@ -6148,7 +6313,21 @@
           <w:i/>
           <w:iCs/>
         </w:rPr>
-        <w:t>“Informe seu e-mail associado à sua conta e vamos te enviar um e-mail com instruções para resetar sua senha.”</w:t>
+        <w:t>“</w:t>
+      </w:r>
+      <w:r>
+        <w:rPr>
+          <w:i/>
+          <w:iCs/>
+        </w:rPr>
+        <w:t>Sem problemas! Vamos te enviar por e-mail instruções para resetar sua senha.</w:t>
+      </w:r>
+      <w:r>
+        <w:rPr>
+          <w:i/>
+          <w:iCs/>
+        </w:rPr>
+        <w:t>”</w:t>
       </w:r>
     </w:p>
     <w:p>
@@ -6211,7 +6390,15 @@
     </w:p>
     <w:p>
       <w:r>
-        <w:t>Tendo sido redefinida a senha, uma mensagem na tela deverá ser exibida informando o usuário sobre a redefinição realizada com sucesso, juntamento com o link para que o mesmo possa retornar à tela de login e acessar o sistema.</w:t>
+        <w:t xml:space="preserve">Tendo sido redefinida a senha, uma mensagem na tela deverá ser exibida informando o usuário sobre a redefinição realizada com sucesso, juntamento com o link para que </w:t>
+      </w:r>
+      <w:proofErr w:type="gramStart"/>
+      <w:r>
+        <w:t>o mesmo</w:t>
+      </w:r>
+      <w:proofErr w:type="gramEnd"/>
+      <w:r>
+        <w:t xml:space="preserve"> possa retornar à tela de login e acessar o sistema.</w:t>
       </w:r>
     </w:p>
     <w:p>
@@ -6246,7 +6433,6 @@
           <w:i/>
           <w:iCs/>
         </w:rPr>
-        <w:lastRenderedPageBreak/>
         <w:t xml:space="preserve">Clique </w:t>
       </w:r>
       <w:r>
@@ -6854,8 +7040,13 @@
       </w:r>
     </w:p>
     <w:p>
-      <w:r>
-        <w:t>Template das mensagens:</w:t>
+      <w:proofErr w:type="spellStart"/>
+      <w:r>
+        <w:t>Template</w:t>
+      </w:r>
+      <w:proofErr w:type="spellEnd"/>
+      <w:r>
+        <w:t xml:space="preserve"> das mensagens:</w:t>
       </w:r>
     </w:p>
     <w:p>
@@ -6885,37 +7076,71 @@
           <w:i/>
           <w:iCs/>
         </w:rPr>
-        <w:t>Total de agendamentos marcados com você hoje: xx</w:t>
-      </w:r>
-    </w:p>
-    <w:p>
-      <w:pPr>
+        <w:t xml:space="preserve">Total de agendamentos marcados com você hoje: </w:t>
+      </w:r>
+      <w:proofErr w:type="spellStart"/>
+      <w:r>
         <w:rPr>
           <w:i/>
           <w:iCs/>
         </w:rPr>
-      </w:pPr>
-      <w:r>
+        <w:t>xx</w:t>
+      </w:r>
+      <w:proofErr w:type="spellEnd"/>
+    </w:p>
+    <w:p>
+      <w:pPr>
         <w:rPr>
           <w:i/>
           <w:iCs/>
         </w:rPr>
-        <w:t>Total de agendamentos marcados com você amanhã: xx</w:t>
-      </w:r>
-    </w:p>
-    <w:p>
-      <w:pPr>
+      </w:pPr>
+      <w:r>
         <w:rPr>
           <w:i/>
           <w:iCs/>
         </w:rPr>
-      </w:pPr>
+        <w:t xml:space="preserve">Total de agendamentos marcados com você amanhã: </w:t>
+      </w:r>
+      <w:proofErr w:type="spellStart"/>
       <w:r>
         <w:rPr>
           <w:i/>
           <w:iCs/>
         </w:rPr>
-        <w:t>Total de agendamentos marcados com você essa semana: xx”</w:t>
+        <w:t>xx</w:t>
+      </w:r>
+      <w:proofErr w:type="spellEnd"/>
+    </w:p>
+    <w:p>
+      <w:pPr>
+        <w:rPr>
+          <w:i/>
+          <w:iCs/>
+        </w:rPr>
+      </w:pPr>
+      <w:r>
+        <w:rPr>
+          <w:i/>
+          <w:iCs/>
+        </w:rPr>
+        <w:t xml:space="preserve">Total de agendamentos marcados com você essa semana: </w:t>
+      </w:r>
+      <w:proofErr w:type="spellStart"/>
+      <w:r>
+        <w:rPr>
+          <w:i/>
+          <w:iCs/>
+        </w:rPr>
+        <w:t>xx</w:t>
+      </w:r>
+      <w:proofErr w:type="spellEnd"/>
+      <w:r>
+        <w:rPr>
+          <w:i/>
+          <w:iCs/>
+        </w:rPr>
+        <w:t>”</w:t>
       </w:r>
     </w:p>
     <w:p/>
@@ -6984,7 +7209,15 @@
     </w:p>
     <w:p>
       <w:r>
-        <w:t>Deverá ser possível cadastrar um agendamento com mais de 1 tipo de pagamento.</w:t>
+        <w:t xml:space="preserve">Deverá ser possível cadastrar um agendamento com mais de 1 </w:t>
+      </w:r>
+      <w:proofErr w:type="spellStart"/>
+      <w:r>
+        <w:t>tipo</w:t>
+      </w:r>
+      <w:proofErr w:type="spellEnd"/>
+      <w:r>
+        <w:t xml:space="preserve"> de pagamento.</w:t>
       </w:r>
     </w:p>
     <w:p/>

</xml_diff>

<commit_message>
Atualização da RN de recuperação de senha | 3 | 24/02/25
</commit_message>
<xml_diff>
--- a/Documentos/Estrutural/2- Requisitos do Sistema - My Nail Salon.docx
+++ b/Documentos/Estrutural/2- Requisitos do Sistema - My Nail Salon.docx
@@ -233,7 +233,7 @@
           <w:r>
             <w:fldChar w:fldCharType="separate"/>
           </w:r>
-          <w:hyperlink w:anchor="_Toc191220933" w:history="1">
+          <w:hyperlink w:anchor="_Toc191312883" w:history="1">
             <w:r>
               <w:rPr>
                 <w:rStyle w:val="Hyperlink"/>
@@ -276,7 +276,7 @@
                 <w:noProof/>
                 <w:webHidden/>
               </w:rPr>
-              <w:instrText xml:space="preserve"> PAGEREF _Toc191220933 \h </w:instrText>
+              <w:instrText xml:space="preserve"> PAGEREF _Toc191312883 \h </w:instrText>
             </w:r>
             <w:r>
               <w:rPr>
@@ -321,7 +321,7 @@
               <w:lang w:eastAsia="pt-BR"/>
             </w:rPr>
           </w:pPr>
-          <w:hyperlink w:anchor="_Toc191220934" w:history="1">
+          <w:hyperlink w:anchor="_Toc191312884" w:history="1">
             <w:r>
               <w:rPr>
                 <w:rStyle w:val="Hyperlink"/>
@@ -364,7 +364,7 @@
                 <w:noProof/>
                 <w:webHidden/>
               </w:rPr>
-              <w:instrText xml:space="preserve"> PAGEREF _Toc191220934 \h </w:instrText>
+              <w:instrText xml:space="preserve"> PAGEREF _Toc191312884 \h </w:instrText>
             </w:r>
             <w:r>
               <w:rPr>
@@ -409,7 +409,7 @@
               <w:lang w:eastAsia="pt-BR"/>
             </w:rPr>
           </w:pPr>
-          <w:hyperlink w:anchor="_Toc191220935" w:history="1">
+          <w:hyperlink w:anchor="_Toc191312885" w:history="1">
             <w:r>
               <w:rPr>
                 <w:rStyle w:val="Hyperlink"/>
@@ -452,7 +452,7 @@
                 <w:noProof/>
                 <w:webHidden/>
               </w:rPr>
-              <w:instrText xml:space="preserve"> PAGEREF _Toc191220935 \h </w:instrText>
+              <w:instrText xml:space="preserve"> PAGEREF _Toc191312885 \h </w:instrText>
             </w:r>
             <w:r>
               <w:rPr>
@@ -496,7 +496,7 @@
               <w:lang w:eastAsia="pt-BR"/>
             </w:rPr>
           </w:pPr>
-          <w:hyperlink w:anchor="_Toc191220936" w:history="1">
+          <w:hyperlink w:anchor="_Toc191312886" w:history="1">
             <w:r>
               <w:rPr>
                 <w:rStyle w:val="Hyperlink"/>
@@ -523,7 +523,7 @@
                 <w:noProof/>
                 <w:webHidden/>
               </w:rPr>
-              <w:instrText xml:space="preserve"> PAGEREF _Toc191220936 \h </w:instrText>
+              <w:instrText xml:space="preserve"> PAGEREF _Toc191312886 \h </w:instrText>
             </w:r>
             <w:r>
               <w:rPr>
@@ -567,7 +567,7 @@
               <w:lang w:eastAsia="pt-BR"/>
             </w:rPr>
           </w:pPr>
-          <w:hyperlink w:anchor="_Toc191220937" w:history="1">
+          <w:hyperlink w:anchor="_Toc191312887" w:history="1">
             <w:r>
               <w:rPr>
                 <w:rStyle w:val="Hyperlink"/>
@@ -594,7 +594,7 @@
                 <w:noProof/>
                 <w:webHidden/>
               </w:rPr>
-              <w:instrText xml:space="preserve"> PAGEREF _Toc191220937 \h </w:instrText>
+              <w:instrText xml:space="preserve"> PAGEREF _Toc191312887 \h </w:instrText>
             </w:r>
             <w:r>
               <w:rPr>
@@ -638,7 +638,7 @@
               <w:lang w:eastAsia="pt-BR"/>
             </w:rPr>
           </w:pPr>
-          <w:hyperlink w:anchor="_Toc191220938" w:history="1">
+          <w:hyperlink w:anchor="_Toc191312888" w:history="1">
             <w:r>
               <w:rPr>
                 <w:rStyle w:val="Hyperlink"/>
@@ -665,7 +665,7 @@
                 <w:noProof/>
                 <w:webHidden/>
               </w:rPr>
-              <w:instrText xml:space="preserve"> PAGEREF _Toc191220938 \h </w:instrText>
+              <w:instrText xml:space="preserve"> PAGEREF _Toc191312888 \h </w:instrText>
             </w:r>
             <w:r>
               <w:rPr>
@@ -709,7 +709,7 @@
               <w:lang w:eastAsia="pt-BR"/>
             </w:rPr>
           </w:pPr>
-          <w:hyperlink w:anchor="_Toc191220939" w:history="1">
+          <w:hyperlink w:anchor="_Toc191312889" w:history="1">
             <w:r>
               <w:rPr>
                 <w:rStyle w:val="Hyperlink"/>
@@ -736,7 +736,7 @@
                 <w:noProof/>
                 <w:webHidden/>
               </w:rPr>
-              <w:instrText xml:space="preserve"> PAGEREF _Toc191220939 \h </w:instrText>
+              <w:instrText xml:space="preserve"> PAGEREF _Toc191312889 \h </w:instrText>
             </w:r>
             <w:r>
               <w:rPr>
@@ -780,7 +780,7 @@
               <w:lang w:eastAsia="pt-BR"/>
             </w:rPr>
           </w:pPr>
-          <w:hyperlink w:anchor="_Toc191220940" w:history="1">
+          <w:hyperlink w:anchor="_Toc191312890" w:history="1">
             <w:r>
               <w:rPr>
                 <w:rStyle w:val="Hyperlink"/>
@@ -807,7 +807,7 @@
                 <w:noProof/>
                 <w:webHidden/>
               </w:rPr>
-              <w:instrText xml:space="preserve"> PAGEREF _Toc191220940 \h </w:instrText>
+              <w:instrText xml:space="preserve"> PAGEREF _Toc191312890 \h </w:instrText>
             </w:r>
             <w:r>
               <w:rPr>
@@ -851,7 +851,7 @@
               <w:lang w:eastAsia="pt-BR"/>
             </w:rPr>
           </w:pPr>
-          <w:hyperlink w:anchor="_Toc191220941" w:history="1">
+          <w:hyperlink w:anchor="_Toc191312891" w:history="1">
             <w:r>
               <w:rPr>
                 <w:rStyle w:val="Hyperlink"/>
@@ -878,7 +878,7 @@
                 <w:noProof/>
                 <w:webHidden/>
               </w:rPr>
-              <w:instrText xml:space="preserve"> PAGEREF _Toc191220941 \h </w:instrText>
+              <w:instrText xml:space="preserve"> PAGEREF _Toc191312891 \h </w:instrText>
             </w:r>
             <w:r>
               <w:rPr>
@@ -922,7 +922,7 @@
               <w:lang w:eastAsia="pt-BR"/>
             </w:rPr>
           </w:pPr>
-          <w:hyperlink w:anchor="_Toc191220942" w:history="1">
+          <w:hyperlink w:anchor="_Toc191312892" w:history="1">
             <w:r>
               <w:rPr>
                 <w:rStyle w:val="Hyperlink"/>
@@ -949,7 +949,7 @@
                 <w:noProof/>
                 <w:webHidden/>
               </w:rPr>
-              <w:instrText xml:space="preserve"> PAGEREF _Toc191220942 \h </w:instrText>
+              <w:instrText xml:space="preserve"> PAGEREF _Toc191312892 \h </w:instrText>
             </w:r>
             <w:r>
               <w:rPr>
@@ -993,7 +993,7 @@
               <w:lang w:eastAsia="pt-BR"/>
             </w:rPr>
           </w:pPr>
-          <w:hyperlink w:anchor="_Toc191220943" w:history="1">
+          <w:hyperlink w:anchor="_Toc191312893" w:history="1">
             <w:r>
               <w:rPr>
                 <w:rStyle w:val="Hyperlink"/>
@@ -1020,7 +1020,7 @@
                 <w:noProof/>
                 <w:webHidden/>
               </w:rPr>
-              <w:instrText xml:space="preserve"> PAGEREF _Toc191220943 \h </w:instrText>
+              <w:instrText xml:space="preserve"> PAGEREF _Toc191312893 \h </w:instrText>
             </w:r>
             <w:r>
               <w:rPr>
@@ -1064,7 +1064,7 @@
               <w:lang w:eastAsia="pt-BR"/>
             </w:rPr>
           </w:pPr>
-          <w:hyperlink w:anchor="_Toc191220944" w:history="1">
+          <w:hyperlink w:anchor="_Toc191312894" w:history="1">
             <w:r>
               <w:rPr>
                 <w:rStyle w:val="Hyperlink"/>
@@ -1091,7 +1091,7 @@
                 <w:noProof/>
                 <w:webHidden/>
               </w:rPr>
-              <w:instrText xml:space="preserve"> PAGEREF _Toc191220944 \h </w:instrText>
+              <w:instrText xml:space="preserve"> PAGEREF _Toc191312894 \h </w:instrText>
             </w:r>
             <w:r>
               <w:rPr>
@@ -1135,7 +1135,7 @@
               <w:lang w:eastAsia="pt-BR"/>
             </w:rPr>
           </w:pPr>
-          <w:hyperlink w:anchor="_Toc191220945" w:history="1">
+          <w:hyperlink w:anchor="_Toc191312895" w:history="1">
             <w:r>
               <w:rPr>
                 <w:rStyle w:val="Hyperlink"/>
@@ -1162,7 +1162,7 @@
                 <w:noProof/>
                 <w:webHidden/>
               </w:rPr>
-              <w:instrText xml:space="preserve"> PAGEREF _Toc191220945 \h </w:instrText>
+              <w:instrText xml:space="preserve"> PAGEREF _Toc191312895 \h </w:instrText>
             </w:r>
             <w:r>
               <w:rPr>
@@ -1206,7 +1206,7 @@
               <w:lang w:eastAsia="pt-BR"/>
             </w:rPr>
           </w:pPr>
-          <w:hyperlink w:anchor="_Toc191220946" w:history="1">
+          <w:hyperlink w:anchor="_Toc191312896" w:history="1">
             <w:r>
               <w:rPr>
                 <w:rStyle w:val="Hyperlink"/>
@@ -1233,7 +1233,7 @@
                 <w:noProof/>
                 <w:webHidden/>
               </w:rPr>
-              <w:instrText xml:space="preserve"> PAGEREF _Toc191220946 \h </w:instrText>
+              <w:instrText xml:space="preserve"> PAGEREF _Toc191312896 \h </w:instrText>
             </w:r>
             <w:r>
               <w:rPr>
@@ -1277,7 +1277,7 @@
               <w:lang w:eastAsia="pt-BR"/>
             </w:rPr>
           </w:pPr>
-          <w:hyperlink w:anchor="_Toc191220947" w:history="1">
+          <w:hyperlink w:anchor="_Toc191312897" w:history="1">
             <w:r>
               <w:rPr>
                 <w:rStyle w:val="Hyperlink"/>
@@ -1304,7 +1304,7 @@
                 <w:noProof/>
                 <w:webHidden/>
               </w:rPr>
-              <w:instrText xml:space="preserve"> PAGEREF _Toc191220947 \h </w:instrText>
+              <w:instrText xml:space="preserve"> PAGEREF _Toc191312897 \h </w:instrText>
             </w:r>
             <w:r>
               <w:rPr>
@@ -1348,7 +1348,7 @@
               <w:lang w:eastAsia="pt-BR"/>
             </w:rPr>
           </w:pPr>
-          <w:hyperlink w:anchor="_Toc191220948" w:history="1">
+          <w:hyperlink w:anchor="_Toc191312898" w:history="1">
             <w:r>
               <w:rPr>
                 <w:rStyle w:val="Hyperlink"/>
@@ -1375,7 +1375,7 @@
                 <w:noProof/>
                 <w:webHidden/>
               </w:rPr>
-              <w:instrText xml:space="preserve"> PAGEREF _Toc191220948 \h </w:instrText>
+              <w:instrText xml:space="preserve"> PAGEREF _Toc191312898 \h </w:instrText>
             </w:r>
             <w:r>
               <w:rPr>
@@ -1419,7 +1419,7 @@
               <w:lang w:eastAsia="pt-BR"/>
             </w:rPr>
           </w:pPr>
-          <w:hyperlink w:anchor="_Toc191220949" w:history="1">
+          <w:hyperlink w:anchor="_Toc191312899" w:history="1">
             <w:r>
               <w:rPr>
                 <w:rStyle w:val="Hyperlink"/>
@@ -1446,7 +1446,7 @@
                 <w:noProof/>
                 <w:webHidden/>
               </w:rPr>
-              <w:instrText xml:space="preserve"> PAGEREF _Toc191220949 \h </w:instrText>
+              <w:instrText xml:space="preserve"> PAGEREF _Toc191312899 \h </w:instrText>
             </w:r>
             <w:r>
               <w:rPr>
@@ -1490,7 +1490,7 @@
               <w:lang w:eastAsia="pt-BR"/>
             </w:rPr>
           </w:pPr>
-          <w:hyperlink w:anchor="_Toc191220950" w:history="1">
+          <w:hyperlink w:anchor="_Toc191312900" w:history="1">
             <w:r>
               <w:rPr>
                 <w:rStyle w:val="Hyperlink"/>
@@ -1517,7 +1517,7 @@
                 <w:noProof/>
                 <w:webHidden/>
               </w:rPr>
-              <w:instrText xml:space="preserve"> PAGEREF _Toc191220950 \h </w:instrText>
+              <w:instrText xml:space="preserve"> PAGEREF _Toc191312900 \h </w:instrText>
             </w:r>
             <w:r>
               <w:rPr>
@@ -1561,7 +1561,7 @@
               <w:lang w:eastAsia="pt-BR"/>
             </w:rPr>
           </w:pPr>
-          <w:hyperlink w:anchor="_Toc191220951" w:history="1">
+          <w:hyperlink w:anchor="_Toc191312901" w:history="1">
             <w:r>
               <w:rPr>
                 <w:rStyle w:val="Hyperlink"/>
@@ -1588,7 +1588,7 @@
                 <w:noProof/>
                 <w:webHidden/>
               </w:rPr>
-              <w:instrText xml:space="preserve"> PAGEREF _Toc191220951 \h </w:instrText>
+              <w:instrText xml:space="preserve"> PAGEREF _Toc191312901 \h </w:instrText>
             </w:r>
             <w:r>
               <w:rPr>
@@ -1632,7 +1632,7 @@
               <w:lang w:eastAsia="pt-BR"/>
             </w:rPr>
           </w:pPr>
-          <w:hyperlink w:anchor="_Toc191220952" w:history="1">
+          <w:hyperlink w:anchor="_Toc191312902" w:history="1">
             <w:r>
               <w:rPr>
                 <w:rStyle w:val="Hyperlink"/>
@@ -1659,7 +1659,7 @@
                 <w:noProof/>
                 <w:webHidden/>
               </w:rPr>
-              <w:instrText xml:space="preserve"> PAGEREF _Toc191220952 \h </w:instrText>
+              <w:instrText xml:space="preserve"> PAGEREF _Toc191312902 \h </w:instrText>
             </w:r>
             <w:r>
               <w:rPr>
@@ -1703,7 +1703,7 @@
               <w:lang w:eastAsia="pt-BR"/>
             </w:rPr>
           </w:pPr>
-          <w:hyperlink w:anchor="_Toc191220953" w:history="1">
+          <w:hyperlink w:anchor="_Toc191312903" w:history="1">
             <w:r>
               <w:rPr>
                 <w:rStyle w:val="Hyperlink"/>
@@ -1730,7 +1730,7 @@
                 <w:noProof/>
                 <w:webHidden/>
               </w:rPr>
-              <w:instrText xml:space="preserve"> PAGEREF _Toc191220953 \h </w:instrText>
+              <w:instrText xml:space="preserve"> PAGEREF _Toc191312903 \h </w:instrText>
             </w:r>
             <w:r>
               <w:rPr>
@@ -1774,7 +1774,7 @@
               <w:lang w:eastAsia="pt-BR"/>
             </w:rPr>
           </w:pPr>
-          <w:hyperlink w:anchor="_Toc191220954" w:history="1">
+          <w:hyperlink w:anchor="_Toc191312904" w:history="1">
             <w:r>
               <w:rPr>
                 <w:rStyle w:val="Hyperlink"/>
@@ -1801,7 +1801,7 @@
                 <w:noProof/>
                 <w:webHidden/>
               </w:rPr>
-              <w:instrText xml:space="preserve"> PAGEREF _Toc191220954 \h </w:instrText>
+              <w:instrText xml:space="preserve"> PAGEREF _Toc191312904 \h </w:instrText>
             </w:r>
             <w:r>
               <w:rPr>
@@ -1845,7 +1845,7 @@
               <w:lang w:eastAsia="pt-BR"/>
             </w:rPr>
           </w:pPr>
-          <w:hyperlink w:anchor="_Toc191220955" w:history="1">
+          <w:hyperlink w:anchor="_Toc191312905" w:history="1">
             <w:r>
               <w:rPr>
                 <w:rStyle w:val="Hyperlink"/>
@@ -1872,7 +1872,7 @@
                 <w:noProof/>
                 <w:webHidden/>
               </w:rPr>
-              <w:instrText xml:space="preserve"> PAGEREF _Toc191220955 \h </w:instrText>
+              <w:instrText xml:space="preserve"> PAGEREF _Toc191312905 \h </w:instrText>
             </w:r>
             <w:r>
               <w:rPr>
@@ -1916,7 +1916,7 @@
               <w:lang w:eastAsia="pt-BR"/>
             </w:rPr>
           </w:pPr>
-          <w:hyperlink w:anchor="_Toc191220956" w:history="1">
+          <w:hyperlink w:anchor="_Toc191312906" w:history="1">
             <w:r>
               <w:rPr>
                 <w:rStyle w:val="Hyperlink"/>
@@ -1943,7 +1943,7 @@
                 <w:noProof/>
                 <w:webHidden/>
               </w:rPr>
-              <w:instrText xml:space="preserve"> PAGEREF _Toc191220956 \h </w:instrText>
+              <w:instrText xml:space="preserve"> PAGEREF _Toc191312906 \h </w:instrText>
             </w:r>
             <w:r>
               <w:rPr>
@@ -1987,7 +1987,7 @@
               <w:lang w:eastAsia="pt-BR"/>
             </w:rPr>
           </w:pPr>
-          <w:hyperlink w:anchor="_Toc191220957" w:history="1">
+          <w:hyperlink w:anchor="_Toc191312907" w:history="1">
             <w:r>
               <w:rPr>
                 <w:rStyle w:val="Hyperlink"/>
@@ -2014,7 +2014,7 @@
                 <w:noProof/>
                 <w:webHidden/>
               </w:rPr>
-              <w:instrText xml:space="preserve"> PAGEREF _Toc191220957 \h </w:instrText>
+              <w:instrText xml:space="preserve"> PAGEREF _Toc191312907 \h </w:instrText>
             </w:r>
             <w:r>
               <w:rPr>
@@ -2058,7 +2058,7 @@
               <w:lang w:eastAsia="pt-BR"/>
             </w:rPr>
           </w:pPr>
-          <w:hyperlink w:anchor="_Toc191220958" w:history="1">
+          <w:hyperlink w:anchor="_Toc191312908" w:history="1">
             <w:r>
               <w:rPr>
                 <w:rStyle w:val="Hyperlink"/>
@@ -2085,7 +2085,7 @@
                 <w:noProof/>
                 <w:webHidden/>
               </w:rPr>
-              <w:instrText xml:space="preserve"> PAGEREF _Toc191220958 \h </w:instrText>
+              <w:instrText xml:space="preserve"> PAGEREF _Toc191312908 \h </w:instrText>
             </w:r>
             <w:r>
               <w:rPr>
@@ -2129,7 +2129,7 @@
               <w:lang w:eastAsia="pt-BR"/>
             </w:rPr>
           </w:pPr>
-          <w:hyperlink w:anchor="_Toc191220959" w:history="1">
+          <w:hyperlink w:anchor="_Toc191312909" w:history="1">
             <w:r>
               <w:rPr>
                 <w:rStyle w:val="Hyperlink"/>
@@ -2156,7 +2156,7 @@
                 <w:noProof/>
                 <w:webHidden/>
               </w:rPr>
-              <w:instrText xml:space="preserve"> PAGEREF _Toc191220959 \h </w:instrText>
+              <w:instrText xml:space="preserve"> PAGEREF _Toc191312909 \h </w:instrText>
             </w:r>
             <w:r>
               <w:rPr>
@@ -2200,7 +2200,7 @@
               <w:lang w:eastAsia="pt-BR"/>
             </w:rPr>
           </w:pPr>
-          <w:hyperlink w:anchor="_Toc191220960" w:history="1">
+          <w:hyperlink w:anchor="_Toc191312910" w:history="1">
             <w:r>
               <w:rPr>
                 <w:rStyle w:val="Hyperlink"/>
@@ -2227,7 +2227,7 @@
                 <w:noProof/>
                 <w:webHidden/>
               </w:rPr>
-              <w:instrText xml:space="preserve"> PAGEREF _Toc191220960 \h </w:instrText>
+              <w:instrText xml:space="preserve"> PAGEREF _Toc191312910 \h </w:instrText>
             </w:r>
             <w:r>
               <w:rPr>
@@ -2271,7 +2271,7 @@
               <w:lang w:eastAsia="pt-BR"/>
             </w:rPr>
           </w:pPr>
-          <w:hyperlink w:anchor="_Toc191220961" w:history="1">
+          <w:hyperlink w:anchor="_Toc191312911" w:history="1">
             <w:r>
               <w:rPr>
                 <w:rStyle w:val="Hyperlink"/>
@@ -2298,7 +2298,7 @@
                 <w:noProof/>
                 <w:webHidden/>
               </w:rPr>
-              <w:instrText xml:space="preserve"> PAGEREF _Toc191220961 \h </w:instrText>
+              <w:instrText xml:space="preserve"> PAGEREF _Toc191312911 \h </w:instrText>
             </w:r>
             <w:r>
               <w:rPr>
@@ -2342,7 +2342,7 @@
               <w:lang w:eastAsia="pt-BR"/>
             </w:rPr>
           </w:pPr>
-          <w:hyperlink w:anchor="_Toc191220962" w:history="1">
+          <w:hyperlink w:anchor="_Toc191312912" w:history="1">
             <w:r>
               <w:rPr>
                 <w:rStyle w:val="Hyperlink"/>
@@ -2369,7 +2369,7 @@
                 <w:noProof/>
                 <w:webHidden/>
               </w:rPr>
-              <w:instrText xml:space="preserve"> PAGEREF _Toc191220962 \h </w:instrText>
+              <w:instrText xml:space="preserve"> PAGEREF _Toc191312912 \h </w:instrText>
             </w:r>
             <w:r>
               <w:rPr>
@@ -2413,7 +2413,7 @@
               <w:lang w:eastAsia="pt-BR"/>
             </w:rPr>
           </w:pPr>
-          <w:hyperlink w:anchor="_Toc191220963" w:history="1">
+          <w:hyperlink w:anchor="_Toc191312913" w:history="1">
             <w:r>
               <w:rPr>
                 <w:rStyle w:val="Hyperlink"/>
@@ -2440,7 +2440,7 @@
                 <w:noProof/>
                 <w:webHidden/>
               </w:rPr>
-              <w:instrText xml:space="preserve"> PAGEREF _Toc191220963 \h </w:instrText>
+              <w:instrText xml:space="preserve"> PAGEREF _Toc191312913 \h </w:instrText>
             </w:r>
             <w:r>
               <w:rPr>
@@ -2485,7 +2485,7 @@
               <w:lang w:eastAsia="pt-BR"/>
             </w:rPr>
           </w:pPr>
-          <w:hyperlink w:anchor="_Toc191220964" w:history="1">
+          <w:hyperlink w:anchor="_Toc191312914" w:history="1">
             <w:r>
               <w:rPr>
                 <w:rStyle w:val="Hyperlink"/>
@@ -2528,7 +2528,7 @@
                 <w:noProof/>
                 <w:webHidden/>
               </w:rPr>
-              <w:instrText xml:space="preserve"> PAGEREF _Toc191220964 \h </w:instrText>
+              <w:instrText xml:space="preserve"> PAGEREF _Toc191312914 \h </w:instrText>
             </w:r>
             <w:r>
               <w:rPr>
@@ -2572,7 +2572,7 @@
               <w:lang w:eastAsia="pt-BR"/>
             </w:rPr>
           </w:pPr>
-          <w:hyperlink w:anchor="_Toc191220965" w:history="1">
+          <w:hyperlink w:anchor="_Toc191312915" w:history="1">
             <w:r>
               <w:rPr>
                 <w:rStyle w:val="Hyperlink"/>
@@ -2599,7 +2599,7 @@
                 <w:noProof/>
                 <w:webHidden/>
               </w:rPr>
-              <w:instrText xml:space="preserve"> PAGEREF _Toc191220965 \h </w:instrText>
+              <w:instrText xml:space="preserve"> PAGEREF _Toc191312915 \h </w:instrText>
             </w:r>
             <w:r>
               <w:rPr>
@@ -2643,7 +2643,7 @@
               <w:lang w:eastAsia="pt-BR"/>
             </w:rPr>
           </w:pPr>
-          <w:hyperlink w:anchor="_Toc191220966" w:history="1">
+          <w:hyperlink w:anchor="_Toc191312916" w:history="1">
             <w:r>
               <w:rPr>
                 <w:rStyle w:val="Hyperlink"/>
@@ -2670,7 +2670,7 @@
                 <w:noProof/>
                 <w:webHidden/>
               </w:rPr>
-              <w:instrText xml:space="preserve"> PAGEREF _Toc191220966 \h </w:instrText>
+              <w:instrText xml:space="preserve"> PAGEREF _Toc191312916 \h </w:instrText>
             </w:r>
             <w:r>
               <w:rPr>
@@ -2714,7 +2714,7 @@
               <w:lang w:eastAsia="pt-BR"/>
             </w:rPr>
           </w:pPr>
-          <w:hyperlink w:anchor="_Toc191220967" w:history="1">
+          <w:hyperlink w:anchor="_Toc191312917" w:history="1">
             <w:r>
               <w:rPr>
                 <w:rStyle w:val="Hyperlink"/>
@@ -2741,7 +2741,7 @@
                 <w:noProof/>
                 <w:webHidden/>
               </w:rPr>
-              <w:instrText xml:space="preserve"> PAGEREF _Toc191220967 \h </w:instrText>
+              <w:instrText xml:space="preserve"> PAGEREF _Toc191312917 \h </w:instrText>
             </w:r>
             <w:r>
               <w:rPr>
@@ -2785,7 +2785,7 @@
               <w:lang w:eastAsia="pt-BR"/>
             </w:rPr>
           </w:pPr>
-          <w:hyperlink w:anchor="_Toc191220968" w:history="1">
+          <w:hyperlink w:anchor="_Toc191312918" w:history="1">
             <w:r>
               <w:rPr>
                 <w:rStyle w:val="Hyperlink"/>
@@ -2812,7 +2812,7 @@
                 <w:noProof/>
                 <w:webHidden/>
               </w:rPr>
-              <w:instrText xml:space="preserve"> PAGEREF _Toc191220968 \h </w:instrText>
+              <w:instrText xml:space="preserve"> PAGEREF _Toc191312918 \h </w:instrText>
             </w:r>
             <w:r>
               <w:rPr>
@@ -2856,7 +2856,7 @@
               <w:lang w:eastAsia="pt-BR"/>
             </w:rPr>
           </w:pPr>
-          <w:hyperlink w:anchor="_Toc191220969" w:history="1">
+          <w:hyperlink w:anchor="_Toc191312919" w:history="1">
             <w:r>
               <w:rPr>
                 <w:rStyle w:val="Hyperlink"/>
@@ -2883,7 +2883,7 @@
                 <w:noProof/>
                 <w:webHidden/>
               </w:rPr>
-              <w:instrText xml:space="preserve"> PAGEREF _Toc191220969 \h </w:instrText>
+              <w:instrText xml:space="preserve"> PAGEREF _Toc191312919 \h </w:instrText>
             </w:r>
             <w:r>
               <w:rPr>
@@ -2927,7 +2927,7 @@
               <w:lang w:eastAsia="pt-BR"/>
             </w:rPr>
           </w:pPr>
-          <w:hyperlink w:anchor="_Toc191220970" w:history="1">
+          <w:hyperlink w:anchor="_Toc191312920" w:history="1">
             <w:r>
               <w:rPr>
                 <w:rStyle w:val="Hyperlink"/>
@@ -2954,7 +2954,7 @@
                 <w:noProof/>
                 <w:webHidden/>
               </w:rPr>
-              <w:instrText xml:space="preserve"> PAGEREF _Toc191220970 \h </w:instrText>
+              <w:instrText xml:space="preserve"> PAGEREF _Toc191312920 \h </w:instrText>
             </w:r>
             <w:r>
               <w:rPr>
@@ -2999,7 +2999,7 @@
               <w:lang w:eastAsia="pt-BR"/>
             </w:rPr>
           </w:pPr>
-          <w:hyperlink w:anchor="_Toc191220971" w:history="1">
+          <w:hyperlink w:anchor="_Toc191312921" w:history="1">
             <w:r>
               <w:rPr>
                 <w:rStyle w:val="Hyperlink"/>
@@ -3042,7 +3042,7 @@
                 <w:noProof/>
                 <w:webHidden/>
               </w:rPr>
-              <w:instrText xml:space="preserve"> PAGEREF _Toc191220971 \h </w:instrText>
+              <w:instrText xml:space="preserve"> PAGEREF _Toc191312921 \h </w:instrText>
             </w:r>
             <w:r>
               <w:rPr>
@@ -3086,7 +3086,7 @@
               <w:lang w:eastAsia="pt-BR"/>
             </w:rPr>
           </w:pPr>
-          <w:hyperlink w:anchor="_Toc191220972" w:history="1">
+          <w:hyperlink w:anchor="_Toc191312922" w:history="1">
             <w:r>
               <w:rPr>
                 <w:rStyle w:val="Hyperlink"/>
@@ -3113,7 +3113,7 @@
                 <w:noProof/>
                 <w:webHidden/>
               </w:rPr>
-              <w:instrText xml:space="preserve"> PAGEREF _Toc191220972 \h </w:instrText>
+              <w:instrText xml:space="preserve"> PAGEREF _Toc191312922 \h </w:instrText>
             </w:r>
             <w:r>
               <w:rPr>
@@ -3157,7 +3157,7 @@
               <w:lang w:eastAsia="pt-BR"/>
             </w:rPr>
           </w:pPr>
-          <w:hyperlink w:anchor="_Toc191220973" w:history="1">
+          <w:hyperlink w:anchor="_Toc191312923" w:history="1">
             <w:r>
               <w:rPr>
                 <w:rStyle w:val="Hyperlink"/>
@@ -3184,7 +3184,7 @@
                 <w:noProof/>
                 <w:webHidden/>
               </w:rPr>
-              <w:instrText xml:space="preserve"> PAGEREF _Toc191220973 \h </w:instrText>
+              <w:instrText xml:space="preserve"> PAGEREF _Toc191312923 \h </w:instrText>
             </w:r>
             <w:r>
               <w:rPr>
@@ -3228,7 +3228,7 @@
               <w:lang w:eastAsia="pt-BR"/>
             </w:rPr>
           </w:pPr>
-          <w:hyperlink w:anchor="_Toc191220974" w:history="1">
+          <w:hyperlink w:anchor="_Toc191312924" w:history="1">
             <w:r>
               <w:rPr>
                 <w:rStyle w:val="Hyperlink"/>
@@ -3255,7 +3255,7 @@
                 <w:noProof/>
                 <w:webHidden/>
               </w:rPr>
-              <w:instrText xml:space="preserve"> PAGEREF _Toc191220974 \h </w:instrText>
+              <w:instrText xml:space="preserve"> PAGEREF _Toc191312924 \h </w:instrText>
             </w:r>
             <w:r>
               <w:rPr>
@@ -3299,7 +3299,7 @@
               <w:lang w:eastAsia="pt-BR"/>
             </w:rPr>
           </w:pPr>
-          <w:hyperlink w:anchor="_Toc191220975" w:history="1">
+          <w:hyperlink w:anchor="_Toc191312925" w:history="1">
             <w:r>
               <w:rPr>
                 <w:rStyle w:val="Hyperlink"/>
@@ -3326,7 +3326,7 @@
                 <w:noProof/>
                 <w:webHidden/>
               </w:rPr>
-              <w:instrText xml:space="preserve"> PAGEREF _Toc191220975 \h </w:instrText>
+              <w:instrText xml:space="preserve"> PAGEREF _Toc191312925 \h </w:instrText>
             </w:r>
             <w:r>
               <w:rPr>
@@ -3370,7 +3370,7 @@
               <w:lang w:eastAsia="pt-BR"/>
             </w:rPr>
           </w:pPr>
-          <w:hyperlink w:anchor="_Toc191220976" w:history="1">
+          <w:hyperlink w:anchor="_Toc191312926" w:history="1">
             <w:r>
               <w:rPr>
                 <w:rStyle w:val="Hyperlink"/>
@@ -3397,7 +3397,7 @@
                 <w:noProof/>
                 <w:webHidden/>
               </w:rPr>
-              <w:instrText xml:space="preserve"> PAGEREF _Toc191220976 \h </w:instrText>
+              <w:instrText xml:space="preserve"> PAGEREF _Toc191312926 \h </w:instrText>
             </w:r>
             <w:r>
               <w:rPr>
@@ -3441,7 +3441,7 @@
               <w:lang w:eastAsia="pt-BR"/>
             </w:rPr>
           </w:pPr>
-          <w:hyperlink w:anchor="_Toc191220977" w:history="1">
+          <w:hyperlink w:anchor="_Toc191312927" w:history="1">
             <w:r>
               <w:rPr>
                 <w:rStyle w:val="Hyperlink"/>
@@ -3468,7 +3468,7 @@
                 <w:noProof/>
                 <w:webHidden/>
               </w:rPr>
-              <w:instrText xml:space="preserve"> PAGEREF _Toc191220977 \h </w:instrText>
+              <w:instrText xml:space="preserve"> PAGEREF _Toc191312927 \h </w:instrText>
             </w:r>
             <w:r>
               <w:rPr>
@@ -3512,7 +3512,7 @@
               <w:lang w:eastAsia="pt-BR"/>
             </w:rPr>
           </w:pPr>
-          <w:hyperlink w:anchor="_Toc191220978" w:history="1">
+          <w:hyperlink w:anchor="_Toc191312928" w:history="1">
             <w:r>
               <w:rPr>
                 <w:rStyle w:val="Hyperlink"/>
@@ -3539,7 +3539,7 @@
                 <w:noProof/>
                 <w:webHidden/>
               </w:rPr>
-              <w:instrText xml:space="preserve"> PAGEREF _Toc191220978 \h </w:instrText>
+              <w:instrText xml:space="preserve"> PAGEREF _Toc191312928 \h </w:instrText>
             </w:r>
             <w:r>
               <w:rPr>
@@ -3583,7 +3583,7 @@
               <w:lang w:eastAsia="pt-BR"/>
             </w:rPr>
           </w:pPr>
-          <w:hyperlink w:anchor="_Toc191220979" w:history="1">
+          <w:hyperlink w:anchor="_Toc191312929" w:history="1">
             <w:r>
               <w:rPr>
                 <w:rStyle w:val="Hyperlink"/>
@@ -3610,7 +3610,7 @@
                 <w:noProof/>
                 <w:webHidden/>
               </w:rPr>
-              <w:instrText xml:space="preserve"> PAGEREF _Toc191220979 \h </w:instrText>
+              <w:instrText xml:space="preserve"> PAGEREF _Toc191312929 \h </w:instrText>
             </w:r>
             <w:r>
               <w:rPr>
@@ -3654,7 +3654,7 @@
               <w:lang w:eastAsia="pt-BR"/>
             </w:rPr>
           </w:pPr>
-          <w:hyperlink w:anchor="_Toc191220980" w:history="1">
+          <w:hyperlink w:anchor="_Toc191312930" w:history="1">
             <w:r>
               <w:rPr>
                 <w:rStyle w:val="Hyperlink"/>
@@ -3681,7 +3681,7 @@
                 <w:noProof/>
                 <w:webHidden/>
               </w:rPr>
-              <w:instrText xml:space="preserve"> PAGEREF _Toc191220980 \h </w:instrText>
+              <w:instrText xml:space="preserve"> PAGEREF _Toc191312930 \h </w:instrText>
             </w:r>
             <w:r>
               <w:rPr>
@@ -3725,7 +3725,7 @@
               <w:lang w:eastAsia="pt-BR"/>
             </w:rPr>
           </w:pPr>
-          <w:hyperlink w:anchor="_Toc191220981" w:history="1">
+          <w:hyperlink w:anchor="_Toc191312931" w:history="1">
             <w:r>
               <w:rPr>
                 <w:rStyle w:val="Hyperlink"/>
@@ -3752,7 +3752,7 @@
                 <w:noProof/>
                 <w:webHidden/>
               </w:rPr>
-              <w:instrText xml:space="preserve"> PAGEREF _Toc191220981 \h </w:instrText>
+              <w:instrText xml:space="preserve"> PAGEREF _Toc191312931 \h </w:instrText>
             </w:r>
             <w:r>
               <w:rPr>
@@ -3796,7 +3796,7 @@
               <w:lang w:eastAsia="pt-BR"/>
             </w:rPr>
           </w:pPr>
-          <w:hyperlink w:anchor="_Toc191220982" w:history="1">
+          <w:hyperlink w:anchor="_Toc191312932" w:history="1">
             <w:r>
               <w:rPr>
                 <w:rStyle w:val="Hyperlink"/>
@@ -3823,7 +3823,7 @@
                 <w:noProof/>
                 <w:webHidden/>
               </w:rPr>
-              <w:instrText xml:space="preserve"> PAGEREF _Toc191220982 \h </w:instrText>
+              <w:instrText xml:space="preserve"> PAGEREF _Toc191312932 \h </w:instrText>
             </w:r>
             <w:r>
               <w:rPr>
@@ -3867,7 +3867,7 @@
               <w:lang w:eastAsia="pt-BR"/>
             </w:rPr>
           </w:pPr>
-          <w:hyperlink w:anchor="_Toc191220983" w:history="1">
+          <w:hyperlink w:anchor="_Toc191312933" w:history="1">
             <w:r>
               <w:rPr>
                 <w:rStyle w:val="Hyperlink"/>
@@ -3894,7 +3894,7 @@
                 <w:noProof/>
                 <w:webHidden/>
               </w:rPr>
-              <w:instrText xml:space="preserve"> PAGEREF _Toc191220983 \h </w:instrText>
+              <w:instrText xml:space="preserve"> PAGEREF _Toc191312933 \h </w:instrText>
             </w:r>
             <w:r>
               <w:rPr>
@@ -3938,7 +3938,7 @@
               <w:lang w:eastAsia="pt-BR"/>
             </w:rPr>
           </w:pPr>
-          <w:hyperlink w:anchor="_Toc191220984" w:history="1">
+          <w:hyperlink w:anchor="_Toc191312934" w:history="1">
             <w:r>
               <w:rPr>
                 <w:rStyle w:val="Hyperlink"/>
@@ -3965,7 +3965,7 @@
                 <w:noProof/>
                 <w:webHidden/>
               </w:rPr>
-              <w:instrText xml:space="preserve"> PAGEREF _Toc191220984 \h </w:instrText>
+              <w:instrText xml:space="preserve"> PAGEREF _Toc191312934 \h </w:instrText>
             </w:r>
             <w:r>
               <w:rPr>
@@ -4009,7 +4009,7 @@
               <w:lang w:eastAsia="pt-BR"/>
             </w:rPr>
           </w:pPr>
-          <w:hyperlink w:anchor="_Toc191220985" w:history="1">
+          <w:hyperlink w:anchor="_Toc191312935" w:history="1">
             <w:r>
               <w:rPr>
                 <w:rStyle w:val="Hyperlink"/>
@@ -4036,7 +4036,7 @@
                 <w:noProof/>
                 <w:webHidden/>
               </w:rPr>
-              <w:instrText xml:space="preserve"> PAGEREF _Toc191220985 \h </w:instrText>
+              <w:instrText xml:space="preserve"> PAGEREF _Toc191312935 \h </w:instrText>
             </w:r>
             <w:r>
               <w:rPr>
@@ -4080,7 +4080,7 @@
               <w:lang w:eastAsia="pt-BR"/>
             </w:rPr>
           </w:pPr>
-          <w:hyperlink w:anchor="_Toc191220986" w:history="1">
+          <w:hyperlink w:anchor="_Toc191312936" w:history="1">
             <w:r>
               <w:rPr>
                 <w:rStyle w:val="Hyperlink"/>
@@ -4107,7 +4107,7 @@
                 <w:noProof/>
                 <w:webHidden/>
               </w:rPr>
-              <w:instrText xml:space="preserve"> PAGEREF _Toc191220986 \h </w:instrText>
+              <w:instrText xml:space="preserve"> PAGEREF _Toc191312936 \h </w:instrText>
             </w:r>
             <w:r>
               <w:rPr>
@@ -4151,7 +4151,7 @@
               <w:lang w:eastAsia="pt-BR"/>
             </w:rPr>
           </w:pPr>
-          <w:hyperlink w:anchor="_Toc191220987" w:history="1">
+          <w:hyperlink w:anchor="_Toc191312937" w:history="1">
             <w:r>
               <w:rPr>
                 <w:rStyle w:val="Hyperlink"/>
@@ -4178,7 +4178,7 @@
                 <w:noProof/>
                 <w:webHidden/>
               </w:rPr>
-              <w:instrText xml:space="preserve"> PAGEREF _Toc191220987 \h </w:instrText>
+              <w:instrText xml:space="preserve"> PAGEREF _Toc191312937 \h </w:instrText>
             </w:r>
             <w:r>
               <w:rPr>
@@ -4222,7 +4222,7 @@
               <w:lang w:eastAsia="pt-BR"/>
             </w:rPr>
           </w:pPr>
-          <w:hyperlink w:anchor="_Toc191220988" w:history="1">
+          <w:hyperlink w:anchor="_Toc191312938" w:history="1">
             <w:r>
               <w:rPr>
                 <w:rStyle w:val="Hyperlink"/>
@@ -4249,7 +4249,7 @@
                 <w:noProof/>
                 <w:webHidden/>
               </w:rPr>
-              <w:instrText xml:space="preserve"> PAGEREF _Toc191220988 \h </w:instrText>
+              <w:instrText xml:space="preserve"> PAGEREF _Toc191312938 \h </w:instrText>
             </w:r>
             <w:r>
               <w:rPr>
@@ -4269,7 +4269,7 @@
                 <w:noProof/>
                 <w:webHidden/>
               </w:rPr>
-              <w:t>12</w:t>
+              <w:t>13</w:t>
             </w:r>
             <w:r>
               <w:rPr>
@@ -4293,7 +4293,7 @@
               <w:lang w:eastAsia="pt-BR"/>
             </w:rPr>
           </w:pPr>
-          <w:hyperlink w:anchor="_Toc191220989" w:history="1">
+          <w:hyperlink w:anchor="_Toc191312939" w:history="1">
             <w:r>
               <w:rPr>
                 <w:rStyle w:val="Hyperlink"/>
@@ -4320,7 +4320,7 @@
                 <w:noProof/>
                 <w:webHidden/>
               </w:rPr>
-              <w:instrText xml:space="preserve"> PAGEREF _Toc191220989 \h </w:instrText>
+              <w:instrText xml:space="preserve"> PAGEREF _Toc191312939 \h </w:instrText>
             </w:r>
             <w:r>
               <w:rPr>
@@ -4340,7 +4340,7 @@
                 <w:noProof/>
                 <w:webHidden/>
               </w:rPr>
-              <w:t>12</w:t>
+              <w:t>13</w:t>
             </w:r>
             <w:r>
               <w:rPr>
@@ -4364,7 +4364,7 @@
               <w:lang w:eastAsia="pt-BR"/>
             </w:rPr>
           </w:pPr>
-          <w:hyperlink w:anchor="_Toc191220990" w:history="1">
+          <w:hyperlink w:anchor="_Toc191312940" w:history="1">
             <w:r>
               <w:rPr>
                 <w:rStyle w:val="Hyperlink"/>
@@ -4391,7 +4391,7 @@
                 <w:noProof/>
                 <w:webHidden/>
               </w:rPr>
-              <w:instrText xml:space="preserve"> PAGEREF _Toc191220990 \h </w:instrText>
+              <w:instrText xml:space="preserve"> PAGEREF _Toc191312940 \h </w:instrText>
             </w:r>
             <w:r>
               <w:rPr>
@@ -4435,7 +4435,7 @@
               <w:lang w:eastAsia="pt-BR"/>
             </w:rPr>
           </w:pPr>
-          <w:hyperlink w:anchor="_Toc191220991" w:history="1">
+          <w:hyperlink w:anchor="_Toc191312941" w:history="1">
             <w:r>
               <w:rPr>
                 <w:rStyle w:val="Hyperlink"/>
@@ -4462,7 +4462,7 @@
                 <w:noProof/>
                 <w:webHidden/>
               </w:rPr>
-              <w:instrText xml:space="preserve"> PAGEREF _Toc191220991 \h </w:instrText>
+              <w:instrText xml:space="preserve"> PAGEREF _Toc191312941 \h </w:instrText>
             </w:r>
             <w:r>
               <w:rPr>
@@ -4506,7 +4506,7 @@
               <w:lang w:eastAsia="pt-BR"/>
             </w:rPr>
           </w:pPr>
-          <w:hyperlink w:anchor="_Toc191220992" w:history="1">
+          <w:hyperlink w:anchor="_Toc191312942" w:history="1">
             <w:r>
               <w:rPr>
                 <w:rStyle w:val="Hyperlink"/>
@@ -4533,7 +4533,7 @@
                 <w:noProof/>
                 <w:webHidden/>
               </w:rPr>
-              <w:instrText xml:space="preserve"> PAGEREF _Toc191220992 \h </w:instrText>
+              <w:instrText xml:space="preserve"> PAGEREF _Toc191312942 \h </w:instrText>
             </w:r>
             <w:r>
               <w:rPr>
@@ -4577,7 +4577,7 @@
               <w:lang w:eastAsia="pt-BR"/>
             </w:rPr>
           </w:pPr>
-          <w:hyperlink w:anchor="_Toc191220993" w:history="1">
+          <w:hyperlink w:anchor="_Toc191312943" w:history="1">
             <w:r>
               <w:rPr>
                 <w:rStyle w:val="Hyperlink"/>
@@ -4604,7 +4604,7 @@
                 <w:noProof/>
                 <w:webHidden/>
               </w:rPr>
-              <w:instrText xml:space="preserve"> PAGEREF _Toc191220993 \h </w:instrText>
+              <w:instrText xml:space="preserve"> PAGEREF _Toc191312943 \h </w:instrText>
             </w:r>
             <w:r>
               <w:rPr>
@@ -4663,7 +4663,7 @@
       <w:pPr>
         <w:pStyle w:val="Ttulo1"/>
       </w:pPr>
-      <w:bookmarkStart w:id="0" w:name="_Toc191220933"/>
+      <w:bookmarkStart w:id="0" w:name="_Toc191312883"/>
       <w:r>
         <w:lastRenderedPageBreak/>
         <w:t>Objetivo</w:t>
@@ -4701,7 +4701,7 @@
       <w:pPr>
         <w:pStyle w:val="Ttulo1"/>
       </w:pPr>
-      <w:bookmarkStart w:id="1" w:name="_Toc191220934"/>
+      <w:bookmarkStart w:id="1" w:name="_Toc191312884"/>
       <w:r>
         <w:t>Técnicas utilizadas na elucidação de requisitos</w:t>
       </w:r>
@@ -4732,7 +4732,7 @@
       <w:pPr>
         <w:pStyle w:val="Ttulo1"/>
       </w:pPr>
-      <w:bookmarkStart w:id="2" w:name="_Toc191220935"/>
+      <w:bookmarkStart w:id="2" w:name="_Toc191312885"/>
       <w:r>
         <w:t>Requisitos Funcionais</w:t>
       </w:r>
@@ -4743,7 +4743,7 @@
       <w:pPr>
         <w:pStyle w:val="Ttulo2"/>
       </w:pPr>
-      <w:bookmarkStart w:id="3" w:name="_Toc191220936"/>
+      <w:bookmarkStart w:id="3" w:name="_Toc191312886"/>
       <w:r>
         <w:t>[RF01</w:t>
       </w:r>
@@ -4775,7 +4775,7 @@
       <w:pPr>
         <w:pStyle w:val="Ttulo3"/>
       </w:pPr>
-      <w:bookmarkStart w:id="4" w:name="_Toc191220937"/>
+      <w:bookmarkStart w:id="4" w:name="_Toc191312887"/>
       <w:r>
         <w:t>Cadastrar perfil</w:t>
       </w:r>
@@ -4790,7 +4790,7 @@
       <w:pPr>
         <w:pStyle w:val="Ttulo3"/>
       </w:pPr>
-      <w:bookmarkStart w:id="5" w:name="_Toc191220938"/>
+      <w:bookmarkStart w:id="5" w:name="_Toc191312888"/>
       <w:r>
         <w:t>Excluir perfil</w:t>
       </w:r>
@@ -4812,7 +4812,7 @@
       <w:pPr>
         <w:pStyle w:val="Ttulo2"/>
       </w:pPr>
-      <w:bookmarkStart w:id="6" w:name="_Toc191220939"/>
+      <w:bookmarkStart w:id="6" w:name="_Toc191312889"/>
       <w:r>
         <w:t>[RF02</w:t>
       </w:r>
@@ -4838,7 +4838,7 @@
       <w:pPr>
         <w:pStyle w:val="Ttulo3"/>
       </w:pPr>
-      <w:bookmarkStart w:id="7" w:name="_Toc191220940"/>
+      <w:bookmarkStart w:id="7" w:name="_Toc191312890"/>
       <w:r>
         <w:t>Cadastrar profissional</w:t>
       </w:r>
@@ -4853,7 +4853,7 @@
       <w:pPr>
         <w:pStyle w:val="Ttulo3"/>
       </w:pPr>
-      <w:bookmarkStart w:id="8" w:name="_Toc191220941"/>
+      <w:bookmarkStart w:id="8" w:name="_Toc191312891"/>
       <w:r>
         <w:t xml:space="preserve">Editar </w:t>
       </w:r>
@@ -4874,7 +4874,7 @@
       <w:pPr>
         <w:pStyle w:val="Ttulo3"/>
       </w:pPr>
-      <w:bookmarkStart w:id="9" w:name="_Toc191220942"/>
+      <w:bookmarkStart w:id="9" w:name="_Toc191312892"/>
       <w:r>
         <w:t>Excluir</w:t>
       </w:r>
@@ -4896,7 +4896,7 @@
       <w:pPr>
         <w:pStyle w:val="Ttulo2"/>
       </w:pPr>
-      <w:bookmarkStart w:id="10" w:name="_Toc191220943"/>
+      <w:bookmarkStart w:id="10" w:name="_Toc191312893"/>
       <w:r>
         <w:t>[RF03</w:t>
       </w:r>
@@ -4922,7 +4922,7 @@
       <w:pPr>
         <w:pStyle w:val="Ttulo3"/>
       </w:pPr>
-      <w:bookmarkStart w:id="11" w:name="_Toc191220944"/>
+      <w:bookmarkStart w:id="11" w:name="_Toc191312894"/>
       <w:r>
         <w:t>Cadastrar procedimento</w:t>
       </w:r>
@@ -4937,7 +4937,7 @@
       <w:pPr>
         <w:pStyle w:val="Ttulo3"/>
       </w:pPr>
-      <w:bookmarkStart w:id="12" w:name="_Toc191220945"/>
+      <w:bookmarkStart w:id="12" w:name="_Toc191312895"/>
       <w:r>
         <w:t xml:space="preserve">Editar </w:t>
       </w:r>
@@ -4958,7 +4958,7 @@
       <w:pPr>
         <w:pStyle w:val="Ttulo3"/>
       </w:pPr>
-      <w:bookmarkStart w:id="13" w:name="_Toc191220946"/>
+      <w:bookmarkStart w:id="13" w:name="_Toc191312896"/>
       <w:r>
         <w:t>Excluir</w:t>
       </w:r>
@@ -4980,7 +4980,7 @@
       <w:pPr>
         <w:pStyle w:val="Ttulo2"/>
       </w:pPr>
-      <w:bookmarkStart w:id="14" w:name="_Toc191220947"/>
+      <w:bookmarkStart w:id="14" w:name="_Toc191312897"/>
       <w:r>
         <w:t>[RF04</w:t>
       </w:r>
@@ -5006,7 +5006,7 @@
       <w:pPr>
         <w:pStyle w:val="Ttulo3"/>
       </w:pPr>
-      <w:bookmarkStart w:id="15" w:name="_Toc191220948"/>
+      <w:bookmarkStart w:id="15" w:name="_Toc191312898"/>
       <w:r>
         <w:t>Cadastrar cliente</w:t>
       </w:r>
@@ -5021,7 +5021,7 @@
       <w:pPr>
         <w:pStyle w:val="Ttulo3"/>
       </w:pPr>
-      <w:bookmarkStart w:id="16" w:name="_Toc191220949"/>
+      <w:bookmarkStart w:id="16" w:name="_Toc191312899"/>
       <w:r>
         <w:t>Editar cadastro de cliente</w:t>
       </w:r>
@@ -5036,7 +5036,7 @@
       <w:pPr>
         <w:pStyle w:val="Ttulo3"/>
       </w:pPr>
-      <w:bookmarkStart w:id="17" w:name="_Toc191220950"/>
+      <w:bookmarkStart w:id="17" w:name="_Toc191312900"/>
       <w:r>
         <w:t>Excluir cadastro de cliente</w:t>
       </w:r>
@@ -5052,7 +5052,7 @@
       <w:pPr>
         <w:pStyle w:val="Ttulo2"/>
       </w:pPr>
-      <w:bookmarkStart w:id="18" w:name="_Toc191220951"/>
+      <w:bookmarkStart w:id="18" w:name="_Toc191312901"/>
       <w:r>
         <w:t>[RF05</w:t>
       </w:r>
@@ -5078,7 +5078,7 @@
       <w:pPr>
         <w:pStyle w:val="Ttulo3"/>
       </w:pPr>
-      <w:bookmarkStart w:id="19" w:name="_Toc191220952"/>
+      <w:bookmarkStart w:id="19" w:name="_Toc191312902"/>
       <w:r>
         <w:t>Cadastrar agendamento</w:t>
       </w:r>
@@ -5093,7 +5093,7 @@
       <w:pPr>
         <w:pStyle w:val="Ttulo3"/>
       </w:pPr>
-      <w:bookmarkStart w:id="20" w:name="_Toc191220953"/>
+      <w:bookmarkStart w:id="20" w:name="_Toc191312903"/>
       <w:r>
         <w:t>Editar cadastro de agendamento</w:t>
       </w:r>
@@ -5108,7 +5108,7 @@
       <w:pPr>
         <w:pStyle w:val="Ttulo3"/>
       </w:pPr>
-      <w:bookmarkStart w:id="21" w:name="_Toc191220954"/>
+      <w:bookmarkStart w:id="21" w:name="_Toc191312904"/>
       <w:r>
         <w:t>Excluir cadastro de ag</w:t>
       </w:r>
@@ -5127,7 +5127,7 @@
       <w:pPr>
         <w:pStyle w:val="Ttulo2"/>
       </w:pPr>
-      <w:bookmarkStart w:id="22" w:name="_Toc191220955"/>
+      <w:bookmarkStart w:id="22" w:name="_Toc191312905"/>
       <w:r>
         <w:t>[RF06</w:t>
       </w:r>
@@ -5157,7 +5157,7 @@
       <w:pPr>
         <w:pStyle w:val="Ttulo2"/>
       </w:pPr>
-      <w:bookmarkStart w:id="23" w:name="_Toc191220956"/>
+      <w:bookmarkStart w:id="23" w:name="_Toc191312906"/>
       <w:r>
         <w:t>[RF07</w:t>
       </w:r>
@@ -5184,7 +5184,7 @@
       <w:pPr>
         <w:pStyle w:val="Ttulo2"/>
       </w:pPr>
-      <w:bookmarkStart w:id="24" w:name="_Toc191220957"/>
+      <w:bookmarkStart w:id="24" w:name="_Toc191312907"/>
       <w:r>
         <w:t>[RF08</w:t>
       </w:r>
@@ -5220,7 +5220,7 @@
       <w:pPr>
         <w:pStyle w:val="Ttulo2"/>
       </w:pPr>
-      <w:bookmarkStart w:id="25" w:name="_Toc191220958"/>
+      <w:bookmarkStart w:id="25" w:name="_Toc191312908"/>
       <w:r>
         <w:t>[RF09</w:t>
       </w:r>
@@ -5247,7 +5247,7 @@
       <w:pPr>
         <w:pStyle w:val="Ttulo2"/>
       </w:pPr>
-      <w:bookmarkStart w:id="26" w:name="_Toc191220959"/>
+      <w:bookmarkStart w:id="26" w:name="_Toc191312909"/>
       <w:r>
         <w:t>[RF10</w:t>
       </w:r>
@@ -5274,7 +5274,7 @@
       <w:pPr>
         <w:pStyle w:val="Ttulo2"/>
       </w:pPr>
-      <w:bookmarkStart w:id="27" w:name="_Toc191220960"/>
+      <w:bookmarkStart w:id="27" w:name="_Toc191312910"/>
       <w:r>
         <w:t>[RF11</w:t>
       </w:r>
@@ -5301,7 +5301,7 @@
       <w:pPr>
         <w:pStyle w:val="Ttulo2"/>
       </w:pPr>
-      <w:bookmarkStart w:id="28" w:name="_Toc191220961"/>
+      <w:bookmarkStart w:id="28" w:name="_Toc191312911"/>
       <w:r>
         <w:t>[RF12</w:t>
       </w:r>
@@ -5325,7 +5325,7 @@
       <w:pPr>
         <w:pStyle w:val="Ttulo2"/>
       </w:pPr>
-      <w:bookmarkStart w:id="29" w:name="_Toc191220962"/>
+      <w:bookmarkStart w:id="29" w:name="_Toc191312912"/>
       <w:r>
         <w:t>[RF13</w:t>
       </w:r>
@@ -5357,7 +5357,7 @@
       <w:pPr>
         <w:pStyle w:val="Ttulo2"/>
       </w:pPr>
-      <w:bookmarkStart w:id="30" w:name="_Toc191220963"/>
+      <w:bookmarkStart w:id="30" w:name="_Toc191312913"/>
       <w:r>
         <w:t>[RF14</w:t>
       </w:r>
@@ -5385,7 +5385,7 @@
       <w:pPr>
         <w:pStyle w:val="Ttulo1"/>
       </w:pPr>
-      <w:bookmarkStart w:id="31" w:name="_Toc191220964"/>
+      <w:bookmarkStart w:id="31" w:name="_Toc191312914"/>
       <w:r>
         <w:lastRenderedPageBreak/>
         <w:t>Requisitos Não Funcionais</w:t>
@@ -5397,7 +5397,7 @@
       <w:pPr>
         <w:pStyle w:val="Ttulo2"/>
       </w:pPr>
-      <w:bookmarkStart w:id="32" w:name="_Toc191220965"/>
+      <w:bookmarkStart w:id="32" w:name="_Toc191312915"/>
       <w:r>
         <w:t>[RNF</w:t>
       </w:r>
@@ -5441,7 +5441,7 @@
       <w:pPr>
         <w:pStyle w:val="Ttulo2"/>
       </w:pPr>
-      <w:bookmarkStart w:id="33" w:name="_Toc191220966"/>
+      <w:bookmarkStart w:id="33" w:name="_Toc191312916"/>
       <w:r>
         <w:t>[R</w:t>
       </w:r>
@@ -5469,7 +5469,7 @@
       <w:pPr>
         <w:pStyle w:val="Ttulo2"/>
       </w:pPr>
-      <w:bookmarkStart w:id="34" w:name="_Toc191220967"/>
+      <w:bookmarkStart w:id="34" w:name="_Toc191312917"/>
       <w:r>
         <w:t>[RNF03] Usabilidade</w:t>
       </w:r>
@@ -5490,7 +5490,7 @@
       <w:pPr>
         <w:pStyle w:val="Ttulo2"/>
       </w:pPr>
-      <w:bookmarkStart w:id="35" w:name="_Toc191220968"/>
+      <w:bookmarkStart w:id="35" w:name="_Toc191312918"/>
       <w:r>
         <w:t>[RN</w:t>
       </w:r>
@@ -5512,7 +5512,7 @@
       <w:pPr>
         <w:pStyle w:val="Ttulo2"/>
       </w:pPr>
-      <w:bookmarkStart w:id="36" w:name="_Toc191220969"/>
+      <w:bookmarkStart w:id="36" w:name="_Toc191312919"/>
       <w:r>
         <w:t>[R</w:t>
       </w:r>
@@ -5534,7 +5534,7 @@
       <w:pPr>
         <w:pStyle w:val="Ttulo2"/>
       </w:pPr>
-      <w:bookmarkStart w:id="37" w:name="_Toc191220970"/>
+      <w:bookmarkStart w:id="37" w:name="_Toc191312920"/>
       <w:r>
         <w:t>[RNF06] Legalidade e Conformidade</w:t>
       </w:r>
@@ -5551,7 +5551,7 @@
       <w:pPr>
         <w:pStyle w:val="Ttulo1"/>
       </w:pPr>
-      <w:bookmarkStart w:id="38" w:name="_Toc191220971"/>
+      <w:bookmarkStart w:id="38" w:name="_Toc191312921"/>
       <w:r>
         <w:t>Regras de Negócio</w:t>
       </w:r>
@@ -5562,7 +5562,7 @@
       <w:pPr>
         <w:pStyle w:val="Ttulo2"/>
       </w:pPr>
-      <w:bookmarkStart w:id="39" w:name="_Toc191220972"/>
+      <w:bookmarkStart w:id="39" w:name="_Toc191312922"/>
       <w:r>
         <w:lastRenderedPageBreak/>
         <w:t>[RN</w:t>
@@ -5670,7 +5670,7 @@
       <w:pPr>
         <w:pStyle w:val="Ttulo2"/>
       </w:pPr>
-      <w:bookmarkStart w:id="40" w:name="_Toc191220973"/>
+      <w:bookmarkStart w:id="40" w:name="_Toc191312923"/>
       <w:r>
         <w:t>[RN02] Cadastro de profissionais</w:t>
       </w:r>
@@ -5795,7 +5795,7 @@
       <w:pPr>
         <w:pStyle w:val="Ttulo2"/>
       </w:pPr>
-      <w:bookmarkStart w:id="41" w:name="_Toc191220974"/>
+      <w:bookmarkStart w:id="41" w:name="_Toc191312924"/>
       <w:r>
         <w:t>[RN03] Cadastro de procedimentos</w:t>
       </w:r>
@@ -5846,7 +5846,7 @@
       <w:pPr>
         <w:pStyle w:val="Ttulo2"/>
       </w:pPr>
-      <w:bookmarkStart w:id="42" w:name="_Toc191220975"/>
+      <w:bookmarkStart w:id="42" w:name="_Toc191312925"/>
       <w:r>
         <w:lastRenderedPageBreak/>
         <w:t>[RN04] Cadastro de clientes</w:t>
@@ -5919,7 +5919,7 @@
       <w:pPr>
         <w:pStyle w:val="Ttulo2"/>
       </w:pPr>
-      <w:bookmarkStart w:id="43" w:name="_Toc191220976"/>
+      <w:bookmarkStart w:id="43" w:name="_Toc191312926"/>
       <w:r>
         <w:t>[RN05] Cadastro de agendamentos</w:t>
       </w:r>
@@ -6047,7 +6047,7 @@
       <w:pPr>
         <w:pStyle w:val="Ttulo2"/>
       </w:pPr>
-      <w:bookmarkStart w:id="44" w:name="_Toc191220977"/>
+      <w:bookmarkStart w:id="44" w:name="_Toc191312927"/>
       <w:r>
         <w:t>[RN06] Relatório de agendamentos</w:t>
       </w:r>
@@ -6261,7 +6261,7 @@
       <w:pPr>
         <w:pStyle w:val="Ttulo2"/>
       </w:pPr>
-      <w:bookmarkStart w:id="45" w:name="_Toc191220978"/>
+      <w:bookmarkStart w:id="45" w:name="_Toc191312928"/>
       <w:r>
         <w:t>[RN07] Logout do sistema</w:t>
       </w:r>
@@ -6277,7 +6277,7 @@
       <w:pPr>
         <w:pStyle w:val="Ttulo2"/>
       </w:pPr>
-      <w:bookmarkStart w:id="46" w:name="_Toc191220979"/>
+      <w:bookmarkStart w:id="46" w:name="_Toc191312929"/>
       <w:r>
         <w:t>[RN08] Recuperação de senha</w:t>
       </w:r>
@@ -6297,6 +6297,8 @@
       </w:r>
     </w:p>
     <w:p>
+      <w:bookmarkStart w:id="47" w:name="_Hlk191312714"/>
+      <w:bookmarkStart w:id="48" w:name="_Hlk191312685"/>
       <w:r>
         <w:t>Texto da tela pós-clique no link “Esqueci minha senha”:</w:t>
       </w:r>
@@ -6320,7 +6322,92 @@
           <w:i/>
           <w:iCs/>
         </w:rPr>
-        <w:t>Sem problemas! Vamos te enviar por e-mail instruções para resetar sua senha.</w:t>
+        <w:t>Esqueceu sua senha?</w:t>
+      </w:r>
+    </w:p>
+    <w:p>
+      <w:pPr>
+        <w:rPr>
+          <w:i/>
+          <w:iCs/>
+        </w:rPr>
+      </w:pPr>
+      <w:r>
+        <w:rPr>
+          <w:i/>
+          <w:iCs/>
+        </w:rPr>
+        <w:t xml:space="preserve">Sem problemas! Vamos te enviar por e-mail instruções para </w:t>
+      </w:r>
+      <w:proofErr w:type="spellStart"/>
+      <w:r>
+        <w:rPr>
+          <w:i/>
+          <w:iCs/>
+        </w:rPr>
+        <w:t>reset</w:t>
+      </w:r>
+      <w:r>
+        <w:rPr>
+          <w:i/>
+          <w:iCs/>
+        </w:rPr>
+        <w:t>á-la</w:t>
+      </w:r>
+      <w:proofErr w:type="spellEnd"/>
+      <w:r>
+        <w:rPr>
+          <w:i/>
+          <w:iCs/>
+        </w:rPr>
+        <w:t>.”</w:t>
+      </w:r>
+    </w:p>
+    <w:p>
+      <w:r>
+        <w:t>Título do botão da tela “Esqueci minha senha”: “Enviar e-mail”.</w:t>
+      </w:r>
+    </w:p>
+    <w:p>
+      <w:r>
+        <w:t xml:space="preserve">Texto da tela depois que o botão “Enviar e-mail” for pressionado: </w:t>
+      </w:r>
+    </w:p>
+    <w:p>
+      <w:pPr>
+        <w:rPr>
+          <w:i/>
+          <w:iCs/>
+        </w:rPr>
+      </w:pPr>
+      <w:r>
+        <w:rPr>
+          <w:i/>
+          <w:iCs/>
+        </w:rPr>
+        <w:t>“E-mail enviado com sucesso!</w:t>
+      </w:r>
+      <w:r>
+        <w:rPr>
+          <w:i/>
+          <w:iCs/>
+        </w:rPr>
+        <w:t xml:space="preserve"> </w:t>
+      </w:r>
+    </w:p>
+    <w:p>
+      <w:pPr>
+        <w:rPr>
+          <w:i/>
+          <w:iCs/>
+        </w:rPr>
+      </w:pPr>
+      <w:r>
+        <w:rPr>
+          <w:i/>
+          <w:iCs/>
+        </w:rPr>
+        <w:t>Verifique sua caixa de entrada ou a seção de spam.</w:t>
       </w:r>
       <w:r>
         <w:rPr>
@@ -6330,6 +6417,7 @@
         <w:t>”</w:t>
       </w:r>
     </w:p>
+    <w:bookmarkEnd w:id="47"/>
     <w:p>
       <w:r>
         <w:t>Quando o usuário abrir no navegador o link enviado para redefinir sua senha de acesso, na tela aberta em questão deverá haver 2 campos e um botão, sendo:</w:t>
@@ -6356,7 +6444,10 @@
         </w:numPr>
       </w:pPr>
       <w:r>
-        <w:t>Senha (onde a nova senha deverá ser informada);</w:t>
+        <w:t>Nova s</w:t>
+      </w:r>
+      <w:r>
+        <w:t>enha (onde a nova senha deverá ser informada);</w:t>
       </w:r>
     </w:p>
     <w:p>
@@ -6368,7 +6459,13 @@
         </w:numPr>
       </w:pPr>
       <w:r>
-        <w:t>Confirme sua senha (repetição da senha digitada, onde haverá a comparação do texto informado entre ambos os campos).</w:t>
+        <w:t xml:space="preserve">Confirme </w:t>
+      </w:r>
+      <w:r>
+        <w:t xml:space="preserve">a </w:t>
+      </w:r>
+      <w:r>
+        <w:t>senha (repetição da senha digitada, onde haverá a comparação do texto informado entre ambos os campos).</w:t>
       </w:r>
     </w:p>
     <w:p>
@@ -6383,6 +6480,7 @@
         <w:t>Botão “Redefinir” (para confirmar a redefinição da senha).</w:t>
       </w:r>
     </w:p>
+    <w:bookmarkEnd w:id="48"/>
     <w:p>
       <w:r>
         <w:t>Nos campos de texto de redefinição de senha deverá haver um contador para verificar se a senha é fraca, média ou forte.</w:t>
@@ -6390,6 +6488,7 @@
     </w:p>
     <w:p>
       <w:r>
+        <w:lastRenderedPageBreak/>
         <w:t xml:space="preserve">Tendo sido redefinida a senha, uma mensagem na tela deverá ser exibida informando o usuário sobre a redefinição realizada com sucesso, juntamento com o link para que </w:t>
       </w:r>
       <w:proofErr w:type="gramStart"/>
@@ -6403,7 +6502,7 @@
     </w:p>
     <w:p>
       <w:r>
-        <w:t>Texto da mensagem de confirmação de redefinição de senha:</w:t>
+        <w:t>Mensagem a ser exibida após redefinição de senha:</w:t>
       </w:r>
     </w:p>
     <w:p>
@@ -6418,7 +6517,7 @@
           <w:i/>
           <w:iCs/>
         </w:rPr>
-        <w:t>“Senha redefinida com sucesso! Agora você pode acessar o sistema novamente!</w:t>
+        <w:t xml:space="preserve">“Senha redefinida com sucesso! </w:t>
       </w:r>
     </w:p>
     <w:p>
@@ -6433,22 +6532,22 @@
           <w:i/>
           <w:iCs/>
         </w:rPr>
-        <w:t xml:space="preserve">Clique </w:t>
-      </w:r>
-      <w:r>
-        <w:rPr>
-          <w:i/>
-          <w:iCs/>
-          <w:color w:val="00B0F0"/>
-        </w:rPr>
-        <w:t>aqui</w:t>
-      </w:r>
-      <w:r>
+        <w:t>Agora você pode acessar o sistema novamente.</w:t>
+      </w:r>
+    </w:p>
+    <w:p>
+      <w:pPr>
         <w:rPr>
           <w:i/>
           <w:iCs/>
         </w:rPr>
-        <w:t xml:space="preserve"> para retornar à tela de login.”</w:t>
+      </w:pPr>
+      <w:r>
+        <w:rPr>
+          <w:i/>
+          <w:iCs/>
+        </w:rPr>
+        <w:t>Clique aqui para fazer login.”</w:t>
       </w:r>
     </w:p>
     <w:p/>
@@ -6456,11 +6555,11 @@
       <w:pPr>
         <w:pStyle w:val="Ttulo2"/>
       </w:pPr>
-      <w:bookmarkStart w:id="47" w:name="_Toc191220980"/>
+      <w:bookmarkStart w:id="49" w:name="_Toc191312930"/>
       <w:r>
         <w:t>[RN09] Critérios de criação de senha</w:t>
       </w:r>
-      <w:bookmarkEnd w:id="47"/>
+      <w:bookmarkEnd w:id="49"/>
     </w:p>
     <w:p>
       <w:r>
@@ -6520,7 +6619,7 @@
       <w:pPr>
         <w:pStyle w:val="Ttulo2"/>
       </w:pPr>
-      <w:bookmarkStart w:id="48" w:name="_Toc191220981"/>
+      <w:bookmarkStart w:id="50" w:name="_Toc191312931"/>
       <w:r>
         <w:t>[RN10] Confirmação</w:t>
       </w:r>
@@ -6530,7 +6629,7 @@
       <w:r>
         <w:t xml:space="preserve"> de agendamentos</w:t>
       </w:r>
-      <w:bookmarkEnd w:id="48"/>
+      <w:bookmarkEnd w:id="50"/>
     </w:p>
     <w:p>
       <w:r>
@@ -6663,11 +6762,11 @@
       <w:pPr>
         <w:pStyle w:val="Ttulo2"/>
       </w:pPr>
-      <w:bookmarkStart w:id="49" w:name="_Toc191220982"/>
+      <w:bookmarkStart w:id="51" w:name="_Toc191312932"/>
       <w:r>
         <w:t>[RN11] Páginas a serem criadas</w:t>
       </w:r>
-      <w:bookmarkEnd w:id="49"/>
+      <w:bookmarkEnd w:id="51"/>
     </w:p>
     <w:p>
       <w:r>
@@ -6686,6 +6785,7 @@
         </w:numPr>
       </w:pPr>
       <w:r>
+        <w:lastRenderedPageBreak/>
         <w:t>Login</w:t>
       </w:r>
       <w:r>
@@ -6769,12 +6869,11 @@
       <w:pPr>
         <w:pStyle w:val="Ttulo2"/>
       </w:pPr>
-      <w:bookmarkStart w:id="50" w:name="_Toc191220983"/>
-      <w:r>
-        <w:lastRenderedPageBreak/>
+      <w:bookmarkStart w:id="52" w:name="_Toc191312933"/>
+      <w:r>
         <w:t>[RN12] Troca de senha</w:t>
       </w:r>
-      <w:bookmarkEnd w:id="50"/>
+      <w:bookmarkEnd w:id="52"/>
     </w:p>
     <w:p>
       <w:r>
@@ -6786,11 +6885,11 @@
       <w:pPr>
         <w:pStyle w:val="Ttulo2"/>
       </w:pPr>
-      <w:bookmarkStart w:id="51" w:name="_Toc191220984"/>
+      <w:bookmarkStart w:id="53" w:name="_Toc191312934"/>
       <w:r>
         <w:t>[RN13] Troca de e-mail</w:t>
       </w:r>
-      <w:bookmarkEnd w:id="51"/>
+      <w:bookmarkEnd w:id="53"/>
     </w:p>
     <w:p>
       <w:r>
@@ -6802,11 +6901,11 @@
       <w:pPr>
         <w:pStyle w:val="Ttulo2"/>
       </w:pPr>
-      <w:bookmarkStart w:id="52" w:name="_Toc191220985"/>
+      <w:bookmarkStart w:id="54" w:name="_Toc191312935"/>
       <w:r>
         <w:t>[RN14] Acesso ao sistema</w:t>
       </w:r>
-      <w:bookmarkEnd w:id="52"/>
+      <w:bookmarkEnd w:id="54"/>
     </w:p>
     <w:p>
       <w:r>
@@ -6818,11 +6917,11 @@
       <w:pPr>
         <w:pStyle w:val="Ttulo2"/>
       </w:pPr>
-      <w:bookmarkStart w:id="53" w:name="_Toc191220986"/>
+      <w:bookmarkStart w:id="55" w:name="_Toc191312936"/>
       <w:r>
         <w:t>[RN15] Exclusão de cadastros</w:t>
       </w:r>
-      <w:bookmarkEnd w:id="53"/>
+      <w:bookmarkEnd w:id="55"/>
     </w:p>
     <w:p>
       <w:r>
@@ -6834,11 +6933,11 @@
       <w:pPr>
         <w:pStyle w:val="Ttulo2"/>
       </w:pPr>
-      <w:bookmarkStart w:id="54" w:name="_Toc191220987"/>
+      <w:bookmarkStart w:id="56" w:name="_Toc191312937"/>
       <w:r>
         <w:t>[RN16] Notificações sobre agendamentos</w:t>
       </w:r>
-      <w:bookmarkEnd w:id="54"/>
+      <w:bookmarkEnd w:id="56"/>
     </w:p>
     <w:p>
       <w:r>
@@ -6893,11 +6992,12 @@
       <w:pPr>
         <w:pStyle w:val="Ttulo2"/>
       </w:pPr>
-      <w:bookmarkStart w:id="55" w:name="_Toc191220988"/>
-      <w:r>
+      <w:bookmarkStart w:id="57" w:name="_Toc191312938"/>
+      <w:r>
+        <w:lastRenderedPageBreak/>
         <w:t>[RN17] Filtros de pesquisa da tela “Profissionais”</w:t>
       </w:r>
-      <w:bookmarkEnd w:id="55"/>
+      <w:bookmarkEnd w:id="57"/>
     </w:p>
     <w:p>
       <w:r>
@@ -6915,11 +7015,11 @@
       <w:pPr>
         <w:pStyle w:val="Ttulo2"/>
       </w:pPr>
-      <w:bookmarkStart w:id="56" w:name="_Toc191220989"/>
+      <w:bookmarkStart w:id="58" w:name="_Toc191312939"/>
       <w:r>
         <w:t>[RN18] Filtros de pesquisa da tela “Procedimentos”</w:t>
       </w:r>
-      <w:bookmarkEnd w:id="56"/>
+      <w:bookmarkEnd w:id="58"/>
     </w:p>
     <w:p>
       <w:r>
@@ -6931,7 +7031,7 @@
       <w:pPr>
         <w:pStyle w:val="Ttulo2"/>
       </w:pPr>
-      <w:bookmarkStart w:id="57" w:name="_Toc191220990"/>
+      <w:bookmarkStart w:id="59" w:name="_Toc191312940"/>
       <w:r>
         <w:t>[RN19] Filtros</w:t>
       </w:r>
@@ -6941,7 +7041,7 @@
       <w:r>
         <w:t>de pesquisa da tela “Clientes”</w:t>
       </w:r>
-      <w:bookmarkEnd w:id="57"/>
+      <w:bookmarkEnd w:id="59"/>
     </w:p>
     <w:p>
       <w:r>
@@ -6953,11 +7053,11 @@
       <w:pPr>
         <w:pStyle w:val="Ttulo2"/>
       </w:pPr>
-      <w:bookmarkStart w:id="58" w:name="_Toc191220991"/>
+      <w:bookmarkStart w:id="60" w:name="_Toc191312941"/>
       <w:r>
         <w:t>[RN20] Filtros de pesquisa de tela “Agendamentos”</w:t>
       </w:r>
-      <w:bookmarkEnd w:id="58"/>
+      <w:bookmarkEnd w:id="60"/>
     </w:p>
     <w:p>
       <w:r>
@@ -6969,7 +7069,7 @@
       <w:pPr>
         <w:pStyle w:val="Ttulo2"/>
       </w:pPr>
-      <w:bookmarkStart w:id="59" w:name="_Toc191220992"/>
+      <w:bookmarkStart w:id="61" w:name="_Toc191312942"/>
       <w:r>
         <w:t>[R</w:t>
       </w:r>
@@ -6979,7 +7079,7 @@
       <w:r>
         <w:t>21] Conteúdo da página “Index”</w:t>
       </w:r>
-      <w:bookmarkEnd w:id="59"/>
+      <w:bookmarkEnd w:id="61"/>
     </w:p>
     <w:p>
       <w:r>
@@ -7148,11 +7248,11 @@
       <w:pPr>
         <w:pStyle w:val="Ttulo2"/>
       </w:pPr>
-      <w:bookmarkStart w:id="60" w:name="_Toc191220993"/>
+      <w:bookmarkStart w:id="62" w:name="_Toc191312943"/>
       <w:r>
         <w:t>[RN22] Métodos de pagamento</w:t>
       </w:r>
-      <w:bookmarkEnd w:id="60"/>
+      <w:bookmarkEnd w:id="62"/>
     </w:p>
     <w:p>
       <w:r>
@@ -7168,6 +7268,7 @@
         </w:numPr>
       </w:pPr>
       <w:r>
+        <w:lastRenderedPageBreak/>
         <w:t>Dinheiro;</w:t>
       </w:r>
     </w:p>

</xml_diff>